<commit_message>
Documentations - last chapter
</commit_message>
<xml_diff>
--- a/Dokumentacja.docx
+++ b/Dokumentacja.docx
@@ -532,7 +532,7 @@
           <w:r>
             <w:fldChar w:fldCharType="separate"/>
           </w:r>
-          <w:hyperlink w:anchor="_Toc123161418" w:history="1">
+          <w:hyperlink w:anchor="_Toc123237415" w:history="1">
             <w:r>
               <w:rPr>
                 <w:rStyle w:val="Hipercze"/>
@@ -575,7 +575,7 @@
                 <w:noProof/>
                 <w:webHidden/>
               </w:rPr>
-              <w:instrText xml:space="preserve"> PAGEREF _Toc123161418 \h </w:instrText>
+              <w:instrText xml:space="preserve"> PAGEREF _Toc123237415 \h </w:instrText>
             </w:r>
             <w:r>
               <w:rPr>
@@ -620,7 +620,7 @@
               <w:lang w:eastAsia="pl-PL"/>
             </w:rPr>
           </w:pPr>
-          <w:hyperlink w:anchor="_Toc123161419" w:history="1">
+          <w:hyperlink w:anchor="_Toc123237416" w:history="1">
             <w:r>
               <w:rPr>
                 <w:rStyle w:val="Hipercze"/>
@@ -663,7 +663,7 @@
                 <w:noProof/>
                 <w:webHidden/>
               </w:rPr>
-              <w:instrText xml:space="preserve"> PAGEREF _Toc123161419 \h </w:instrText>
+              <w:instrText xml:space="preserve"> PAGEREF _Toc123237416 \h </w:instrText>
             </w:r>
             <w:r>
               <w:rPr>
@@ -708,7 +708,7 @@
               <w:lang w:eastAsia="pl-PL"/>
             </w:rPr>
           </w:pPr>
-          <w:hyperlink w:anchor="_Toc123161420" w:history="1">
+          <w:hyperlink w:anchor="_Toc123237417" w:history="1">
             <w:r>
               <w:rPr>
                 <w:rStyle w:val="Hipercze"/>
@@ -751,7 +751,7 @@
                 <w:noProof/>
                 <w:webHidden/>
               </w:rPr>
-              <w:instrText xml:space="preserve"> PAGEREF _Toc123161420 \h </w:instrText>
+              <w:instrText xml:space="preserve"> PAGEREF _Toc123237417 \h </w:instrText>
             </w:r>
             <w:r>
               <w:rPr>
@@ -796,7 +796,7 @@
               <w:lang w:eastAsia="pl-PL"/>
             </w:rPr>
           </w:pPr>
-          <w:hyperlink w:anchor="_Toc123161421" w:history="1">
+          <w:hyperlink w:anchor="_Toc123237418" w:history="1">
             <w:r>
               <w:rPr>
                 <w:rStyle w:val="Hipercze"/>
@@ -839,7 +839,7 @@
                 <w:noProof/>
                 <w:webHidden/>
               </w:rPr>
-              <w:instrText xml:space="preserve"> PAGEREF _Toc123161421 \h </w:instrText>
+              <w:instrText xml:space="preserve"> PAGEREF _Toc123237418 \h </w:instrText>
             </w:r>
             <w:r>
               <w:rPr>
@@ -884,7 +884,7 @@
               <w:lang w:eastAsia="pl-PL"/>
             </w:rPr>
           </w:pPr>
-          <w:hyperlink w:anchor="_Toc123161422" w:history="1">
+          <w:hyperlink w:anchor="_Toc123237419" w:history="1">
             <w:r>
               <w:rPr>
                 <w:rStyle w:val="Hipercze"/>
@@ -927,7 +927,7 @@
                 <w:noProof/>
                 <w:webHidden/>
               </w:rPr>
-              <w:instrText xml:space="preserve"> PAGEREF _Toc123161422 \h </w:instrText>
+              <w:instrText xml:space="preserve"> PAGEREF _Toc123237419 \h </w:instrText>
             </w:r>
             <w:r>
               <w:rPr>
@@ -972,7 +972,7 @@
               <w:lang w:eastAsia="pl-PL"/>
             </w:rPr>
           </w:pPr>
-          <w:hyperlink w:anchor="_Toc123161423" w:history="1">
+          <w:hyperlink w:anchor="_Toc123237420" w:history="1">
             <w:r>
               <w:rPr>
                 <w:rStyle w:val="Hipercze"/>
@@ -1015,7 +1015,7 @@
                 <w:noProof/>
                 <w:webHidden/>
               </w:rPr>
-              <w:instrText xml:space="preserve"> PAGEREF _Toc123161423 \h </w:instrText>
+              <w:instrText xml:space="preserve"> PAGEREF _Toc123237420 \h </w:instrText>
             </w:r>
             <w:r>
               <w:rPr>
@@ -1060,7 +1060,7 @@
               <w:lang w:eastAsia="pl-PL"/>
             </w:rPr>
           </w:pPr>
-          <w:hyperlink w:anchor="_Toc123161424" w:history="1">
+          <w:hyperlink w:anchor="_Toc123237421" w:history="1">
             <w:r>
               <w:rPr>
                 <w:rStyle w:val="Hipercze"/>
@@ -1103,7 +1103,7 @@
                 <w:noProof/>
                 <w:webHidden/>
               </w:rPr>
-              <w:instrText xml:space="preserve"> PAGEREF _Toc123161424 \h </w:instrText>
+              <w:instrText xml:space="preserve"> PAGEREF _Toc123237421 \h </w:instrText>
             </w:r>
             <w:r>
               <w:rPr>
@@ -1148,7 +1148,7 @@
               <w:lang w:eastAsia="pl-PL"/>
             </w:rPr>
           </w:pPr>
-          <w:hyperlink w:anchor="_Toc123161425" w:history="1">
+          <w:hyperlink w:anchor="_Toc123237422" w:history="1">
             <w:r>
               <w:rPr>
                 <w:rStyle w:val="Hipercze"/>
@@ -1191,7 +1191,7 @@
                 <w:noProof/>
                 <w:webHidden/>
               </w:rPr>
-              <w:instrText xml:space="preserve"> PAGEREF _Toc123161425 \h </w:instrText>
+              <w:instrText xml:space="preserve"> PAGEREF _Toc123237422 \h </w:instrText>
             </w:r>
             <w:r>
               <w:rPr>
@@ -1236,7 +1236,7 @@
               <w:lang w:eastAsia="pl-PL"/>
             </w:rPr>
           </w:pPr>
-          <w:hyperlink w:anchor="_Toc123161426" w:history="1">
+          <w:hyperlink w:anchor="_Toc123237423" w:history="1">
             <w:r>
               <w:rPr>
                 <w:rStyle w:val="Hipercze"/>
@@ -1279,7 +1279,7 @@
                 <w:noProof/>
                 <w:webHidden/>
               </w:rPr>
-              <w:instrText xml:space="preserve"> PAGEREF _Toc123161426 \h </w:instrText>
+              <w:instrText xml:space="preserve"> PAGEREF _Toc123237423 \h </w:instrText>
             </w:r>
             <w:r>
               <w:rPr>
@@ -1324,7 +1324,7 @@
               <w:lang w:eastAsia="pl-PL"/>
             </w:rPr>
           </w:pPr>
-          <w:hyperlink w:anchor="_Toc123161427" w:history="1">
+          <w:hyperlink w:anchor="_Toc123237424" w:history="1">
             <w:r>
               <w:rPr>
                 <w:rStyle w:val="Hipercze"/>
@@ -1367,7 +1367,7 @@
                 <w:noProof/>
                 <w:webHidden/>
               </w:rPr>
-              <w:instrText xml:space="preserve"> PAGEREF _Toc123161427 \h </w:instrText>
+              <w:instrText xml:space="preserve"> PAGEREF _Toc123237424 \h </w:instrText>
             </w:r>
             <w:r>
               <w:rPr>
@@ -1412,7 +1412,7 @@
               <w:lang w:eastAsia="pl-PL"/>
             </w:rPr>
           </w:pPr>
-          <w:hyperlink w:anchor="_Toc123161428" w:history="1">
+          <w:hyperlink w:anchor="_Toc123237425" w:history="1">
             <w:r>
               <w:rPr>
                 <w:rStyle w:val="Hipercze"/>
@@ -1455,7 +1455,7 @@
                 <w:noProof/>
                 <w:webHidden/>
               </w:rPr>
-              <w:instrText xml:space="preserve"> PAGEREF _Toc123161428 \h </w:instrText>
+              <w:instrText xml:space="preserve"> PAGEREF _Toc123237425 \h </w:instrText>
             </w:r>
             <w:r>
               <w:rPr>
@@ -1500,7 +1500,7 @@
               <w:lang w:eastAsia="pl-PL"/>
             </w:rPr>
           </w:pPr>
-          <w:hyperlink w:anchor="_Toc123161429" w:history="1">
+          <w:hyperlink w:anchor="_Toc123237426" w:history="1">
             <w:r>
               <w:rPr>
                 <w:rStyle w:val="Hipercze"/>
@@ -1543,7 +1543,7 @@
                 <w:noProof/>
                 <w:webHidden/>
               </w:rPr>
-              <w:instrText xml:space="preserve"> PAGEREF _Toc123161429 \h </w:instrText>
+              <w:instrText xml:space="preserve"> PAGEREF _Toc123237426 \h </w:instrText>
             </w:r>
             <w:r>
               <w:rPr>
@@ -1588,7 +1588,7 @@
               <w:lang w:eastAsia="pl-PL"/>
             </w:rPr>
           </w:pPr>
-          <w:hyperlink w:anchor="_Toc123161430" w:history="1">
+          <w:hyperlink w:anchor="_Toc123237427" w:history="1">
             <w:r>
               <w:rPr>
                 <w:rStyle w:val="Hipercze"/>
@@ -1631,7 +1631,7 @@
                 <w:noProof/>
                 <w:webHidden/>
               </w:rPr>
-              <w:instrText xml:space="preserve"> PAGEREF _Toc123161430 \h </w:instrText>
+              <w:instrText xml:space="preserve"> PAGEREF _Toc123237427 \h </w:instrText>
             </w:r>
             <w:r>
               <w:rPr>
@@ -1676,7 +1676,7 @@
               <w:lang w:eastAsia="pl-PL"/>
             </w:rPr>
           </w:pPr>
-          <w:hyperlink w:anchor="_Toc123161431" w:history="1">
+          <w:hyperlink w:anchor="_Toc123237428" w:history="1">
             <w:r>
               <w:rPr>
                 <w:rStyle w:val="Hipercze"/>
@@ -1719,7 +1719,7 @@
                 <w:noProof/>
                 <w:webHidden/>
               </w:rPr>
-              <w:instrText xml:space="preserve"> PAGEREF _Toc123161431 \h </w:instrText>
+              <w:instrText xml:space="preserve"> PAGEREF _Toc123237428 \h </w:instrText>
             </w:r>
             <w:r>
               <w:rPr>
@@ -1764,7 +1764,7 @@
               <w:lang w:eastAsia="pl-PL"/>
             </w:rPr>
           </w:pPr>
-          <w:hyperlink w:anchor="_Toc123161432" w:history="1">
+          <w:hyperlink w:anchor="_Toc123237429" w:history="1">
             <w:r>
               <w:rPr>
                 <w:rStyle w:val="Hipercze"/>
@@ -1807,7 +1807,7 @@
                 <w:noProof/>
                 <w:webHidden/>
               </w:rPr>
-              <w:instrText xml:space="preserve"> PAGEREF _Toc123161432 \h </w:instrText>
+              <w:instrText xml:space="preserve"> PAGEREF _Toc123237429 \h </w:instrText>
             </w:r>
             <w:r>
               <w:rPr>
@@ -1852,7 +1852,7 @@
               <w:lang w:eastAsia="pl-PL"/>
             </w:rPr>
           </w:pPr>
-          <w:hyperlink w:anchor="_Toc123161433" w:history="1">
+          <w:hyperlink w:anchor="_Toc123237430" w:history="1">
             <w:r>
               <w:rPr>
                 <w:rStyle w:val="Hipercze"/>
@@ -1895,7 +1895,7 @@
                 <w:noProof/>
                 <w:webHidden/>
               </w:rPr>
-              <w:instrText xml:space="preserve"> PAGEREF _Toc123161433 \h </w:instrText>
+              <w:instrText xml:space="preserve"> PAGEREF _Toc123237430 \h </w:instrText>
             </w:r>
             <w:r>
               <w:rPr>
@@ -1940,7 +1940,7 @@
               <w:lang w:eastAsia="pl-PL"/>
             </w:rPr>
           </w:pPr>
-          <w:hyperlink w:anchor="_Toc123161434" w:history="1">
+          <w:hyperlink w:anchor="_Toc123237431" w:history="1">
             <w:r>
               <w:rPr>
                 <w:rStyle w:val="Hipercze"/>
@@ -1983,7 +1983,7 @@
                 <w:noProof/>
                 <w:webHidden/>
               </w:rPr>
-              <w:instrText xml:space="preserve"> PAGEREF _Toc123161434 \h </w:instrText>
+              <w:instrText xml:space="preserve"> PAGEREF _Toc123237431 \h </w:instrText>
             </w:r>
             <w:r>
               <w:rPr>
@@ -2028,7 +2028,7 @@
               <w:lang w:eastAsia="pl-PL"/>
             </w:rPr>
           </w:pPr>
-          <w:hyperlink w:anchor="_Toc123161435" w:history="1">
+          <w:hyperlink w:anchor="_Toc123237432" w:history="1">
             <w:r>
               <w:rPr>
                 <w:rStyle w:val="Hipercze"/>
@@ -2050,7 +2050,7 @@
                 <w:rStyle w:val="Hipercze"/>
                 <w:noProof/>
               </w:rPr>
-              <w:t>Testy strony implementującej</w:t>
+              <w:t>Testy serwera logiki</w:t>
             </w:r>
             <w:r>
               <w:rPr>
@@ -2071,7 +2071,7 @@
                 <w:noProof/>
                 <w:webHidden/>
               </w:rPr>
-              <w:instrText xml:space="preserve"> PAGEREF _Toc123161435 \h </w:instrText>
+              <w:instrText xml:space="preserve"> PAGEREF _Toc123237432 \h </w:instrText>
             </w:r>
             <w:r>
               <w:rPr>
@@ -2116,7 +2116,7 @@
               <w:lang w:eastAsia="pl-PL"/>
             </w:rPr>
           </w:pPr>
-          <w:hyperlink w:anchor="_Toc123161436" w:history="1">
+          <w:hyperlink w:anchor="_Toc123237433" w:history="1">
             <w:r>
               <w:rPr>
                 <w:rStyle w:val="Hipercze"/>
@@ -2138,7 +2138,7 @@
                 <w:rStyle w:val="Hipercze"/>
                 <w:noProof/>
               </w:rPr>
-              <w:t>Testy strony wykorzystującej</w:t>
+              <w:t>Testy serwera głównego</w:t>
             </w:r>
             <w:r>
               <w:rPr>
@@ -2159,7 +2159,7 @@
                 <w:noProof/>
                 <w:webHidden/>
               </w:rPr>
-              <w:instrText xml:space="preserve"> PAGEREF _Toc123161436 \h </w:instrText>
+              <w:instrText xml:space="preserve"> PAGEREF _Toc123237433 \h </w:instrText>
             </w:r>
             <w:r>
               <w:rPr>
@@ -2204,7 +2204,7 @@
               <w:lang w:eastAsia="pl-PL"/>
             </w:rPr>
           </w:pPr>
-          <w:hyperlink w:anchor="_Toc123161437" w:history="1">
+          <w:hyperlink w:anchor="_Toc123237434" w:history="1">
             <w:r>
               <w:rPr>
                 <w:rStyle w:val="Hipercze"/>
@@ -2247,7 +2247,7 @@
                 <w:noProof/>
                 <w:webHidden/>
               </w:rPr>
-              <w:instrText xml:space="preserve"> PAGEREF _Toc123161437 \h </w:instrText>
+              <w:instrText xml:space="preserve"> PAGEREF _Toc123237434 \h </w:instrText>
             </w:r>
             <w:r>
               <w:rPr>
@@ -2267,7 +2267,7 @@
                 <w:noProof/>
                 <w:webHidden/>
               </w:rPr>
-              <w:t>21</w:t>
+              <w:t>22</w:t>
             </w:r>
             <w:r>
               <w:rPr>
@@ -2292,7 +2292,7 @@
               <w:lang w:eastAsia="pl-PL"/>
             </w:rPr>
           </w:pPr>
-          <w:hyperlink w:anchor="_Toc123161438" w:history="1">
+          <w:hyperlink w:anchor="_Toc123237435" w:history="1">
             <w:r>
               <w:rPr>
                 <w:rStyle w:val="Hipercze"/>
@@ -2335,7 +2335,7 @@
                 <w:noProof/>
                 <w:webHidden/>
               </w:rPr>
-              <w:instrText xml:space="preserve"> PAGEREF _Toc123161438 \h </w:instrText>
+              <w:instrText xml:space="preserve"> PAGEREF _Toc123237435 \h </w:instrText>
             </w:r>
             <w:r>
               <w:rPr>
@@ -2380,7 +2380,7 @@
               <w:lang w:eastAsia="pl-PL"/>
             </w:rPr>
           </w:pPr>
-          <w:hyperlink w:anchor="_Toc123161439" w:history="1">
+          <w:hyperlink w:anchor="_Toc123237436" w:history="1">
             <w:r>
               <w:rPr>
                 <w:rStyle w:val="Hipercze"/>
@@ -2423,7 +2423,7 @@
                 <w:noProof/>
                 <w:webHidden/>
               </w:rPr>
-              <w:instrText xml:space="preserve"> PAGEREF _Toc123161439 \h </w:instrText>
+              <w:instrText xml:space="preserve"> PAGEREF _Toc123237436 \h </w:instrText>
             </w:r>
             <w:r>
               <w:rPr>
@@ -2443,7 +2443,7 @@
                 <w:noProof/>
                 <w:webHidden/>
               </w:rPr>
-              <w:t>24</w:t>
+              <w:t>25</w:t>
             </w:r>
             <w:r>
               <w:rPr>
@@ -2468,7 +2468,7 @@
               <w:lang w:eastAsia="pl-PL"/>
             </w:rPr>
           </w:pPr>
-          <w:hyperlink w:anchor="_Toc123161440" w:history="1">
+          <w:hyperlink w:anchor="_Toc123237437" w:history="1">
             <w:r>
               <w:rPr>
                 <w:rStyle w:val="Hipercze"/>
@@ -2511,7 +2511,7 @@
                 <w:noProof/>
                 <w:webHidden/>
               </w:rPr>
-              <w:instrText xml:space="preserve"> PAGEREF _Toc123161440 \h </w:instrText>
+              <w:instrText xml:space="preserve"> PAGEREF _Toc123237437 \h </w:instrText>
             </w:r>
             <w:r>
               <w:rPr>
@@ -2531,7 +2531,7 @@
                 <w:noProof/>
                 <w:webHidden/>
               </w:rPr>
-              <w:t>26</w:t>
+              <w:t>27</w:t>
             </w:r>
             <w:r>
               <w:rPr>
@@ -2556,7 +2556,7 @@
               <w:lang w:eastAsia="pl-PL"/>
             </w:rPr>
           </w:pPr>
-          <w:hyperlink w:anchor="_Toc123161441" w:history="1">
+          <w:hyperlink w:anchor="_Toc123237438" w:history="1">
             <w:r>
               <w:rPr>
                 <w:rStyle w:val="Hipercze"/>
@@ -2599,7 +2599,7 @@
                 <w:noProof/>
                 <w:webHidden/>
               </w:rPr>
-              <w:instrText xml:space="preserve"> PAGEREF _Toc123161441 \h </w:instrText>
+              <w:instrText xml:space="preserve"> PAGEREF _Toc123237438 \h </w:instrText>
             </w:r>
             <w:r>
               <w:rPr>
@@ -2619,7 +2619,7 @@
                 <w:noProof/>
                 <w:webHidden/>
               </w:rPr>
-              <w:t>27</w:t>
+              <w:t>28</w:t>
             </w:r>
             <w:r>
               <w:rPr>
@@ -2644,7 +2644,7 @@
               <w:lang w:eastAsia="pl-PL"/>
             </w:rPr>
           </w:pPr>
-          <w:hyperlink w:anchor="_Toc123161442" w:history="1">
+          <w:hyperlink w:anchor="_Toc123237439" w:history="1">
             <w:r>
               <w:rPr>
                 <w:rStyle w:val="Hipercze"/>
@@ -2687,7 +2687,7 @@
                 <w:noProof/>
                 <w:webHidden/>
               </w:rPr>
-              <w:instrText xml:space="preserve"> PAGEREF _Toc123161442 \h </w:instrText>
+              <w:instrText xml:space="preserve"> PAGEREF _Toc123237439 \h </w:instrText>
             </w:r>
             <w:r>
               <w:rPr>
@@ -2707,7 +2707,7 @@
                 <w:noProof/>
                 <w:webHidden/>
               </w:rPr>
-              <w:t>28</w:t>
+              <w:t>29</w:t>
             </w:r>
             <w:r>
               <w:rPr>
@@ -2732,7 +2732,7 @@
               <w:lang w:eastAsia="pl-PL"/>
             </w:rPr>
           </w:pPr>
-          <w:hyperlink w:anchor="_Toc123161443" w:history="1">
+          <w:hyperlink w:anchor="_Toc123237440" w:history="1">
             <w:r>
               <w:rPr>
                 <w:rStyle w:val="Hipercze"/>
@@ -2775,7 +2775,7 @@
                 <w:noProof/>
                 <w:webHidden/>
               </w:rPr>
-              <w:instrText xml:space="preserve"> PAGEREF _Toc123161443 \h </w:instrText>
+              <w:instrText xml:space="preserve"> PAGEREF _Toc123237440 \h </w:instrText>
             </w:r>
             <w:r>
               <w:rPr>
@@ -2795,7 +2795,7 @@
                 <w:noProof/>
                 <w:webHidden/>
               </w:rPr>
-              <w:t>29</w:t>
+              <w:t>30</w:t>
             </w:r>
             <w:r>
               <w:rPr>
@@ -2820,7 +2820,7 @@
               <w:lang w:eastAsia="pl-PL"/>
             </w:rPr>
           </w:pPr>
-          <w:hyperlink w:anchor="_Toc123161444" w:history="1">
+          <w:hyperlink w:anchor="_Toc123237441" w:history="1">
             <w:r>
               <w:rPr>
                 <w:rStyle w:val="Hipercze"/>
@@ -2863,7 +2863,7 @@
                 <w:noProof/>
                 <w:webHidden/>
               </w:rPr>
-              <w:instrText xml:space="preserve"> PAGEREF _Toc123161444 \h </w:instrText>
+              <w:instrText xml:space="preserve"> PAGEREF _Toc123237441 \h </w:instrText>
             </w:r>
             <w:r>
               <w:rPr>
@@ -2883,7 +2883,7 @@
                 <w:noProof/>
                 <w:webHidden/>
               </w:rPr>
-              <w:t>30</w:t>
+              <w:t>31</w:t>
             </w:r>
             <w:r>
               <w:rPr>
@@ -2908,7 +2908,7 @@
               <w:lang w:eastAsia="pl-PL"/>
             </w:rPr>
           </w:pPr>
-          <w:hyperlink w:anchor="_Toc123161445" w:history="1">
+          <w:hyperlink w:anchor="_Toc123237442" w:history="1">
             <w:r>
               <w:rPr>
                 <w:rStyle w:val="Hipercze"/>
@@ -2951,7 +2951,7 @@
                 <w:noProof/>
                 <w:webHidden/>
               </w:rPr>
-              <w:instrText xml:space="preserve"> PAGEREF _Toc123161445 \h </w:instrText>
+              <w:instrText xml:space="preserve"> PAGEREF _Toc123237442 \h </w:instrText>
             </w:r>
             <w:r>
               <w:rPr>
@@ -2971,7 +2971,7 @@
                 <w:noProof/>
                 <w:webHidden/>
               </w:rPr>
-              <w:t>31</w:t>
+              <w:t>32</w:t>
             </w:r>
             <w:r>
               <w:rPr>
@@ -2996,7 +2996,7 @@
               <w:lang w:eastAsia="pl-PL"/>
             </w:rPr>
           </w:pPr>
-          <w:hyperlink w:anchor="_Toc123161446" w:history="1">
+          <w:hyperlink w:anchor="_Toc123237443" w:history="1">
             <w:r>
               <w:rPr>
                 <w:rStyle w:val="Hipercze"/>
@@ -3039,7 +3039,7 @@
                 <w:noProof/>
                 <w:webHidden/>
               </w:rPr>
-              <w:instrText xml:space="preserve"> PAGEREF _Toc123161446 \h </w:instrText>
+              <w:instrText xml:space="preserve"> PAGEREF _Toc123237443 \h </w:instrText>
             </w:r>
             <w:r>
               <w:rPr>
@@ -3059,7 +3059,7 @@
                 <w:noProof/>
                 <w:webHidden/>
               </w:rPr>
-              <w:t>35</w:t>
+              <w:t>36</w:t>
             </w:r>
             <w:r>
               <w:rPr>
@@ -3084,7 +3084,7 @@
               <w:lang w:eastAsia="pl-PL"/>
             </w:rPr>
           </w:pPr>
-          <w:hyperlink w:anchor="_Toc123161447" w:history="1">
+          <w:hyperlink w:anchor="_Toc123237444" w:history="1">
             <w:r>
               <w:rPr>
                 <w:rStyle w:val="Hipercze"/>
@@ -3127,7 +3127,7 @@
                 <w:noProof/>
                 <w:webHidden/>
               </w:rPr>
-              <w:instrText xml:space="preserve"> PAGEREF _Toc123161447 \h </w:instrText>
+              <w:instrText xml:space="preserve"> PAGEREF _Toc123237444 \h </w:instrText>
             </w:r>
             <w:r>
               <w:rPr>
@@ -3147,7 +3147,7 @@
                 <w:noProof/>
                 <w:webHidden/>
               </w:rPr>
-              <w:t>35</w:t>
+              <w:t>36</w:t>
             </w:r>
             <w:r>
               <w:rPr>
@@ -3172,7 +3172,7 @@
               <w:lang w:eastAsia="pl-PL"/>
             </w:rPr>
           </w:pPr>
-          <w:hyperlink w:anchor="_Toc123161448" w:history="1">
+          <w:hyperlink w:anchor="_Toc123237445" w:history="1">
             <w:r>
               <w:rPr>
                 <w:rStyle w:val="Hipercze"/>
@@ -3215,7 +3215,7 @@
                 <w:noProof/>
                 <w:webHidden/>
               </w:rPr>
-              <w:instrText xml:space="preserve"> PAGEREF _Toc123161448 \h </w:instrText>
+              <w:instrText xml:space="preserve"> PAGEREF _Toc123237445 \h </w:instrText>
             </w:r>
             <w:r>
               <w:rPr>
@@ -3235,7 +3235,7 @@
                 <w:noProof/>
                 <w:webHidden/>
               </w:rPr>
-              <w:t>38</w:t>
+              <w:t>39</w:t>
             </w:r>
             <w:r>
               <w:rPr>
@@ -3260,7 +3260,7 @@
               <w:lang w:eastAsia="pl-PL"/>
             </w:rPr>
           </w:pPr>
-          <w:hyperlink w:anchor="_Toc123161449" w:history="1">
+          <w:hyperlink w:anchor="_Toc123237446" w:history="1">
             <w:r>
               <w:rPr>
                 <w:rStyle w:val="Hipercze"/>
@@ -3303,7 +3303,7 @@
                 <w:noProof/>
                 <w:webHidden/>
               </w:rPr>
-              <w:instrText xml:space="preserve"> PAGEREF _Toc123161449 \h </w:instrText>
+              <w:instrText xml:space="preserve"> PAGEREF _Toc123237446 \h </w:instrText>
             </w:r>
             <w:r>
               <w:rPr>
@@ -3323,7 +3323,7 @@
                 <w:noProof/>
                 <w:webHidden/>
               </w:rPr>
-              <w:t>39</w:t>
+              <w:t>40</w:t>
             </w:r>
             <w:r>
               <w:rPr>
@@ -3348,7 +3348,7 @@
               <w:lang w:eastAsia="pl-PL"/>
             </w:rPr>
           </w:pPr>
-          <w:hyperlink w:anchor="_Toc123161450" w:history="1">
+          <w:hyperlink w:anchor="_Toc123237447" w:history="1">
             <w:r>
               <w:rPr>
                 <w:rStyle w:val="Hipercze"/>
@@ -3391,7 +3391,7 @@
                 <w:noProof/>
                 <w:webHidden/>
               </w:rPr>
-              <w:instrText xml:space="preserve"> PAGEREF _Toc123161450 \h </w:instrText>
+              <w:instrText xml:space="preserve"> PAGEREF _Toc123237447 \h </w:instrText>
             </w:r>
             <w:r>
               <w:rPr>
@@ -3411,7 +3411,7 @@
                 <w:noProof/>
                 <w:webHidden/>
               </w:rPr>
-              <w:t>39</w:t>
+              <w:t>41</w:t>
             </w:r>
             <w:r>
               <w:rPr>
@@ -3458,7 +3458,7 @@
         </w:rPr>
         <w:br w:type="column"/>
       </w:r>
-      <w:bookmarkStart w:id="0" w:name="_Toc123161418"/>
+      <w:bookmarkStart w:id="0" w:name="_Toc123237415"/>
       <w:r>
         <w:lastRenderedPageBreak/>
         <w:t>Wstęp</w:t>
@@ -3569,7 +3569,7 @@
       <w:r>
         <w:br w:type="column"/>
       </w:r>
-      <w:bookmarkStart w:id="1" w:name="_Toc123161419"/>
+      <w:bookmarkStart w:id="1" w:name="_Toc123237416"/>
       <w:r>
         <w:lastRenderedPageBreak/>
         <w:t>Cel pracy</w:t>
@@ -3838,7 +3838,7 @@
           <w:numId w:val="1"/>
         </w:numPr>
       </w:pPr>
-      <w:bookmarkStart w:id="2" w:name="_Toc123161420"/>
+      <w:bookmarkStart w:id="2" w:name="_Toc123237417"/>
       <w:r>
         <w:t>Rozwiązania technologiczne</w:t>
       </w:r>
@@ -3908,7 +3908,7 @@
           <w:numId w:val="1"/>
         </w:numPr>
       </w:pPr>
-      <w:bookmarkStart w:id="3" w:name="_Toc123161421"/>
+      <w:bookmarkStart w:id="3" w:name="_Toc123237418"/>
       <w:r>
         <w:t>XMLHTTPRequest</w:t>
       </w:r>
@@ -4022,7 +4022,7 @@
           <w:numId w:val="1"/>
         </w:numPr>
       </w:pPr>
-      <w:bookmarkStart w:id="4" w:name="_Toc123161422"/>
+      <w:bookmarkStart w:id="4" w:name="_Toc123237419"/>
       <w:r>
         <w:t>WebSocket</w:t>
       </w:r>
@@ -4125,7 +4125,7 @@
           <w:numId w:val="1"/>
         </w:numPr>
       </w:pPr>
-      <w:bookmarkStart w:id="5" w:name="_Toc123161423"/>
+      <w:bookmarkStart w:id="5" w:name="_Toc123237420"/>
       <w:r>
         <w:t>Funkcjonalność udostępniona przez serwis główny</w:t>
       </w:r>
@@ -4195,7 +4195,7 @@
           <w:numId w:val="1"/>
         </w:numPr>
       </w:pPr>
-      <w:bookmarkStart w:id="6" w:name="_Toc123161424"/>
+      <w:bookmarkStart w:id="6" w:name="_Toc123237421"/>
       <w:r>
         <w:t>Node.js</w:t>
       </w:r>
@@ -4337,7 +4337,7 @@
           <w:numId w:val="1"/>
         </w:numPr>
       </w:pPr>
-      <w:bookmarkStart w:id="7" w:name="_Toc123161425"/>
+      <w:bookmarkStart w:id="7" w:name="_Toc123237422"/>
       <w:r>
         <w:t>Funkcjonalność ogólna</w:t>
       </w:r>
@@ -4751,7 +4751,7 @@
           <w:numId w:val="1"/>
         </w:numPr>
       </w:pPr>
-      <w:bookmarkStart w:id="8" w:name="_Toc123161426"/>
+      <w:bookmarkStart w:id="8" w:name="_Toc123237423"/>
       <w:r>
         <w:t>Funkcjonalność wewnątrz pokoju</w:t>
       </w:r>
@@ -5133,7 +5133,7 @@
       <w:r>
         <w:br w:type="column"/>
       </w:r>
-      <w:bookmarkStart w:id="9" w:name="_Toc123161427"/>
+      <w:bookmarkStart w:id="9" w:name="_Toc123237424"/>
       <w:r>
         <w:lastRenderedPageBreak/>
         <w:t>Udostępnione API</w:t>
@@ -5214,7 +5214,7 @@
           <w:numId w:val="1"/>
         </w:numPr>
       </w:pPr>
-      <w:bookmarkStart w:id="10" w:name="_Toc123161428"/>
+      <w:bookmarkStart w:id="10" w:name="_Toc123237425"/>
       <w:r>
         <w:t>Opis</w:t>
       </w:r>
@@ -5293,7 +5293,7 @@
           <w:numId w:val="1"/>
         </w:numPr>
       </w:pPr>
-      <w:bookmarkStart w:id="11" w:name="_Toc123161429"/>
+      <w:bookmarkStart w:id="11" w:name="_Toc123237426"/>
       <w:r>
         <w:t>Funkcje interfejsu</w:t>
       </w:r>
@@ -7069,7 +7069,7 @@
       <w:r>
         <w:t xml:space="preserve"> </w:t>
       </w:r>
-      <w:bookmarkStart w:id="12" w:name="_Toc123161430"/>
+      <w:bookmarkStart w:id="12" w:name="_Toc123237427"/>
       <w:r>
         <w:t>Dostępne rodzaje plansz</w:t>
       </w:r>
@@ -7295,7 +7295,7 @@
           <w:numId w:val="1"/>
         </w:numPr>
       </w:pPr>
-      <w:bookmarkStart w:id="13" w:name="_Toc123161431"/>
+      <w:bookmarkStart w:id="13" w:name="_Toc123237428"/>
       <w:r>
         <w:t>Przykładowa i</w:t>
       </w:r>
@@ -7357,7 +7357,7 @@
           <w:numId w:val="1"/>
         </w:numPr>
       </w:pPr>
-      <w:bookmarkStart w:id="14" w:name="_Toc123161432"/>
+      <w:bookmarkStart w:id="14" w:name="_Toc123237429"/>
       <w:r>
         <w:t>Deklaracja gry</w:t>
       </w:r>
@@ -7635,7 +7635,7 @@
           <w:numId w:val="1"/>
         </w:numPr>
       </w:pPr>
-      <w:bookmarkStart w:id="15" w:name="_Toc123161433"/>
+      <w:bookmarkStart w:id="15" w:name="_Toc123237430"/>
       <w:r>
         <w:t xml:space="preserve">Serwer </w:t>
       </w:r>
@@ -9177,7 +9177,7 @@
           <w:numId w:val="1"/>
         </w:numPr>
       </w:pPr>
-      <w:bookmarkStart w:id="16" w:name="_Toc123161434"/>
+      <w:bookmarkStart w:id="16" w:name="_Toc123237431"/>
       <w:r>
         <w:t xml:space="preserve">Testy </w:t>
       </w:r>
@@ -9192,10 +9192,22 @@
         <w:ind w:firstLine="360"/>
       </w:pPr>
       <w:r>
-        <w:t xml:space="preserve">Opracowany interfejs jest kluczowym elementem aplikacji, ponieważ stanowi jedyne pasmo komunikacyjne pomiędzy serwisem głównym, a serwerem logiki. Ze względu na budowę interfejsu przypadki testowe zostały podzielone na dwie grupy. Pierwszą część stanowią testy poprawności odpowiedzi na żądania http, które przeprowadzane są po stronie serwisu logiki. Druga grupa testów posłużyła </w:t>
-      </w:r>
-      <w:r>
-        <w:t>do sprawdzenia zdolności obsłużenia wszystkich możliwych odpowiedzi funkcji interfejsu. Testy odbyły się po stronie serwera głównego.</w:t>
+        <w:t xml:space="preserve">Opracowany interfejs jest kluczowym elementem aplikacji, ponieważ stanowi jedyne pasmo komunikacyjne pomiędzy serwisem głównym, a serwerem logiki. Ze względu na budowę interfejsu przypadki testowe zostały podzielone na dwie grupy. Pierwszą część stanowią testy poprawności odpowiedzi na żądania </w:t>
+      </w:r>
+      <w:r>
+        <w:t>HTTP</w:t>
+      </w:r>
+      <w:r>
+        <w:t xml:space="preserve">, które przeprowadzane są po stronie serwisu logiki. Druga grupa testów posłużyła </w:t>
+      </w:r>
+      <w:r>
+        <w:t xml:space="preserve">do sprawdzenia zdolności obsłużenia wszystkich możliwych odpowiedzi funkcji interfejsu. Testy </w:t>
+      </w:r>
+      <w:r>
+        <w:t xml:space="preserve">tej części </w:t>
+      </w:r>
+      <w:r>
+        <w:t>odbyły się po stronie serwera głównego.</w:t>
       </w:r>
       <w:r>
         <w:t xml:space="preserve"> </w:t>
@@ -9210,14 +9222,14 @@
           <w:numId w:val="1"/>
         </w:numPr>
       </w:pPr>
-      <w:bookmarkStart w:id="17" w:name="_Toc123161435"/>
+      <w:bookmarkStart w:id="17" w:name="_Toc123237432"/>
       <w:r>
         <w:t xml:space="preserve">Testy </w:t>
       </w:r>
+      <w:r>
+        <w:t>serwera logiki</w:t>
+      </w:r>
       <w:bookmarkEnd w:id="17"/>
-      <w:r>
-        <w:t>serwera logiki</w:t>
-      </w:r>
     </w:p>
     <w:p/>
     <w:p>
@@ -9246,14 +9258,14 @@
           <w:numId w:val="1"/>
         </w:numPr>
       </w:pPr>
-      <w:bookmarkStart w:id="18" w:name="_Toc123161436"/>
+      <w:bookmarkStart w:id="18" w:name="_Toc123237433"/>
       <w:r>
         <w:t xml:space="preserve">Testy </w:t>
       </w:r>
+      <w:r>
+        <w:t>serwera głównego</w:t>
+      </w:r>
       <w:bookmarkEnd w:id="18"/>
-      <w:r>
-        <w:t>serwera głównego</w:t>
-      </w:r>
     </w:p>
     <w:p/>
     <w:p>
@@ -9282,6 +9294,7 @@
         </w:numPr>
       </w:pPr>
       <w:r>
+        <w:lastRenderedPageBreak/>
         <w:t>Zaakceptowana</w:t>
       </w:r>
     </w:p>
@@ -9290,7 +9303,6 @@
         <w:ind w:left="708"/>
       </w:pPr>
       <w:r>
-        <w:lastRenderedPageBreak/>
         <w:t xml:space="preserve">Odpowiedź w formacie JSON posiadająca pole </w:t>
       </w:r>
       <w:proofErr w:type="spellStart"/>
@@ -9407,7 +9419,13 @@
         <w:ind w:left="708"/>
       </w:pPr>
       <w:r>
-        <w:t>Wiadomość otrzymana, gdy nie powiodło się dostarczenie wiadomości na wskazany adres.</w:t>
+        <w:t>Wiadomość otrzymana, gdy nie powiodło się dostarczenie</w:t>
+      </w:r>
+      <w:r>
+        <w:t xml:space="preserve"> zapytania HTTPS</w:t>
+      </w:r>
+      <w:r>
+        <w:t xml:space="preserve"> na wskazany adres.</w:t>
       </w:r>
     </w:p>
     <w:p>
@@ -9435,7 +9453,7 @@
           <w:numId w:val="1"/>
         </w:numPr>
       </w:pPr>
-      <w:bookmarkStart w:id="19" w:name="_Toc123161437"/>
+      <w:bookmarkStart w:id="19" w:name="_Toc123237434"/>
       <w:r>
         <w:t>Opis aplikacji</w:t>
       </w:r>
@@ -9500,8 +9518,9 @@
           <w:numId w:val="1"/>
         </w:numPr>
       </w:pPr>
-      <w:bookmarkStart w:id="20" w:name="_Toc123161438"/>
-      <w:r>
+      <w:bookmarkStart w:id="20" w:name="_Toc123237435"/>
+      <w:r>
+        <w:lastRenderedPageBreak/>
         <w:t>Architektura rozwiązania</w:t>
       </w:r>
       <w:bookmarkEnd w:id="20"/>
@@ -9512,7 +9531,6 @@
         <w:ind w:firstLine="360"/>
       </w:pPr>
       <w:r>
-        <w:lastRenderedPageBreak/>
         <w:t xml:space="preserve">W architekturze aplikacji widać naturalny podział na dwa komponenty. Dodatkowo </w:t>
       </w:r>
       <w:r>
@@ -9899,7 +9917,7 @@
           <w:numId w:val="1"/>
         </w:numPr>
       </w:pPr>
-      <w:bookmarkStart w:id="21" w:name="_Toc123161439"/>
+      <w:bookmarkStart w:id="21" w:name="_Toc123237436"/>
       <w:r>
         <w:t xml:space="preserve">Model </w:t>
       </w:r>
@@ -10425,7 +10443,7 @@
           <w:numId w:val="1"/>
         </w:numPr>
       </w:pPr>
-      <w:bookmarkStart w:id="22" w:name="_Toc123161440"/>
+      <w:bookmarkStart w:id="22" w:name="_Toc123237437"/>
       <w:r>
         <w:t>Prezentacja</w:t>
       </w:r>
@@ -10462,7 +10480,7 @@
           <w:numId w:val="1"/>
         </w:numPr>
       </w:pPr>
-      <w:bookmarkStart w:id="23" w:name="_Toc123161441"/>
+      <w:bookmarkStart w:id="23" w:name="_Toc123237438"/>
       <w:r>
         <w:lastRenderedPageBreak/>
         <w:t>Rejestracja gry</w:t>
@@ -10589,7 +10607,7 @@
       <w:r>
         <w:br w:type="column"/>
       </w:r>
-      <w:bookmarkStart w:id="24" w:name="_Toc123161442"/>
+      <w:bookmarkStart w:id="24" w:name="_Toc123237439"/>
       <w:r>
         <w:lastRenderedPageBreak/>
         <w:t>Otwarcie pokoju i połączenie użytkownika</w:t>
@@ -10727,7 +10745,7 @@
       <w:r>
         <w:br w:type="column"/>
       </w:r>
-      <w:bookmarkStart w:id="25" w:name="_Toc123161443"/>
+      <w:bookmarkStart w:id="25" w:name="_Toc123237440"/>
       <w:r>
         <w:lastRenderedPageBreak/>
         <w:t xml:space="preserve">Gra planszowa w </w:t>
@@ -10858,7 +10876,7 @@
           <w:numId w:val="1"/>
         </w:numPr>
       </w:pPr>
-      <w:bookmarkStart w:id="26" w:name="_Toc123161444"/>
+      <w:bookmarkStart w:id="26" w:name="_Toc123237441"/>
       <w:r>
         <w:t>Panel Gospodarza</w:t>
       </w:r>
@@ -10998,7 +11016,7 @@
       <w:r>
         <w:br w:type="column"/>
       </w:r>
-      <w:bookmarkStart w:id="27" w:name="_Toc123161445"/>
+      <w:bookmarkStart w:id="27" w:name="_Toc123237442"/>
       <w:r>
         <w:lastRenderedPageBreak/>
         <w:t>Statki</w:t>
@@ -11298,7 +11316,7 @@
           <w:numId w:val="1"/>
         </w:numPr>
       </w:pPr>
-      <w:bookmarkStart w:id="28" w:name="_Toc123161446"/>
+      <w:bookmarkStart w:id="28" w:name="_Toc123237443"/>
       <w:r>
         <w:t>Wdrożenie</w:t>
       </w:r>
@@ -11356,7 +11374,7 @@
           <w:numId w:val="1"/>
         </w:numPr>
       </w:pPr>
-      <w:bookmarkStart w:id="29" w:name="_Toc123161447"/>
+      <w:bookmarkStart w:id="29" w:name="_Toc123237444"/>
       <w:r>
         <w:t>Rozwiązanie w chmurze</w:t>
       </w:r>
@@ -12112,7 +12130,7 @@
           <w:numId w:val="1"/>
         </w:numPr>
       </w:pPr>
-      <w:bookmarkStart w:id="30" w:name="_Toc123161448"/>
+      <w:bookmarkStart w:id="30" w:name="_Toc123237445"/>
       <w:r>
         <w:t>Rozwiązanie w kontenerach</w:t>
       </w:r>
@@ -12881,7 +12899,7 @@
           <w:numId w:val="1"/>
         </w:numPr>
       </w:pPr>
-      <w:bookmarkStart w:id="31" w:name="_Toc123161449"/>
+      <w:bookmarkStart w:id="31" w:name="_Toc123237446"/>
       <w:r>
         <w:t>Podsumowanie</w:t>
       </w:r>
@@ -12892,39 +12910,129 @@
     </w:p>
     <w:p/>
     <w:p>
-      <w:r>
-        <w:t>Brama API z walidacją OpenAPI</w:t>
-      </w:r>
-    </w:p>
-    <w:p>
-      <w:r>
-        <w:t xml:space="preserve">Reverse-proxy i </w:t>
-      </w:r>
-      <w:r>
-        <w:t>certyfikaty</w:t>
-      </w:r>
-    </w:p>
-    <w:p>
-      <w:r>
-        <w:t>Lepszy interfejs graficzny</w:t>
-      </w:r>
-    </w:p>
-    <w:p>
-      <w:r>
-        <w:t>obsługa dynamicznych zbiorów np. karty</w:t>
-      </w:r>
-    </w:p>
-    <w:p>
-      <w:r>
-        <w:t>Faza asynchronicznej rozgrywki (czas na rozstawienie pionków)</w:t>
-      </w:r>
-    </w:p>
-    <w:p>
-      <w:r>
-        <w:t xml:space="preserve">Punktacja w czasie rundy np. bank w </w:t>
-      </w:r>
-      <w:r>
-        <w:t>Monopoli</w:t>
+      <w:pPr>
+        <w:ind w:firstLine="360"/>
+      </w:pPr>
+      <w:r>
+        <w:t xml:space="preserve">Celem pracy było opracowanie aplikacji do udostępniania gier planszowych, składającej się z dwóch komunikujących się ze sobą serwisów HTTPS. W ramach pracy opracowany został prosty interfejs  pozwalający na ustandaryzowanie przepływu informacji między interfejsem graficznym użytkownika, a maszyną stanów reprezentującą zbiór reguł gry planszowej. Zaproponowane rozwiązanie umożliwiło utworzenie czterech różnych gier </w:t>
+      </w:r>
+      <w:r>
+        <w:t>oraz</w:t>
+      </w:r>
+      <w:r>
+        <w:t xml:space="preserve"> obsłużenie ich za pomocą jednego serwisu głównego. Dodatkowo zachowana </w:t>
+      </w:r>
+      <w:r>
+        <w:t xml:space="preserve">została pełna hermetyzacja danych, jak również separacja implementacji pomiędzy dwiema częściami aplikacji. </w:t>
+      </w:r>
+      <w:r>
+        <w:t xml:space="preserve"> Oferowane</w:t>
+      </w:r>
+      <w:r>
+        <w:t xml:space="preserve"> przez interfejs</w:t>
+      </w:r>
+      <w:r>
+        <w:t xml:space="preserve"> funkcjonalności narzuc</w:t>
+      </w:r>
+      <w:r>
+        <w:t>iły</w:t>
+      </w:r>
+      <w:r>
+        <w:t xml:space="preserve"> nie liczne obostrzeni</w:t>
+      </w:r>
+      <w:r>
+        <w:t>a na formę rozwiązania.</w:t>
+      </w:r>
+    </w:p>
+    <w:p>
+      <w:pPr>
+        <w:ind w:firstLine="360"/>
+      </w:pPr>
+      <w:r>
+        <w:t xml:space="preserve">Opracowana aplikacja cechuje się uproszczonym modelem, składającym się wyłącznie z dwóch serwerów HTTPS. Aplikacja zaprojektowana w sposób, który umożliwia na dołączanie większej liczby serwisów logiki w ramach jednego serwera główne. </w:t>
+      </w:r>
+      <w:r>
+        <w:t xml:space="preserve">W przypadku korzystania z publicznie dostępnych serwerów logiki, należałoby przenieść moduł walidacji OpenAPI z serwisu logiki do nowego serwera pośredniczącego. Kierując wszystkie zapytania przez powstałą bramę, można byłoby zagwarantować poprawność odpowiedzi od nieznanych </w:t>
+      </w:r>
+      <w:r>
+        <w:lastRenderedPageBreak/>
+        <w:t xml:space="preserve">serwerów logiki ze specyfikacją interfejsu. Takie rozwiązanie wyeliminowałoby </w:t>
+      </w:r>
+      <w:r>
+        <w:t>wymóg implementacji walidacji po stronie logiki.</w:t>
+      </w:r>
+    </w:p>
+    <w:p>
+      <w:pPr>
+        <w:ind w:firstLine="360"/>
+      </w:pPr>
+      <w:r>
+        <w:t>W czasie wdrożenia aplikacji w formie kontenerów pojawił się problem z nawiązywaniem bezpiecznego połączenia między serwerami HTTPS. Został on rozwiązany poprzez wyłączenie sprawdzania poprawności certyfikatów SSL. W przypadku wdrożenia w sieci Internet potrzebny byłby certyfikat wystawiony przez zewnętrzy ośrodek certyfika</w:t>
+      </w:r>
+      <w:r>
+        <w:t>cyjny</w:t>
+      </w:r>
+      <w:r>
+        <w:t>.</w:t>
+      </w:r>
+      <w:r>
+        <w:t xml:space="preserve"> W celu zapobiegnięci</w:t>
+      </w:r>
+      <w:r>
+        <w:t>a</w:t>
+      </w:r>
+      <w:r>
+        <w:t xml:space="preserve"> potrzeby ciągłego rozsyłania nowych certyfikatów po przedawnieniu poprzednich możliwe jest zastosowanie serwera pośredniczącego Reverse-proxy, przez który przesyłane byłyby wszystkie żądania HTTPS</w:t>
+      </w:r>
+      <w:r>
+        <w:t xml:space="preserve">, ponieważ </w:t>
+      </w:r>
+      <w:r>
+        <w:t>większość narzędzi Reverse-proxy oferuje automatyczne odnawianie certyfikatów SSL</w:t>
+      </w:r>
+      <w:r>
+        <w:t xml:space="preserve">. </w:t>
+      </w:r>
+      <w:r>
+        <w:t>D</w:t>
+      </w:r>
+      <w:r>
+        <w:t xml:space="preserve">o serwisów aplikacji trafiałyby zapytania </w:t>
+      </w:r>
+      <w:r>
+        <w:t xml:space="preserve">nieszyfrowane, </w:t>
+      </w:r>
+      <w:r>
+        <w:t xml:space="preserve"> wymagałoby </w:t>
+      </w:r>
+      <w:r>
+        <w:t xml:space="preserve">to </w:t>
+      </w:r>
+      <w:r>
+        <w:t>restrukturyzacji budowy połączeń między serwisami</w:t>
+      </w:r>
+      <w:r>
+        <w:t>.</w:t>
+      </w:r>
+    </w:p>
+    <w:p>
+      <w:pPr>
+        <w:ind w:firstLine="360"/>
+      </w:pPr>
+      <w:r>
+        <w:t xml:space="preserve">Funkcjonalność przedstawionego interfejsu implementuje wyłącznie minimalną liczbę procedur potrzebnych do obsługi prostych gier planszowych. Pomimo bieżących limitacji jest to rozwiązanie z możliwością rozbudowy o dodatkowe funkcje pozwalające  na wdrożenie bardziej wyszukanego interfejsu graficznego. </w:t>
+      </w:r>
+      <w:r>
+        <w:t xml:space="preserve">Do aplikacji warto byłoby dodać m.in. planszę reprezentującą zbiór kart do gry gracza, obszar punktację w czasie </w:t>
+      </w:r>
+      <w:r>
+        <w:t xml:space="preserve">pojedynczej </w:t>
+      </w:r>
+      <w:r>
+        <w:t>rund</w:t>
+      </w:r>
+      <w:r>
+        <w:t xml:space="preserve">y, jak również możliwość wyznaczenia przedziału czasu, w którym gracze mogą wykonywać ruchy równocześnie. </w:t>
       </w:r>
     </w:p>
     <w:p/>
@@ -12936,7 +13044,7 @@
           <w:numId w:val="1"/>
         </w:numPr>
       </w:pPr>
-      <w:bookmarkStart w:id="32" w:name="_Toc123161450"/>
+      <w:bookmarkStart w:id="32" w:name="_Toc123237447"/>
       <w:r>
         <w:t>Bibliografia</w:t>
       </w:r>
@@ -12949,12 +13057,13 @@
           <w:rPr>
             <w:rStyle w:val="Hipercze"/>
           </w:rPr>
-          <w:t>https://xhr.spec.whatwg.org/</w:t>
+          <w:t>https://xhr.spec.whatwg.org</w:t>
         </w:r>
       </w:hyperlink>
       <w:r>
         <w:rPr>
           <w:rStyle w:val="Hipercze"/>
+          <w:u w:val="none"/>
         </w:rPr>
         <w:t xml:space="preserve"> </w:t>
       </w:r>
@@ -12965,7 +13074,15 @@
         <w:t>O</w:t>
       </w:r>
       <w:r>
-        <w:t>pis standardu interfejsu XHR [28.11.2022]</w:t>
+        <w:t>pis standardu interfejsu XHR [</w:t>
+      </w:r>
+      <w:bookmarkStart w:id="33" w:name="_Hlk123236512"/>
+      <w:r>
+        <w:t xml:space="preserve">Dostęp </w:t>
+      </w:r>
+      <w:bookmarkEnd w:id="33"/>
+      <w:r>
+        <w:t>28.11.2022]</w:t>
       </w:r>
     </w:p>
     <w:p>
@@ -12974,12 +13091,13 @@
           <w:rPr>
             <w:rStyle w:val="Hipercze"/>
           </w:rPr>
-          <w:t>https://websockets.spec.whatwg.org/</w:t>
+          <w:t>https://websockets.spec.whatwg.org</w:t>
         </w:r>
       </w:hyperlink>
       <w:r>
         <w:rPr>
           <w:rStyle w:val="Hipercze"/>
+          <w:u w:val="none"/>
         </w:rPr>
         <w:t xml:space="preserve"> </w:t>
       </w:r>
@@ -12990,7 +13108,13 @@
         <w:t>O</w:t>
       </w:r>
       <w:r>
-        <w:t>pis standard protokołu WebSocket [28.11.2022]</w:t>
+        <w:t>pis standard protokołu WebSocket [</w:t>
+      </w:r>
+      <w:r>
+        <w:t xml:space="preserve">Dostęp </w:t>
+      </w:r>
+      <w:r>
+        <w:t>28.11.2022]</w:t>
       </w:r>
     </w:p>
     <w:p>
@@ -13008,6 +13132,7 @@
         <w:rPr>
           <w:rStyle w:val="Hipercze"/>
           <w:rFonts w:ascii="Helvetica" w:hAnsi="Helvetica" w:cs="Helvetica"/>
+          <w:u w:val="none"/>
           <w:shd w:val="clear" w:color="auto" w:fill="FFFFFF"/>
         </w:rPr>
         <w:t xml:space="preserve"> </w:t>
@@ -13016,7 +13141,13 @@
         <w:t>– Środowisko uruchomieniowe Node.js</w:t>
       </w:r>
       <w:r>
-        <w:t xml:space="preserve"> [28.11.2022]</w:t>
+        <w:t xml:space="preserve"> [</w:t>
+      </w:r>
+      <w:r>
+        <w:t xml:space="preserve">Dostęp </w:t>
+      </w:r>
+      <w:r>
+        <w:t>28.11.2022]</w:t>
       </w:r>
     </w:p>
     <w:p>
@@ -13041,6 +13172,7 @@
         <w:rPr>
           <w:rStyle w:val="Hipercze"/>
           <w:rFonts w:cstheme="minorHAnsi"/>
+          <w:u w:val="none"/>
           <w:shd w:val="clear" w:color="auto" w:fill="FFFFFF"/>
         </w:rPr>
         <w:t xml:space="preserve"> </w:t>
@@ -13049,7 +13181,13 @@
         <w:t xml:space="preserve">– Pakiet Express.js dla środowiska Node.js </w:t>
       </w:r>
       <w:r>
-        <w:t>[28.11.2022]</w:t>
+        <w:t>[</w:t>
+      </w:r>
+      <w:r>
+        <w:t xml:space="preserve">Dostęp </w:t>
+      </w:r>
+      <w:r>
+        <w:t>28.11.2022]</w:t>
       </w:r>
     </w:p>
     <w:p>
@@ -13071,6 +13209,7 @@
         <w:rPr>
           <w:rStyle w:val="Hipercze"/>
           <w:rFonts w:cstheme="minorHAnsi"/>
+          <w:u w:val="none"/>
         </w:rPr>
         <w:t xml:space="preserve"> </w:t>
       </w:r>
@@ -13081,11 +13220,18 @@
         <w:rPr>
           <w:rStyle w:val="Hipercze"/>
           <w:rFonts w:cstheme="minorHAnsi"/>
+          <w:u w:val="none"/>
         </w:rPr>
         <w:t xml:space="preserve"> </w:t>
       </w:r>
       <w:r>
-        <w:t>[28.11.2022]</w:t>
+        <w:t>[</w:t>
+      </w:r>
+      <w:r>
+        <w:t xml:space="preserve">Dostęp </w:t>
+      </w:r>
+      <w:r>
+        <w:t>28.11.2022]</w:t>
       </w:r>
     </w:p>
     <w:p>
@@ -13095,13 +13241,14 @@
             <w:rStyle w:val="Hipercze"/>
             <w:rFonts w:cstheme="minorHAnsi"/>
           </w:rPr>
-          <w:t>https://www.openapis.org/</w:t>
+          <w:t>https://www.openapis.org</w:t>
         </w:r>
       </w:hyperlink>
       <w:r>
         <w:rPr>
           <w:rStyle w:val="Hipercze"/>
           <w:rFonts w:cstheme="minorHAnsi"/>
+          <w:u w:val="none"/>
         </w:rPr>
         <w:t xml:space="preserve"> </w:t>
       </w:r>
@@ -13109,7 +13256,13 @@
         <w:t>– Opis specyfikacji OpenAPI</w:t>
       </w:r>
       <w:r>
-        <w:t xml:space="preserve"> [28.11.2022]</w:t>
+        <w:t xml:space="preserve"> [</w:t>
+      </w:r>
+      <w:r>
+        <w:t xml:space="preserve">Dostęp </w:t>
+      </w:r>
+      <w:r>
+        <w:t>28.11.2022]</w:t>
       </w:r>
     </w:p>
     <w:p>
@@ -13124,13 +13277,14 @@
             <w:rStyle w:val="Hipercze"/>
             <w:rFonts w:cstheme="minorHAnsi"/>
           </w:rPr>
-          <w:t>https://swagger.io/</w:t>
+          <w:t>https://swagger.io</w:t>
         </w:r>
       </w:hyperlink>
       <w:r>
         <w:rPr>
           <w:rStyle w:val="Hipercze"/>
           <w:rFonts w:cstheme="minorHAnsi"/>
+          <w:u w:val="none"/>
         </w:rPr>
         <w:t xml:space="preserve"> </w:t>
       </w:r>
@@ -13149,11 +13303,18 @@
         <w:rPr>
           <w:rStyle w:val="Hipercze"/>
           <w:rFonts w:cstheme="minorHAnsi"/>
+          <w:u w:val="none"/>
         </w:rPr>
         <w:t xml:space="preserve"> </w:t>
       </w:r>
       <w:r>
-        <w:t>[28.11.2022]</w:t>
+        <w:t>[</w:t>
+      </w:r>
+      <w:r>
+        <w:t xml:space="preserve">Dostęp </w:t>
+      </w:r>
+      <w:r>
+        <w:t>28.11.2022]</w:t>
       </w:r>
     </w:p>
     <w:p>
@@ -13168,9 +13329,20 @@
             <w:rStyle w:val="Hipercze"/>
             <w:rFonts w:cstheme="minorHAnsi"/>
           </w:rPr>
-          <w:t>https://www.visual-paradigm.com/</w:t>
+          <w:t>https://www.visual-paradigm.com</w:t>
         </w:r>
       </w:hyperlink>
+      <w:r>
+        <w:rPr>
+          <w:rStyle w:val="Hipercze"/>
+          <w:rFonts w:cstheme="minorHAnsi"/>
+          <w:u w:val="none"/>
+        </w:rPr>
+        <w:t xml:space="preserve"> </w:t>
+      </w:r>
+      <w:r>
+        <w:t>– Narzędzie użyte do utworzenia diagramów UML</w:t>
+      </w:r>
       <w:r>
         <w:rPr>
           <w:rStyle w:val="Hipercze"/>
@@ -13179,17 +13351,13 @@
         <w:t xml:space="preserve"> </w:t>
       </w:r>
       <w:r>
-        <w:t>– Narzędzie użyte do utworzenia diagramów UML</w:t>
-      </w:r>
-      <w:r>
-        <w:rPr>
-          <w:rStyle w:val="Hipercze"/>
-          <w:rFonts w:cstheme="minorHAnsi"/>
-        </w:rPr>
-        <w:t xml:space="preserve"> </w:t>
-      </w:r>
-      <w:r>
-        <w:t>[28.11.2022]</w:t>
+        <w:t>[</w:t>
+      </w:r>
+      <w:r>
+        <w:t xml:space="preserve">Dostęp </w:t>
+      </w:r>
+      <w:r>
+        <w:t>28.11.2022]</w:t>
       </w:r>
     </w:p>
     <w:p>
@@ -13204,13 +13372,14 @@
             <w:rStyle w:val="Hipercze"/>
             <w:rFonts w:cstheme="minorHAnsi"/>
           </w:rPr>
-          <w:t>https://www.heroku.com/</w:t>
+          <w:t>https://www.heroku.com</w:t>
         </w:r>
       </w:hyperlink>
       <w:r>
         <w:rPr>
           <w:rStyle w:val="Hipercze"/>
           <w:rFonts w:cstheme="minorHAnsi"/>
+          <w:u w:val="none"/>
         </w:rPr>
         <w:t xml:space="preserve"> </w:t>
       </w:r>
@@ -13224,7 +13393,13 @@
         <w:t xml:space="preserve">rowa Heroku </w:t>
       </w:r>
       <w:r>
-        <w:t>[28.11.2022]</w:t>
+        <w:t>[</w:t>
+      </w:r>
+      <w:r>
+        <w:t xml:space="preserve">Dostęp </w:t>
+      </w:r>
+      <w:r>
+        <w:t>28.11.2022]</w:t>
       </w:r>
     </w:p>
     <w:p>
@@ -13249,6 +13424,7 @@
         <w:rPr>
           <w:rStyle w:val="Hipercze"/>
           <w:rFonts w:cstheme="minorHAnsi"/>
+          <w:u w:val="none"/>
           <w:shd w:val="clear" w:color="auto" w:fill="FFFFFF"/>
         </w:rPr>
         <w:t xml:space="preserve"> </w:t>
@@ -13260,6 +13436,7 @@
         <w:rPr>
           <w:rStyle w:val="Hipercze"/>
           <w:rFonts w:cstheme="minorHAnsi"/>
+          <w:u w:val="none"/>
           <w:shd w:val="clear" w:color="auto" w:fill="FFFFFF"/>
         </w:rPr>
         <w:t xml:space="preserve"> </w:t>
@@ -13268,7 +13445,6 @@
         <w:t>[28.11.2022]</w:t>
       </w:r>
     </w:p>
-    <w:p/>
     <w:sectPr>
       <w:pgSz w:w="11906" w:h="16838"/>
       <w:pgMar w:top="1417" w:right="1417" w:bottom="1417" w:left="1417" w:header="708" w:footer="708" w:gutter="0"/>

</xml_diff>

<commit_message>
Documentation - Last touches
</commit_message>
<xml_diff>
--- a/Dokumentacja.docx
+++ b/Dokumentacja.docx
@@ -396,17 +396,8 @@
           <w:rFonts w:ascii="Titillium" w:eastAsia="Calibri" w:hAnsi="Titillium"/>
           <w:i/>
         </w:rPr>
-        <w:t xml:space="preserve"> </w:t>
-      </w:r>
-      <w:proofErr w:type="spellStart"/>
-      <w:r>
-        <w:rPr>
-          <w:rFonts w:ascii="Titillium" w:eastAsia="Calibri" w:hAnsi="Titillium"/>
-          <w:i/>
-        </w:rPr>
-        <w:t>Dydejczyk</w:t>
-      </w:r>
-      <w:proofErr w:type="spellEnd"/>
+        <w:t xml:space="preserve"> Dydejczyk</w:t>
+      </w:r>
       <w:r>
         <w:rPr>
           <w:rFonts w:ascii="Titillium" w:eastAsia="Calibri" w:hAnsi="Titillium"/>
@@ -532,7 +523,7 @@
           <w:r>
             <w:fldChar w:fldCharType="separate"/>
           </w:r>
-          <w:hyperlink w:anchor="_Toc123237415" w:history="1">
+          <w:hyperlink w:anchor="_Toc123654085" w:history="1">
             <w:r>
               <w:rPr>
                 <w:rStyle w:val="Hipercze"/>
@@ -575,7 +566,7 @@
                 <w:noProof/>
                 <w:webHidden/>
               </w:rPr>
-              <w:instrText xml:space="preserve"> PAGEREF _Toc123237415 \h </w:instrText>
+              <w:instrText xml:space="preserve"> PAGEREF _Toc123654085 \h </w:instrText>
             </w:r>
             <w:r>
               <w:rPr>
@@ -595,7 +586,7 @@
                 <w:noProof/>
                 <w:webHidden/>
               </w:rPr>
-              <w:t>4</w:t>
+              <w:t>3</w:t>
             </w:r>
             <w:r>
               <w:rPr>
@@ -620,7 +611,7 @@
               <w:lang w:eastAsia="pl-PL"/>
             </w:rPr>
           </w:pPr>
-          <w:hyperlink w:anchor="_Toc123237416" w:history="1">
+          <w:hyperlink w:anchor="_Toc123654086" w:history="1">
             <w:r>
               <w:rPr>
                 <w:rStyle w:val="Hipercze"/>
@@ -663,7 +654,7 @@
                 <w:noProof/>
                 <w:webHidden/>
               </w:rPr>
-              <w:instrText xml:space="preserve"> PAGEREF _Toc123237416 \h </w:instrText>
+              <w:instrText xml:space="preserve"> PAGEREF _Toc123654086 \h </w:instrText>
             </w:r>
             <w:r>
               <w:rPr>
@@ -683,7 +674,7 @@
                 <w:noProof/>
                 <w:webHidden/>
               </w:rPr>
-              <w:t>5</w:t>
+              <w:t>4</w:t>
             </w:r>
             <w:r>
               <w:rPr>
@@ -708,7 +699,7 @@
               <w:lang w:eastAsia="pl-PL"/>
             </w:rPr>
           </w:pPr>
-          <w:hyperlink w:anchor="_Toc123237417" w:history="1">
+          <w:hyperlink w:anchor="_Toc123654087" w:history="1">
             <w:r>
               <w:rPr>
                 <w:rStyle w:val="Hipercze"/>
@@ -751,7 +742,7 @@
                 <w:noProof/>
                 <w:webHidden/>
               </w:rPr>
-              <w:instrText xml:space="preserve"> PAGEREF _Toc123237417 \h </w:instrText>
+              <w:instrText xml:space="preserve"> PAGEREF _Toc123654087 \h </w:instrText>
             </w:r>
             <w:r>
               <w:rPr>
@@ -771,7 +762,7 @@
                 <w:noProof/>
                 <w:webHidden/>
               </w:rPr>
-              <w:t>6</w:t>
+              <w:t>5</w:t>
             </w:r>
             <w:r>
               <w:rPr>
@@ -796,7 +787,7 @@
               <w:lang w:eastAsia="pl-PL"/>
             </w:rPr>
           </w:pPr>
-          <w:hyperlink w:anchor="_Toc123237418" w:history="1">
+          <w:hyperlink w:anchor="_Toc123654088" w:history="1">
             <w:r>
               <w:rPr>
                 <w:rStyle w:val="Hipercze"/>
@@ -839,7 +830,7 @@
                 <w:noProof/>
                 <w:webHidden/>
               </w:rPr>
-              <w:instrText xml:space="preserve"> PAGEREF _Toc123237418 \h </w:instrText>
+              <w:instrText xml:space="preserve"> PAGEREF _Toc123654088 \h </w:instrText>
             </w:r>
             <w:r>
               <w:rPr>
@@ -859,7 +850,7 @@
                 <w:noProof/>
                 <w:webHidden/>
               </w:rPr>
-              <w:t>6</w:t>
+              <w:t>5</w:t>
             </w:r>
             <w:r>
               <w:rPr>
@@ -884,7 +875,7 @@
               <w:lang w:eastAsia="pl-PL"/>
             </w:rPr>
           </w:pPr>
-          <w:hyperlink w:anchor="_Toc123237419" w:history="1">
+          <w:hyperlink w:anchor="_Toc123654089" w:history="1">
             <w:r>
               <w:rPr>
                 <w:rStyle w:val="Hipercze"/>
@@ -927,7 +918,7 @@
                 <w:noProof/>
                 <w:webHidden/>
               </w:rPr>
-              <w:instrText xml:space="preserve"> PAGEREF _Toc123237419 \h </w:instrText>
+              <w:instrText xml:space="preserve"> PAGEREF _Toc123654089 \h </w:instrText>
             </w:r>
             <w:r>
               <w:rPr>
@@ -947,7 +938,7 @@
                 <w:noProof/>
                 <w:webHidden/>
               </w:rPr>
-              <w:t>6</w:t>
+              <w:t>5</w:t>
             </w:r>
             <w:r>
               <w:rPr>
@@ -972,7 +963,7 @@
               <w:lang w:eastAsia="pl-PL"/>
             </w:rPr>
           </w:pPr>
-          <w:hyperlink w:anchor="_Toc123237420" w:history="1">
+          <w:hyperlink w:anchor="_Toc123654090" w:history="1">
             <w:r>
               <w:rPr>
                 <w:rStyle w:val="Hipercze"/>
@@ -1015,7 +1006,7 @@
                 <w:noProof/>
                 <w:webHidden/>
               </w:rPr>
-              <w:instrText xml:space="preserve"> PAGEREF _Toc123237420 \h </w:instrText>
+              <w:instrText xml:space="preserve"> PAGEREF _Toc123654090 \h </w:instrText>
             </w:r>
             <w:r>
               <w:rPr>
@@ -1035,7 +1026,7 @@
                 <w:noProof/>
                 <w:webHidden/>
               </w:rPr>
-              <w:t>7</w:t>
+              <w:t>6</w:t>
             </w:r>
             <w:r>
               <w:rPr>
@@ -1060,7 +1051,7 @@
               <w:lang w:eastAsia="pl-PL"/>
             </w:rPr>
           </w:pPr>
-          <w:hyperlink w:anchor="_Toc123237421" w:history="1">
+          <w:hyperlink w:anchor="_Toc123654091" w:history="1">
             <w:r>
               <w:rPr>
                 <w:rStyle w:val="Hipercze"/>
@@ -1103,7 +1094,7 @@
                 <w:noProof/>
                 <w:webHidden/>
               </w:rPr>
-              <w:instrText xml:space="preserve"> PAGEREF _Toc123237421 \h </w:instrText>
+              <w:instrText xml:space="preserve"> PAGEREF _Toc123654091 \h </w:instrText>
             </w:r>
             <w:r>
               <w:rPr>
@@ -1123,7 +1114,7 @@
                 <w:noProof/>
                 <w:webHidden/>
               </w:rPr>
-              <w:t>7</w:t>
+              <w:t>6</w:t>
             </w:r>
             <w:r>
               <w:rPr>
@@ -1148,7 +1139,7 @@
               <w:lang w:eastAsia="pl-PL"/>
             </w:rPr>
           </w:pPr>
-          <w:hyperlink w:anchor="_Toc123237422" w:history="1">
+          <w:hyperlink w:anchor="_Toc123654092" w:history="1">
             <w:r>
               <w:rPr>
                 <w:rStyle w:val="Hipercze"/>
@@ -1191,7 +1182,7 @@
                 <w:noProof/>
                 <w:webHidden/>
               </w:rPr>
-              <w:instrText xml:space="preserve"> PAGEREF _Toc123237422 \h </w:instrText>
+              <w:instrText xml:space="preserve"> PAGEREF _Toc123654092 \h </w:instrText>
             </w:r>
             <w:r>
               <w:rPr>
@@ -1211,7 +1202,7 @@
                 <w:noProof/>
                 <w:webHidden/>
               </w:rPr>
-              <w:t>8</w:t>
+              <w:t>7</w:t>
             </w:r>
             <w:r>
               <w:rPr>
@@ -1236,7 +1227,7 @@
               <w:lang w:eastAsia="pl-PL"/>
             </w:rPr>
           </w:pPr>
-          <w:hyperlink w:anchor="_Toc123237423" w:history="1">
+          <w:hyperlink w:anchor="_Toc123654093" w:history="1">
             <w:r>
               <w:rPr>
                 <w:rStyle w:val="Hipercze"/>
@@ -1279,7 +1270,7 @@
                 <w:noProof/>
                 <w:webHidden/>
               </w:rPr>
-              <w:instrText xml:space="preserve"> PAGEREF _Toc123237423 \h </w:instrText>
+              <w:instrText xml:space="preserve"> PAGEREF _Toc123654093 \h </w:instrText>
             </w:r>
             <w:r>
               <w:rPr>
@@ -1299,7 +1290,7 @@
                 <w:noProof/>
                 <w:webHidden/>
               </w:rPr>
-              <w:t>10</w:t>
+              <w:t>9</w:t>
             </w:r>
             <w:r>
               <w:rPr>
@@ -1324,7 +1315,7 @@
               <w:lang w:eastAsia="pl-PL"/>
             </w:rPr>
           </w:pPr>
-          <w:hyperlink w:anchor="_Toc123237424" w:history="1">
+          <w:hyperlink w:anchor="_Toc123654094" w:history="1">
             <w:r>
               <w:rPr>
                 <w:rStyle w:val="Hipercze"/>
@@ -1367,7 +1358,7 @@
                 <w:noProof/>
                 <w:webHidden/>
               </w:rPr>
-              <w:instrText xml:space="preserve"> PAGEREF _Toc123237424 \h </w:instrText>
+              <w:instrText xml:space="preserve"> PAGEREF _Toc123654094 \h </w:instrText>
             </w:r>
             <w:r>
               <w:rPr>
@@ -1387,7 +1378,7 @@
                 <w:noProof/>
                 <w:webHidden/>
               </w:rPr>
-              <w:t>12</w:t>
+              <w:t>11</w:t>
             </w:r>
             <w:r>
               <w:rPr>
@@ -1412,7 +1403,7 @@
               <w:lang w:eastAsia="pl-PL"/>
             </w:rPr>
           </w:pPr>
-          <w:hyperlink w:anchor="_Toc123237425" w:history="1">
+          <w:hyperlink w:anchor="_Toc123654095" w:history="1">
             <w:r>
               <w:rPr>
                 <w:rStyle w:val="Hipercze"/>
@@ -1455,7 +1446,7 @@
                 <w:noProof/>
                 <w:webHidden/>
               </w:rPr>
-              <w:instrText xml:space="preserve"> PAGEREF _Toc123237425 \h </w:instrText>
+              <w:instrText xml:space="preserve"> PAGEREF _Toc123654095 \h </w:instrText>
             </w:r>
             <w:r>
               <w:rPr>
@@ -1475,7 +1466,7 @@
                 <w:noProof/>
                 <w:webHidden/>
               </w:rPr>
-              <w:t>12</w:t>
+              <w:t>11</w:t>
             </w:r>
             <w:r>
               <w:rPr>
@@ -1500,7 +1491,7 @@
               <w:lang w:eastAsia="pl-PL"/>
             </w:rPr>
           </w:pPr>
-          <w:hyperlink w:anchor="_Toc123237426" w:history="1">
+          <w:hyperlink w:anchor="_Toc123654096" w:history="1">
             <w:r>
               <w:rPr>
                 <w:rStyle w:val="Hipercze"/>
@@ -1543,7 +1534,7 @@
                 <w:noProof/>
                 <w:webHidden/>
               </w:rPr>
-              <w:instrText xml:space="preserve"> PAGEREF _Toc123237426 \h </w:instrText>
+              <w:instrText xml:space="preserve"> PAGEREF _Toc123654096 \h </w:instrText>
             </w:r>
             <w:r>
               <w:rPr>
@@ -1563,7 +1554,7 @@
                 <w:noProof/>
                 <w:webHidden/>
               </w:rPr>
-              <w:t>12</w:t>
+              <w:t>11</w:t>
             </w:r>
             <w:r>
               <w:rPr>
@@ -1588,7 +1579,7 @@
               <w:lang w:eastAsia="pl-PL"/>
             </w:rPr>
           </w:pPr>
-          <w:hyperlink w:anchor="_Toc123237427" w:history="1">
+          <w:hyperlink w:anchor="_Toc123654097" w:history="1">
             <w:r>
               <w:rPr>
                 <w:rStyle w:val="Hipercze"/>
@@ -1631,7 +1622,7 @@
                 <w:noProof/>
                 <w:webHidden/>
               </w:rPr>
-              <w:instrText xml:space="preserve"> PAGEREF _Toc123237427 \h </w:instrText>
+              <w:instrText xml:space="preserve"> PAGEREF _Toc123654097 \h </w:instrText>
             </w:r>
             <w:r>
               <w:rPr>
@@ -1651,7 +1642,7 @@
                 <w:noProof/>
                 <w:webHidden/>
               </w:rPr>
-              <w:t>17</w:t>
+              <w:t>16</w:t>
             </w:r>
             <w:r>
               <w:rPr>
@@ -1676,7 +1667,7 @@
               <w:lang w:eastAsia="pl-PL"/>
             </w:rPr>
           </w:pPr>
-          <w:hyperlink w:anchor="_Toc123237428" w:history="1">
+          <w:hyperlink w:anchor="_Toc123654098" w:history="1">
             <w:r>
               <w:rPr>
                 <w:rStyle w:val="Hipercze"/>
@@ -1719,7 +1710,7 @@
                 <w:noProof/>
                 <w:webHidden/>
               </w:rPr>
-              <w:instrText xml:space="preserve"> PAGEREF _Toc123237428 \h </w:instrText>
+              <w:instrText xml:space="preserve"> PAGEREF _Toc123654098 \h </w:instrText>
             </w:r>
             <w:r>
               <w:rPr>
@@ -1739,7 +1730,7 @@
                 <w:noProof/>
                 <w:webHidden/>
               </w:rPr>
-              <w:t>18</w:t>
+              <w:t>17</w:t>
             </w:r>
             <w:r>
               <w:rPr>
@@ -1764,7 +1755,7 @@
               <w:lang w:eastAsia="pl-PL"/>
             </w:rPr>
           </w:pPr>
-          <w:hyperlink w:anchor="_Toc123237429" w:history="1">
+          <w:hyperlink w:anchor="_Toc123654099" w:history="1">
             <w:r>
               <w:rPr>
                 <w:rStyle w:val="Hipercze"/>
@@ -1807,7 +1798,7 @@
                 <w:noProof/>
                 <w:webHidden/>
               </w:rPr>
-              <w:instrText xml:space="preserve"> PAGEREF _Toc123237429 \h </w:instrText>
+              <w:instrText xml:space="preserve"> PAGEREF _Toc123654099 \h </w:instrText>
             </w:r>
             <w:r>
               <w:rPr>
@@ -1827,7 +1818,7 @@
                 <w:noProof/>
                 <w:webHidden/>
               </w:rPr>
-              <w:t>18</w:t>
+              <w:t>17</w:t>
             </w:r>
             <w:r>
               <w:rPr>
@@ -1852,7 +1843,7 @@
               <w:lang w:eastAsia="pl-PL"/>
             </w:rPr>
           </w:pPr>
-          <w:hyperlink w:anchor="_Toc123237430" w:history="1">
+          <w:hyperlink w:anchor="_Toc123654100" w:history="1">
             <w:r>
               <w:rPr>
                 <w:rStyle w:val="Hipercze"/>
@@ -1895,7 +1886,7 @@
                 <w:noProof/>
                 <w:webHidden/>
               </w:rPr>
-              <w:instrText xml:space="preserve"> PAGEREF _Toc123237430 \h </w:instrText>
+              <w:instrText xml:space="preserve"> PAGEREF _Toc123654100 \h </w:instrText>
             </w:r>
             <w:r>
               <w:rPr>
@@ -1915,7 +1906,7 @@
                 <w:noProof/>
                 <w:webHidden/>
               </w:rPr>
-              <w:t>19</w:t>
+              <w:t>18</w:t>
             </w:r>
             <w:r>
               <w:rPr>
@@ -1940,7 +1931,7 @@
               <w:lang w:eastAsia="pl-PL"/>
             </w:rPr>
           </w:pPr>
-          <w:hyperlink w:anchor="_Toc123237431" w:history="1">
+          <w:hyperlink w:anchor="_Toc123654101" w:history="1">
             <w:r>
               <w:rPr>
                 <w:rStyle w:val="Hipercze"/>
@@ -1983,7 +1974,7 @@
                 <w:noProof/>
                 <w:webHidden/>
               </w:rPr>
-              <w:instrText xml:space="preserve"> PAGEREF _Toc123237431 \h </w:instrText>
+              <w:instrText xml:space="preserve"> PAGEREF _Toc123654101 \h </w:instrText>
             </w:r>
             <w:r>
               <w:rPr>
@@ -2003,7 +1994,7 @@
                 <w:noProof/>
                 <w:webHidden/>
               </w:rPr>
-              <w:t>21</w:t>
+              <w:t>20</w:t>
             </w:r>
             <w:r>
               <w:rPr>
@@ -2028,7 +2019,7 @@
               <w:lang w:eastAsia="pl-PL"/>
             </w:rPr>
           </w:pPr>
-          <w:hyperlink w:anchor="_Toc123237432" w:history="1">
+          <w:hyperlink w:anchor="_Toc123654102" w:history="1">
             <w:r>
               <w:rPr>
                 <w:rStyle w:val="Hipercze"/>
@@ -2071,7 +2062,7 @@
                 <w:noProof/>
                 <w:webHidden/>
               </w:rPr>
-              <w:instrText xml:space="preserve"> PAGEREF _Toc123237432 \h </w:instrText>
+              <w:instrText xml:space="preserve"> PAGEREF _Toc123654102 \h </w:instrText>
             </w:r>
             <w:r>
               <w:rPr>
@@ -2091,7 +2082,7 @@
                 <w:noProof/>
                 <w:webHidden/>
               </w:rPr>
-              <w:t>21</w:t>
+              <w:t>20</w:t>
             </w:r>
             <w:r>
               <w:rPr>
@@ -2116,7 +2107,7 @@
               <w:lang w:eastAsia="pl-PL"/>
             </w:rPr>
           </w:pPr>
-          <w:hyperlink w:anchor="_Toc123237433" w:history="1">
+          <w:hyperlink w:anchor="_Toc123654103" w:history="1">
             <w:r>
               <w:rPr>
                 <w:rStyle w:val="Hipercze"/>
@@ -2159,7 +2150,7 @@
                 <w:noProof/>
                 <w:webHidden/>
               </w:rPr>
-              <w:instrText xml:space="preserve"> PAGEREF _Toc123237433 \h </w:instrText>
+              <w:instrText xml:space="preserve"> PAGEREF _Toc123654103 \h </w:instrText>
             </w:r>
             <w:r>
               <w:rPr>
@@ -2179,7 +2170,7 @@
                 <w:noProof/>
                 <w:webHidden/>
               </w:rPr>
-              <w:t>21</w:t>
+              <w:t>20</w:t>
             </w:r>
             <w:r>
               <w:rPr>
@@ -2204,7 +2195,7 @@
               <w:lang w:eastAsia="pl-PL"/>
             </w:rPr>
           </w:pPr>
-          <w:hyperlink w:anchor="_Toc123237434" w:history="1">
+          <w:hyperlink w:anchor="_Toc123654104" w:history="1">
             <w:r>
               <w:rPr>
                 <w:rStyle w:val="Hipercze"/>
@@ -2247,7 +2238,7 @@
                 <w:noProof/>
                 <w:webHidden/>
               </w:rPr>
-              <w:instrText xml:space="preserve"> PAGEREF _Toc123237434 \h </w:instrText>
+              <w:instrText xml:space="preserve"> PAGEREF _Toc123654104 \h </w:instrText>
             </w:r>
             <w:r>
               <w:rPr>
@@ -2267,7 +2258,7 @@
                 <w:noProof/>
                 <w:webHidden/>
               </w:rPr>
-              <w:t>22</w:t>
+              <w:t>21</w:t>
             </w:r>
             <w:r>
               <w:rPr>
@@ -2292,7 +2283,7 @@
               <w:lang w:eastAsia="pl-PL"/>
             </w:rPr>
           </w:pPr>
-          <w:hyperlink w:anchor="_Toc123237435" w:history="1">
+          <w:hyperlink w:anchor="_Toc123654105" w:history="1">
             <w:r>
               <w:rPr>
                 <w:rStyle w:val="Hipercze"/>
@@ -2335,7 +2326,7 @@
                 <w:noProof/>
                 <w:webHidden/>
               </w:rPr>
-              <w:instrText xml:space="preserve"> PAGEREF _Toc123237435 \h </w:instrText>
+              <w:instrText xml:space="preserve"> PAGEREF _Toc123654105 \h </w:instrText>
             </w:r>
             <w:r>
               <w:rPr>
@@ -2380,7 +2371,7 @@
               <w:lang w:eastAsia="pl-PL"/>
             </w:rPr>
           </w:pPr>
-          <w:hyperlink w:anchor="_Toc123237436" w:history="1">
+          <w:hyperlink w:anchor="_Toc123654106" w:history="1">
             <w:r>
               <w:rPr>
                 <w:rStyle w:val="Hipercze"/>
@@ -2423,7 +2414,7 @@
                 <w:noProof/>
                 <w:webHidden/>
               </w:rPr>
-              <w:instrText xml:space="preserve"> PAGEREF _Toc123237436 \h </w:instrText>
+              <w:instrText xml:space="preserve"> PAGEREF _Toc123654106 \h </w:instrText>
             </w:r>
             <w:r>
               <w:rPr>
@@ -2443,7 +2434,7 @@
                 <w:noProof/>
                 <w:webHidden/>
               </w:rPr>
-              <w:t>25</w:t>
+              <w:t>24</w:t>
             </w:r>
             <w:r>
               <w:rPr>
@@ -2468,7 +2459,7 @@
               <w:lang w:eastAsia="pl-PL"/>
             </w:rPr>
           </w:pPr>
-          <w:hyperlink w:anchor="_Toc123237437" w:history="1">
+          <w:hyperlink w:anchor="_Toc123654107" w:history="1">
             <w:r>
               <w:rPr>
                 <w:rStyle w:val="Hipercze"/>
@@ -2511,7 +2502,7 @@
                 <w:noProof/>
                 <w:webHidden/>
               </w:rPr>
-              <w:instrText xml:space="preserve"> PAGEREF _Toc123237437 \h </w:instrText>
+              <w:instrText xml:space="preserve"> PAGEREF _Toc123654107 \h </w:instrText>
             </w:r>
             <w:r>
               <w:rPr>
@@ -2531,7 +2522,7 @@
                 <w:noProof/>
                 <w:webHidden/>
               </w:rPr>
-              <w:t>27</w:t>
+              <w:t>26</w:t>
             </w:r>
             <w:r>
               <w:rPr>
@@ -2556,7 +2547,7 @@
               <w:lang w:eastAsia="pl-PL"/>
             </w:rPr>
           </w:pPr>
-          <w:hyperlink w:anchor="_Toc123237438" w:history="1">
+          <w:hyperlink w:anchor="_Toc123654108" w:history="1">
             <w:r>
               <w:rPr>
                 <w:rStyle w:val="Hipercze"/>
@@ -2599,7 +2590,7 @@
                 <w:noProof/>
                 <w:webHidden/>
               </w:rPr>
-              <w:instrText xml:space="preserve"> PAGEREF _Toc123237438 \h </w:instrText>
+              <w:instrText xml:space="preserve"> PAGEREF _Toc123654108 \h </w:instrText>
             </w:r>
             <w:r>
               <w:rPr>
@@ -2619,7 +2610,7 @@
                 <w:noProof/>
                 <w:webHidden/>
               </w:rPr>
-              <w:t>28</w:t>
+              <w:t>26</w:t>
             </w:r>
             <w:r>
               <w:rPr>
@@ -2644,7 +2635,7 @@
               <w:lang w:eastAsia="pl-PL"/>
             </w:rPr>
           </w:pPr>
-          <w:hyperlink w:anchor="_Toc123237439" w:history="1">
+          <w:hyperlink w:anchor="_Toc123654109" w:history="1">
             <w:r>
               <w:rPr>
                 <w:rStyle w:val="Hipercze"/>
@@ -2687,7 +2678,7 @@
                 <w:noProof/>
                 <w:webHidden/>
               </w:rPr>
-              <w:instrText xml:space="preserve"> PAGEREF _Toc123237439 \h </w:instrText>
+              <w:instrText xml:space="preserve"> PAGEREF _Toc123654109 \h </w:instrText>
             </w:r>
             <w:r>
               <w:rPr>
@@ -2707,7 +2698,7 @@
                 <w:noProof/>
                 <w:webHidden/>
               </w:rPr>
-              <w:t>29</w:t>
+              <w:t>27</w:t>
             </w:r>
             <w:r>
               <w:rPr>
@@ -2732,7 +2723,7 @@
               <w:lang w:eastAsia="pl-PL"/>
             </w:rPr>
           </w:pPr>
-          <w:hyperlink w:anchor="_Toc123237440" w:history="1">
+          <w:hyperlink w:anchor="_Toc123654110" w:history="1">
             <w:r>
               <w:rPr>
                 <w:rStyle w:val="Hipercze"/>
@@ -2775,7 +2766,7 @@
                 <w:noProof/>
                 <w:webHidden/>
               </w:rPr>
-              <w:instrText xml:space="preserve"> PAGEREF _Toc123237440 \h </w:instrText>
+              <w:instrText xml:space="preserve"> PAGEREF _Toc123654110 \h </w:instrText>
             </w:r>
             <w:r>
               <w:rPr>
@@ -2795,7 +2786,7 @@
                 <w:noProof/>
                 <w:webHidden/>
               </w:rPr>
-              <w:t>30</w:t>
+              <w:t>27</w:t>
             </w:r>
             <w:r>
               <w:rPr>
@@ -2820,7 +2811,7 @@
               <w:lang w:eastAsia="pl-PL"/>
             </w:rPr>
           </w:pPr>
-          <w:hyperlink w:anchor="_Toc123237441" w:history="1">
+          <w:hyperlink w:anchor="_Toc123654111" w:history="1">
             <w:r>
               <w:rPr>
                 <w:rStyle w:val="Hipercze"/>
@@ -2863,7 +2854,7 @@
                 <w:noProof/>
                 <w:webHidden/>
               </w:rPr>
-              <w:instrText xml:space="preserve"> PAGEREF _Toc123237441 \h </w:instrText>
+              <w:instrText xml:space="preserve"> PAGEREF _Toc123654111 \h </w:instrText>
             </w:r>
             <w:r>
               <w:rPr>
@@ -2883,7 +2874,7 @@
                 <w:noProof/>
                 <w:webHidden/>
               </w:rPr>
-              <w:t>31</w:t>
+              <w:t>29</w:t>
             </w:r>
             <w:r>
               <w:rPr>
@@ -2908,7 +2899,7 @@
               <w:lang w:eastAsia="pl-PL"/>
             </w:rPr>
           </w:pPr>
-          <w:hyperlink w:anchor="_Toc123237442" w:history="1">
+          <w:hyperlink w:anchor="_Toc123654112" w:history="1">
             <w:r>
               <w:rPr>
                 <w:rStyle w:val="Hipercze"/>
@@ -2951,7 +2942,7 @@
                 <w:noProof/>
                 <w:webHidden/>
               </w:rPr>
-              <w:instrText xml:space="preserve"> PAGEREF _Toc123237442 \h </w:instrText>
+              <w:instrText xml:space="preserve"> PAGEREF _Toc123654112 \h </w:instrText>
             </w:r>
             <w:r>
               <w:rPr>
@@ -2971,7 +2962,7 @@
                 <w:noProof/>
                 <w:webHidden/>
               </w:rPr>
-              <w:t>32</w:t>
+              <w:t>29</w:t>
             </w:r>
             <w:r>
               <w:rPr>
@@ -2996,7 +2987,7 @@
               <w:lang w:eastAsia="pl-PL"/>
             </w:rPr>
           </w:pPr>
-          <w:hyperlink w:anchor="_Toc123237443" w:history="1">
+          <w:hyperlink w:anchor="_Toc123654113" w:history="1">
             <w:r>
               <w:rPr>
                 <w:rStyle w:val="Hipercze"/>
@@ -3039,7 +3030,7 @@
                 <w:noProof/>
                 <w:webHidden/>
               </w:rPr>
-              <w:instrText xml:space="preserve"> PAGEREF _Toc123237443 \h </w:instrText>
+              <w:instrText xml:space="preserve"> PAGEREF _Toc123654113 \h </w:instrText>
             </w:r>
             <w:r>
               <w:rPr>
@@ -3059,7 +3050,7 @@
                 <w:noProof/>
                 <w:webHidden/>
               </w:rPr>
-              <w:t>36</w:t>
+              <w:t>33</w:t>
             </w:r>
             <w:r>
               <w:rPr>
@@ -3084,7 +3075,7 @@
               <w:lang w:eastAsia="pl-PL"/>
             </w:rPr>
           </w:pPr>
-          <w:hyperlink w:anchor="_Toc123237444" w:history="1">
+          <w:hyperlink w:anchor="_Toc123654114" w:history="1">
             <w:r>
               <w:rPr>
                 <w:rStyle w:val="Hipercze"/>
@@ -3127,7 +3118,7 @@
                 <w:noProof/>
                 <w:webHidden/>
               </w:rPr>
-              <w:instrText xml:space="preserve"> PAGEREF _Toc123237444 \h </w:instrText>
+              <w:instrText xml:space="preserve"> PAGEREF _Toc123654114 \h </w:instrText>
             </w:r>
             <w:r>
               <w:rPr>
@@ -3147,7 +3138,7 @@
                 <w:noProof/>
                 <w:webHidden/>
               </w:rPr>
-              <w:t>36</w:t>
+              <w:t>33</w:t>
             </w:r>
             <w:r>
               <w:rPr>
@@ -3172,7 +3163,7 @@
               <w:lang w:eastAsia="pl-PL"/>
             </w:rPr>
           </w:pPr>
-          <w:hyperlink w:anchor="_Toc123237445" w:history="1">
+          <w:hyperlink w:anchor="_Toc123654115" w:history="1">
             <w:r>
               <w:rPr>
                 <w:rStyle w:val="Hipercze"/>
@@ -3215,7 +3206,7 @@
                 <w:noProof/>
                 <w:webHidden/>
               </w:rPr>
-              <w:instrText xml:space="preserve"> PAGEREF _Toc123237445 \h </w:instrText>
+              <w:instrText xml:space="preserve"> PAGEREF _Toc123654115 \h </w:instrText>
             </w:r>
             <w:r>
               <w:rPr>
@@ -3235,7 +3226,7 @@
                 <w:noProof/>
                 <w:webHidden/>
               </w:rPr>
-              <w:t>39</w:t>
+              <w:t>36</w:t>
             </w:r>
             <w:r>
               <w:rPr>
@@ -3260,7 +3251,7 @@
               <w:lang w:eastAsia="pl-PL"/>
             </w:rPr>
           </w:pPr>
-          <w:hyperlink w:anchor="_Toc123237446" w:history="1">
+          <w:hyperlink w:anchor="_Toc123654116" w:history="1">
             <w:r>
               <w:rPr>
                 <w:rStyle w:val="Hipercze"/>
@@ -3303,7 +3294,7 @@
                 <w:noProof/>
                 <w:webHidden/>
               </w:rPr>
-              <w:instrText xml:space="preserve"> PAGEREF _Toc123237446 \h </w:instrText>
+              <w:instrText xml:space="preserve"> PAGEREF _Toc123654116 \h </w:instrText>
             </w:r>
             <w:r>
               <w:rPr>
@@ -3323,7 +3314,7 @@
                 <w:noProof/>
                 <w:webHidden/>
               </w:rPr>
-              <w:t>40</w:t>
+              <w:t>37</w:t>
             </w:r>
             <w:r>
               <w:rPr>
@@ -3348,7 +3339,7 @@
               <w:lang w:eastAsia="pl-PL"/>
             </w:rPr>
           </w:pPr>
-          <w:hyperlink w:anchor="_Toc123237447" w:history="1">
+          <w:hyperlink w:anchor="_Toc123654117" w:history="1">
             <w:r>
               <w:rPr>
                 <w:rStyle w:val="Hipercze"/>
@@ -3391,7 +3382,7 @@
                 <w:noProof/>
                 <w:webHidden/>
               </w:rPr>
-              <w:instrText xml:space="preserve"> PAGEREF _Toc123237447 \h </w:instrText>
+              <w:instrText xml:space="preserve"> PAGEREF _Toc123654117 \h </w:instrText>
             </w:r>
             <w:r>
               <w:rPr>
@@ -3411,7 +3402,7 @@
                 <w:noProof/>
                 <w:webHidden/>
               </w:rPr>
-              <w:t>41</w:t>
+              <w:t>39</w:t>
             </w:r>
             <w:r>
               <w:rPr>
@@ -3458,7 +3449,7 @@
         </w:rPr>
         <w:br w:type="column"/>
       </w:r>
-      <w:bookmarkStart w:id="0" w:name="_Toc123237415"/>
+      <w:bookmarkStart w:id="0" w:name="_Toc123654085"/>
       <w:r>
         <w:lastRenderedPageBreak/>
         <w:t>Wstęp</w:t>
@@ -3569,7 +3560,7 @@
       <w:r>
         <w:br w:type="column"/>
       </w:r>
-      <w:bookmarkStart w:id="1" w:name="_Toc123237416"/>
+      <w:bookmarkStart w:id="1" w:name="_Toc123654086"/>
       <w:r>
         <w:lastRenderedPageBreak/>
         <w:t>Cel pracy</w:t>
@@ -3838,7 +3829,7 @@
           <w:numId w:val="1"/>
         </w:numPr>
       </w:pPr>
-      <w:bookmarkStart w:id="2" w:name="_Toc123237417"/>
+      <w:bookmarkStart w:id="2" w:name="_Toc123654087"/>
       <w:r>
         <w:t>Rozwiązania technologiczne</w:t>
       </w:r>
@@ -3908,7 +3899,7 @@
           <w:numId w:val="1"/>
         </w:numPr>
       </w:pPr>
-      <w:bookmarkStart w:id="3" w:name="_Toc123237418"/>
+      <w:bookmarkStart w:id="3" w:name="_Toc123654088"/>
       <w:r>
         <w:t>XMLHTTPRequest</w:t>
       </w:r>
@@ -3923,7 +3914,13 @@
         <w:ind w:firstLine="360"/>
       </w:pPr>
       <w:r>
-        <w:t xml:space="preserve">XMLHTTPRequest jest to interfejs programowania aplikacji (API) pozwalający na asynchroniczną komunikację między klientem a serwer. Większość współczesnych przeglądarek internetowych udostępnia go jako obiekt środowiska JavaScript. Interfejs ten implementuje obsługę wysyłania zapytań internetowych nawet po załadowaniu strony HTML. Pozwala również na odbieranie odpowiedzi w sposób asynchroniczny za pośrednictwem pętli zdarzeń języka JavaScript. XHR został zaprojektowany do przesyłania dokumentów XML, </w:t>
+        <w:t>XMLHTTPRequest</w:t>
+      </w:r>
+      <w:r>
+        <w:t xml:space="preserve"> [1]</w:t>
+      </w:r>
+      <w:r>
+        <w:t xml:space="preserve"> jest to interfejs programowania aplikacji (API) pozwalający na asynchroniczną komunikację między klientem a serwer. Większość współczesnych przeglądarek internetowych udostępnia go jako obiekt środowiska JavaScript. Interfejs ten implementuje obsługę wysyłania zapytań internetowych nawet po załadowaniu strony HTML. Pozwala również na odbieranie odpowiedzi w sposób asynchroniczny za pośrednictwem pętli zdarzeń języka JavaScript. XHR został zaprojektowany do przesyłania dokumentów XML, </w:t>
       </w:r>
       <w:r>
         <w:br/>
@@ -4022,7 +4019,7 @@
           <w:numId w:val="1"/>
         </w:numPr>
       </w:pPr>
-      <w:bookmarkStart w:id="4" w:name="_Toc123237419"/>
+      <w:bookmarkStart w:id="4" w:name="_Toc123654089"/>
       <w:r>
         <w:t>WebSocket</w:t>
       </w:r>
@@ -4034,17 +4031,23 @@
         <w:ind w:firstLine="360"/>
       </w:pPr>
       <w:r>
-        <w:t xml:space="preserve">WebSocket jest to protokół komunikacyjny, który zapewnia dwukierunkową komunikację wewnątrz jednego połączenia TCP. Protokół WebSocket został zaprojektowany do współpracy z protokołem </w:t>
+        <w:t>WebSocket</w:t>
+      </w:r>
+      <w:r>
+        <w:t xml:space="preserve"> [2]</w:t>
+      </w:r>
+      <w:r>
+        <w:t xml:space="preserve"> jest to protokół komunikacyjny, który zapewnia dwukierunkową komunikację wewnątrz jednego połączenia TCP. Protokół WebSocket został zaprojektowany do współpracy z protokołem </w:t>
       </w:r>
       <w:r>
         <w:t>HTTP</w:t>
       </w:r>
       <w:r>
-        <w:t xml:space="preserve">. Takie rozwiązanie gwarantuje pełną obsługę funkcjonalności oferowanej </w:t>
+        <w:t xml:space="preserve">. Takie rozwiązanie gwarantuje pełną obsługę </w:t>
       </w:r>
       <w:r>
         <w:lastRenderedPageBreak/>
-        <w:t xml:space="preserve">przez protokół </w:t>
+        <w:t xml:space="preserve">funkcjonalności oferowanej przez protokół </w:t>
       </w:r>
       <w:r>
         <w:t>HTTP</w:t>
@@ -4074,7 +4077,13 @@
         <w:t>ie zestawiania połączenia. Dodatkowo połączenie jest dwukierunkowe i pozwala na wysyłanie</w:t>
       </w:r>
       <w:r>
-        <w:t xml:space="preserve"> w ustandaryzowany sposób informacji bezpośrednio z serwera do klienta, bez potrzeby ówczesnej inicjacji zapytania przez klienta.</w:t>
+        <w:t xml:space="preserve"> </w:t>
+      </w:r>
+      <w:r>
+        <w:br/>
+      </w:r>
+      <w:r>
+        <w:t>w ustandaryzowany sposób informacji bezpośrednio z serwera do klienta, bez potrzeby ówczesnej inicjacji zapytania przez klienta.</w:t>
       </w:r>
     </w:p>
     <w:p>
@@ -4125,7 +4134,7 @@
           <w:numId w:val="1"/>
         </w:numPr>
       </w:pPr>
-      <w:bookmarkStart w:id="5" w:name="_Toc123237420"/>
+      <w:bookmarkStart w:id="5" w:name="_Toc123654090"/>
       <w:r>
         <w:t>Funkcjonalność udostępniona przez serwis główny</w:t>
       </w:r>
@@ -4195,7 +4204,7 @@
           <w:numId w:val="1"/>
         </w:numPr>
       </w:pPr>
-      <w:bookmarkStart w:id="6" w:name="_Toc123237421"/>
+      <w:bookmarkStart w:id="6" w:name="_Toc123654091"/>
       <w:r>
         <w:t>Node.js</w:t>
       </w:r>
@@ -4207,7 +4216,13 @@
         <w:ind w:firstLine="360"/>
       </w:pPr>
       <w:r>
-        <w:t xml:space="preserve">Node.js jest to wieloplatformowe środowisko uruchomieniowe dla aplikacji </w:t>
+        <w:t>Node.js</w:t>
+      </w:r>
+      <w:r>
+        <w:t xml:space="preserve"> [3]</w:t>
+      </w:r>
+      <w:r>
+        <w:t xml:space="preserve"> jest to wieloplatformowe środowisko uruchomieniowe dla aplikacji </w:t>
       </w:r>
       <w:r>
         <w:t xml:space="preserve">napisanych </w:t>
@@ -4225,13 +4240,8 @@
         <w:t>z silnika JavaScript Google V8. Node.js zaprojektowany zastał do umożliwienia tworzenia łatwo skalowalnych aplikacji internetowych stosując paradygmat „</w:t>
       </w:r>
       <w:r>
-        <w:t xml:space="preserve">JavaScript </w:t>
-      </w:r>
-      <w:proofErr w:type="spellStart"/>
-      <w:r>
-        <w:t>everywhere</w:t>
-      </w:r>
-      <w:proofErr w:type="spellEnd"/>
+        <w:t>JavaScript everywhere</w:t>
+      </w:r>
       <w:r>
         <w:t xml:space="preserve">” (JavaScript wszędzie). </w:t>
       </w:r>
@@ -4247,6 +4257,10 @@
     </w:p>
     <w:p>
       <w:r>
+        <w:br w:type="column"/>
+      </w:r>
+      <w:r>
+        <w:lastRenderedPageBreak/>
         <w:t>Ważniejsze pakiety użyte w aplikacji:</w:t>
       </w:r>
     </w:p>
@@ -4261,13 +4275,19 @@
       <w:r>
         <w:t>Express.js</w:t>
       </w:r>
+      <w:r>
+        <w:t xml:space="preserve"> [4]</w:t>
+      </w:r>
     </w:p>
     <w:p>
       <w:pPr>
         <w:ind w:left="360"/>
       </w:pPr>
       <w:r>
-        <w:t>Odpowiedzialny za ut</w:t>
+        <w:t>Framework o</w:t>
+      </w:r>
+      <w:r>
+        <w:t>dpowiedzialny za ut</w:t>
       </w:r>
       <w:r>
         <w:t>worzenie aplikacji w stylu REST</w:t>
@@ -4276,7 +4296,6 @@
         <w:t xml:space="preserve">, pozwala na szybką implementację ścieżek. Do pakietu dołączona została również obsługa sesji i walidacja dokumentem </w:t>
       </w:r>
       <w:r>
-        <w:lastRenderedPageBreak/>
         <w:t>O</w:t>
       </w:r>
       <w:r>
@@ -4300,25 +4319,55 @@
       <w:r>
         <w:t>WebSocket</w:t>
       </w:r>
+      <w:r>
+        <w:t xml:space="preserve"> [5]</w:t>
+      </w:r>
     </w:p>
     <w:p>
       <w:pPr>
         <w:ind w:left="360"/>
       </w:pPr>
       <w:r>
-        <w:t>Pakiet implementuje o</w:t>
-      </w:r>
-      <w:r>
-        <w:t xml:space="preserve">bsługę </w:t>
-      </w:r>
-      <w:r>
-        <w:t>protokołu</w:t>
+        <w:t>Pakiet i</w:t>
+      </w:r>
+      <w:r>
+        <w:t>mplemen</w:t>
+      </w:r>
+      <w:r>
+        <w:t>tujący klienta oraz serwer</w:t>
+      </w:r>
+      <w:r>
+        <w:t xml:space="preserve"> o</w:t>
+      </w:r>
+      <w:r>
+        <w:t>bsłu</w:t>
+      </w:r>
+      <w:r>
+        <w:t>gujące</w:t>
+      </w:r>
+      <w:r>
+        <w:t xml:space="preserve"> </w:t>
+      </w:r>
+      <w:r>
+        <w:t>protok</w:t>
+      </w:r>
+      <w:r>
+        <w:t>ół</w:t>
       </w:r>
       <w:r>
         <w:t xml:space="preserve"> WebSocket</w:t>
       </w:r>
       <w:r>
-        <w:t xml:space="preserve"> wykorzystywanego przez połączenia wewnątrz pokoi gier.</w:t>
+        <w:t>,</w:t>
+      </w:r>
+      <w:r>
+        <w:t xml:space="preserve"> wykorzystywan</w:t>
+      </w:r>
+      <w:r>
+        <w:t>y w celu zestawienia</w:t>
+      </w:r>
+      <w:r>
+        <w:t xml:space="preserve"> połączenia wewnątrz pokoi gier.</w:t>
       </w:r>
       <w:r>
         <w:t xml:space="preserve"> </w:t>
@@ -4337,7 +4386,7 @@
           <w:numId w:val="1"/>
         </w:numPr>
       </w:pPr>
-      <w:bookmarkStart w:id="7" w:name="_Toc123237422"/>
+      <w:bookmarkStart w:id="7" w:name="_Toc123654092"/>
       <w:r>
         <w:t>Funkcjonalność ogólna</w:t>
       </w:r>
@@ -4448,6 +4497,10 @@
         </w:numPr>
       </w:pPr>
       <w:r>
+        <w:br w:type="column"/>
+      </w:r>
+      <w:r>
+        <w:lastRenderedPageBreak/>
         <w:t>Sprawdzenie dostępności serwisu logiki wybranej gry</w:t>
       </w:r>
       <w:r>
@@ -4525,11 +4578,7 @@
         <w:t>konać</w:t>
       </w:r>
       <w:r>
-        <w:t xml:space="preserve"> </w:t>
-      </w:r>
-      <w:r>
-        <w:lastRenderedPageBreak/>
-        <w:t xml:space="preserve">na dwa sposoby. Po pierwsze może wysłać zapytanie na dowolny adres internetowy </w:t>
+        <w:t xml:space="preserve"> na dwa sposoby. Po pierwsze może wysłać zapytanie na dowolny adres internetowy </w:t>
       </w:r>
       <w:r>
         <w:br/>
@@ -4739,9 +4788,6 @@
       <w:pPr>
         <w:pStyle w:val="Nagwek3"/>
       </w:pPr>
-      <w:r>
-        <w:br w:type="column"/>
-      </w:r>
     </w:p>
     <w:p>
       <w:pPr>
@@ -4751,8 +4797,12 @@
           <w:numId w:val="1"/>
         </w:numPr>
       </w:pPr>
-      <w:bookmarkStart w:id="8" w:name="_Toc123237423"/>
-      <w:r>
+      <w:r>
+        <w:br w:type="column"/>
+      </w:r>
+      <w:bookmarkStart w:id="8" w:name="_Toc123654093"/>
+      <w:r>
+        <w:lastRenderedPageBreak/>
         <w:t>Funkcjonalność wewnątrz pokoju</w:t>
       </w:r>
       <w:bookmarkEnd w:id="8"/>
@@ -4921,11 +4971,11 @@
         <w:t xml:space="preserve"> przydzielonych użytkownikom ról, pozwalając przeprowadzić rotację graczy wewnątrz pokoju.</w:t>
       </w:r>
       <w:r>
-        <w:t xml:space="preserve"> Jest </w:t>
+        <w:t xml:space="preserve"> Jest alternatywną metodą rozpoczęcia nowej gry, gdzie w ciele zapytania wysłana </w:t>
       </w:r>
       <w:r>
         <w:lastRenderedPageBreak/>
-        <w:t>alternatywną metodą rozpoczęcia nowej gry, gdzie w ciele zapytania wysłana zostaje nowa lista graczy. Dzięki temu g</w:t>
+        <w:t>zostaje nowa lista graczy. Dzięki temu g</w:t>
       </w:r>
       <w:r>
         <w:t>racz nie musi opuścić pokoju, żeby zwolnić swoje miejsce dla innego użytkownika.</w:t>
@@ -4956,7 +5006,13 @@
         <w:ind w:left="1416" w:firstLine="12"/>
       </w:pPr>
       <w:r>
-        <w:t>Partia również określana jako gra jest to zbiór jednej lub więcej rund gry planszowej wewnątrz pokoju. Każda partia ma własną punktację, która przechowuję rezultaty wszystkich rund, które odbyły w czasie jej trwania.</w:t>
+        <w:t xml:space="preserve">Partia również określana jako gra jest to zbiór jednej lub więcej rund gry planszowej wewnątrz pokoju. Każda partia ma własną punktację, </w:t>
+      </w:r>
+      <w:r>
+        <w:br/>
+      </w:r>
+      <w:r>
+        <w:t>która przechowuję rezultaty wszystkich rund, które odbyły w czasie jej trwania.</w:t>
       </w:r>
     </w:p>
     <w:p>
@@ -5020,6 +5076,9 @@
         <w:t xml:space="preserve">. W przypadku, gdy ruch będzie nie prawidłowy, gracz zostanie </w:t>
       </w:r>
       <w:r>
+        <w:br/>
+      </w:r>
+      <w:r>
         <w:t xml:space="preserve">o tym </w:t>
       </w:r>
       <w:r>
@@ -5067,7 +5126,13 @@
         <w:t>unkcja wywołująca uaktualnienie lokalnego stanu</w:t>
       </w:r>
       <w:r>
-        <w:t xml:space="preserve"> oraz z odświeżeniem interfejsu użytkownika. Uruchamiana automatycznie przy każdej zmianie stanu pokoju. Może również zostać wykonana na żądanie.</w:t>
+        <w:t xml:space="preserve"> oraz </w:t>
+      </w:r>
+      <w:r>
+        <w:br/>
+      </w:r>
+      <w:r>
+        <w:t>z odświeżeniem interfejsu użytkownika. Uruchamiana automatycznie przy każdej zmianie stanu pokoju. Może również zostać wykonana na żądanie.</w:t>
       </w:r>
       <w:r>
         <w:t xml:space="preserve"> </w:t>
@@ -5124,52 +5189,54 @@
     </w:p>
     <w:p>
       <w:pPr>
+        <w:ind w:left="1416" w:firstLine="12"/>
+      </w:pPr>
+    </w:p>
+    <w:p>
+      <w:pPr>
         <w:pStyle w:val="Nagwek1"/>
         <w:numPr>
           <w:ilvl w:val="0"/>
           <w:numId w:val="1"/>
         </w:numPr>
       </w:pPr>
-      <w:r>
-        <w:br w:type="column"/>
-      </w:r>
-      <w:bookmarkStart w:id="9" w:name="_Toc123237424"/>
+      <w:bookmarkStart w:id="9" w:name="_Toc123654094"/>
+      <w:r>
+        <w:t>Udostępnione API</w:t>
+      </w:r>
+      <w:bookmarkEnd w:id="9"/>
+    </w:p>
+    <w:p/>
+    <w:p>
+      <w:pPr>
+        <w:ind w:firstLine="360"/>
+      </w:pPr>
+      <w:r>
+        <w:t>Interfejs programistyczny aplikacji</w:t>
+      </w:r>
+      <w:r>
+        <w:t xml:space="preserve"> (ang. </w:t>
+      </w:r>
+      <w:r>
+        <w:t>Application Programming Interface, API)</w:t>
+      </w:r>
+      <w:r>
+        <w:t xml:space="preserve"> </w:t>
+      </w:r>
+      <w:r>
+        <w:t>jest to zbiór zasad opi</w:t>
+      </w:r>
+      <w:r>
+        <w:t xml:space="preserve">sujący sposób komunikacji pomiędzy wieloma programami komputerowymi. Umożliwia ustandaryzowanie procesu wymiany informacji zapewniając hermetyzację poszczególnych aplikacji. </w:t>
+      </w:r>
+      <w:r>
+        <w:t xml:space="preserve">Dobrze zaprojektowane API pozwala na korzystanie w pełni </w:t>
+      </w:r>
+      <w:r>
+        <w:br/>
+      </w:r>
       <w:r>
         <w:lastRenderedPageBreak/>
-        <w:t>Udostępnione API</w:t>
-      </w:r>
-      <w:bookmarkEnd w:id="9"/>
-    </w:p>
-    <w:p/>
-    <w:p>
-      <w:pPr>
-        <w:ind w:firstLine="360"/>
-      </w:pPr>
-      <w:r>
-        <w:t>Interfejs programistyczny aplikacji</w:t>
-      </w:r>
-      <w:r>
-        <w:t xml:space="preserve"> (ang. </w:t>
-      </w:r>
-      <w:r>
-        <w:t>Application Programming Interface, API)</w:t>
-      </w:r>
-      <w:r>
-        <w:t xml:space="preserve"> </w:t>
-      </w:r>
-      <w:r>
-        <w:t>jest to zbiór zasad opi</w:t>
-      </w:r>
-      <w:r>
-        <w:t xml:space="preserve">sujący sposób komunikacji pomiędzy wieloma programami komputerowymi. Umożliwia ustandaryzowanie procesu wymiany informacji zapewniając hermetyzację poszczególnych aplikacji. </w:t>
-      </w:r>
-      <w:r>
-        <w:t xml:space="preserve">Dobrze zaprojektowane API pozwala na korzystanie w pełni </w:t>
-      </w:r>
-      <w:r>
-        <w:br/>
-      </w:r>
-      <w:r>
         <w:t>z udostępnianej funkcjonalności, nie narażając poszczególne podsystemy na szkodliwe interakcj</w:t>
       </w:r>
       <w:r>
@@ -5214,7 +5281,7 @@
           <w:numId w:val="1"/>
         </w:numPr>
       </w:pPr>
-      <w:bookmarkStart w:id="10" w:name="_Toc123237425"/>
+      <w:bookmarkStart w:id="10" w:name="_Toc123654095"/>
       <w:r>
         <w:t>Opis</w:t>
       </w:r>
@@ -5226,26 +5293,16 @@
         <w:ind w:firstLine="360"/>
       </w:pPr>
       <w:r>
-        <w:t xml:space="preserve">Specyfikacja interfejsu internetowego została opracowana zgodnie z projektem OpenAPI (dawniej </w:t>
-      </w:r>
-      <w:proofErr w:type="spellStart"/>
-      <w:r>
-        <w:t>Swagger</w:t>
-      </w:r>
-      <w:proofErr w:type="spellEnd"/>
-      <w:r>
-        <w:t xml:space="preserve">). Specyfikacja OpenAPI opisuje </w:t>
-      </w:r>
-      <w:r>
-        <w:t xml:space="preserve">format plików, które pozwalają na projektowanie serwisów internetowych w stylu </w:t>
-      </w:r>
-      <w:proofErr w:type="spellStart"/>
-      <w:r>
-        <w:t>RESTful</w:t>
-      </w:r>
-      <w:proofErr w:type="spellEnd"/>
-      <w:r>
-        <w:t xml:space="preserve">. Bogata gama narzędzi obsługujących specyfikację pozwala na automatyzację procesu </w:t>
+        <w:t xml:space="preserve">Specyfikacja interfejsu internetowego została opracowana zgodnie z projektem OpenAPI </w:t>
+      </w:r>
+      <w:r>
+        <w:t xml:space="preserve">[6] </w:t>
+      </w:r>
+      <w:r>
+        <w:t xml:space="preserve">(dawniej Swagger). Specyfikacja OpenAPI opisuje </w:t>
+      </w:r>
+      <w:r>
+        <w:t xml:space="preserve">format plików, które pozwalają na projektowanie serwisów internetowych w stylu RESTful. Bogata gama narzędzi obsługujących specyfikację pozwala na automatyzację procesu </w:t>
       </w:r>
       <w:r>
         <w:t>wdrażania</w:t>
@@ -5293,7 +5350,7 @@
           <w:numId w:val="1"/>
         </w:numPr>
       </w:pPr>
-      <w:bookmarkStart w:id="11" w:name="_Toc123237426"/>
+      <w:bookmarkStart w:id="11" w:name="_Toc123654096"/>
       <w:r>
         <w:t>Funkcje interfejsu</w:t>
       </w:r>
@@ -5317,31 +5374,7 @@
         <w:t>API</w:t>
       </w:r>
       <w:r>
-        <w:t xml:space="preserve">, </w:t>
-      </w:r>
-      <w:proofErr w:type="spellStart"/>
-      <w:r>
-        <w:t>NewGame</w:t>
-      </w:r>
-      <w:proofErr w:type="spellEnd"/>
-      <w:r>
-        <w:t xml:space="preserve">, </w:t>
-      </w:r>
-      <w:proofErr w:type="spellStart"/>
-      <w:r>
-        <w:t>NewRound</w:t>
-      </w:r>
-      <w:proofErr w:type="spellEnd"/>
-      <w:r>
-        <w:t xml:space="preserve">, </w:t>
-      </w:r>
-      <w:proofErr w:type="spellStart"/>
-      <w:r>
-        <w:t>Move</w:t>
-      </w:r>
-      <w:proofErr w:type="spellEnd"/>
-      <w:r>
-        <w:t>, Update, Status, Open, Close</w:t>
+        <w:t>, NewGame, NewRound, Move, Update, Status, Open, Close</w:t>
       </w:r>
       <w:r>
         <w:t xml:space="preserve">. </w:t>
@@ -5368,22 +5401,16 @@
         <w:t>GET</w:t>
       </w:r>
       <w:r>
-        <w:t xml:space="preserve">, co pozwala użytkownikom </w:t>
-      </w:r>
-      <w:r>
-        <w:lastRenderedPageBreak/>
-        <w:t>na łatwe podejrzenie zawartości deklaracji.</w:t>
-      </w:r>
-      <w:r>
-        <w:t xml:space="preserve"> Rysunek 3 przedstawia listę wszystkich funkcji wyświetloną w programie </w:t>
-      </w:r>
-      <w:proofErr w:type="spellStart"/>
-      <w:r>
-        <w:t>Swagger</w:t>
-      </w:r>
-      <w:proofErr w:type="spellEnd"/>
-      <w:r>
-        <w:t xml:space="preserve"> Editor, będącym oprogramowaniem do edycji specyfikacji OpenAPI.</w:t>
+        <w:t>, co pozwala użytkownikom na łatwe podejrzenie zawartości deklaracji.</w:t>
+      </w:r>
+      <w:r>
+        <w:t xml:space="preserve"> Rysunek 3 przedstawia listę wszystkich funkcji wyświetloną w programie Swagger Editor</w:t>
+      </w:r>
+      <w:r>
+        <w:t xml:space="preserve"> [7]</w:t>
+      </w:r>
+      <w:r>
+        <w:t>, będącym oprogramowaniem do edycji specyfikacji OpenAPI.</w:t>
       </w:r>
     </w:p>
     <w:p>
@@ -5395,6 +5422,7 @@
         <w:rPr>
           <w:noProof/>
         </w:rPr>
+        <w:lastRenderedPageBreak/>
         <w:drawing>
           <wp:inline distT="0" distB="0" distL="0" distR="0" wp14:anchorId="30DB1ACA" wp14:editId="3A6DFDB8">
             <wp:extent cx="5753735" cy="3726815"/>
@@ -5660,7 +5688,7 @@
         <w:t>r</w:t>
       </w:r>
       <w:r>
-        <w:t xml:space="preserve">ysunku 4, wraz ze wszystkimi pozostałymi informacja oferowanymi w ramach edytora specyfikacji.  </w:t>
+        <w:t>ysunku 4, wraz ze wszystkimi pozostałymi informacja oferowanymi w ramach edytora specyfikacji.</w:t>
       </w:r>
     </w:p>
     <w:p>
@@ -5672,7 +5700,6 @@
         </w:numPr>
       </w:pPr>
       <w:r>
-        <w:lastRenderedPageBreak/>
         <w:t>Odpowiedź:</w:t>
       </w:r>
     </w:p>
@@ -5709,10 +5736,11 @@
         <w:rPr>
           <w:noProof/>
         </w:rPr>
+        <w:lastRenderedPageBreak/>
         <w:drawing>
-          <wp:inline distT="0" distB="0" distL="0" distR="0" wp14:anchorId="5EB05D0C" wp14:editId="2EEE75B8">
+          <wp:inline distT="0" distB="0" distL="0" distR="0" wp14:anchorId="5EB05D0C" wp14:editId="18D8C4B8">
             <wp:extent cx="5760720" cy="7666355"/>
-            <wp:effectExtent l="0" t="0" r="0" b="0"/>
+            <wp:effectExtent l="0" t="0" r="0" b="1270"/>
             <wp:docPr id="19" name="Obraz 19" descr="Obraz zawierający tekst&#10;&#10;Opis wygenerowany automatycznie"/>
             <wp:cNvGraphicFramePr>
               <a:graphicFrameLocks xmlns:a="http://schemas.openxmlformats.org/drawingml/2006/main" noChangeAspect="1"/>
@@ -5779,7 +5807,6 @@
         <w:t xml:space="preserve"> Opis funkcji API w edytorze</w:t>
       </w:r>
     </w:p>
-    <w:p/>
     <w:p>
       <w:pPr>
         <w:pStyle w:val="Akapitzlist"/>
@@ -5788,11 +5815,13 @@
           <w:numId w:val="3"/>
         </w:numPr>
       </w:pPr>
-      <w:proofErr w:type="spellStart"/>
-      <w:r>
+      <w:r>
+        <w:br w:type="column"/>
+      </w:r>
+      <w:r>
+        <w:lastRenderedPageBreak/>
         <w:t>NewGame</w:t>
       </w:r>
-      <w:proofErr w:type="spellEnd"/>
     </w:p>
     <w:p>
       <w:pPr>
@@ -5912,11 +5941,9 @@
           <w:numId w:val="3"/>
         </w:numPr>
       </w:pPr>
-      <w:proofErr w:type="spellStart"/>
       <w:r>
         <w:t>NewRound</w:t>
       </w:r>
-      <w:proofErr w:type="spellEnd"/>
     </w:p>
     <w:p>
       <w:pPr>
@@ -6158,11 +6185,9 @@
           <w:numId w:val="3"/>
         </w:numPr>
       </w:pPr>
-      <w:proofErr w:type="spellStart"/>
       <w:r>
         <w:t>move</w:t>
       </w:r>
-      <w:proofErr w:type="spellEnd"/>
       <w:r>
         <w:t xml:space="preserve"> – wybór pary dwóch pól planszy</w:t>
       </w:r>
@@ -6205,11 +6230,9 @@
       <w:r>
         <w:t>Ten rodzaj ruchu przyjmuje wyłącznie wartość „</w:t>
       </w:r>
-      <w:proofErr w:type="spellStart"/>
       <w:r>
         <w:t>throw</w:t>
       </w:r>
-      <w:proofErr w:type="spellEnd"/>
       <w:r>
         <w:t>”,</w:t>
       </w:r>
@@ -6247,15 +6270,7 @@
         <w:t>ista ścianek rzuconych kości do gry</w:t>
       </w:r>
       <w:r>
-        <w:t xml:space="preserve"> (obowiązuje w przypadku ruchu typu </w:t>
-      </w:r>
-      <w:proofErr w:type="spellStart"/>
-      <w:r>
-        <w:t>throw</w:t>
-      </w:r>
-      <w:proofErr w:type="spellEnd"/>
-      <w:r>
-        <w:t>)</w:t>
+        <w:t xml:space="preserve"> (obowiązuje w przypadku ruchu typu throw)</w:t>
       </w:r>
     </w:p>
     <w:p>
@@ -6279,7 +6294,6 @@
         </w:numPr>
       </w:pPr>
       <w:r>
-        <w:lastRenderedPageBreak/>
         <w:t>Flaga określająca stan zaakceptowania zapytania</w:t>
       </w:r>
     </w:p>
@@ -6307,6 +6321,7 @@
         </w:numPr>
       </w:pPr>
       <w:r>
+        <w:lastRenderedPageBreak/>
         <w:t>Update</w:t>
       </w:r>
     </w:p>
@@ -6585,23 +6600,7 @@
         <w:t xml:space="preserve"> wartości: </w:t>
       </w:r>
       <w:r>
-        <w:t>„choice”, „</w:t>
-      </w:r>
-      <w:proofErr w:type="spellStart"/>
-      <w:r>
-        <w:t>move</w:t>
-      </w:r>
-      <w:proofErr w:type="spellEnd"/>
-      <w:r>
-        <w:t>”, „</w:t>
-      </w:r>
-      <w:proofErr w:type="spellStart"/>
-      <w:r>
-        <w:t>throw</w:t>
-      </w:r>
-      <w:proofErr w:type="spellEnd"/>
-      <w:r>
-        <w:t>”</w:t>
+        <w:t>„choice”, „move”, „throw”</w:t>
       </w:r>
       <w:r>
         <w:t>.</w:t>
@@ -6854,7 +6853,6 @@
         </w:numPr>
       </w:pPr>
       <w:r>
-        <w:lastRenderedPageBreak/>
         <w:t>W</w:t>
       </w:r>
       <w:r>
@@ -6885,6 +6883,7 @@
         </w:numPr>
       </w:pPr>
       <w:r>
+        <w:lastRenderedPageBreak/>
         <w:t>Open</w:t>
       </w:r>
     </w:p>
@@ -7069,7 +7068,7 @@
       <w:r>
         <w:t xml:space="preserve"> </w:t>
       </w:r>
-      <w:bookmarkStart w:id="12" w:name="_Toc123237427"/>
+      <w:bookmarkStart w:id="12" w:name="_Toc123654097"/>
       <w:r>
         <w:t>Dostępne rodzaje plansz</w:t>
       </w:r>
@@ -7097,13 +7096,8 @@
         <w:t>ć</w:t>
       </w:r>
       <w:r>
-        <w:t xml:space="preserve"> pola </w:t>
-      </w:r>
-      <w:proofErr w:type="spellStart"/>
-      <w:r>
-        <w:t>type</w:t>
-      </w:r>
-      <w:proofErr w:type="spellEnd"/>
+        <w:t xml:space="preserve"> pola type</w:t>
+      </w:r>
       <w:r>
         <w:t xml:space="preserve"> w deklaracji.</w:t>
       </w:r>
@@ -7173,15 +7167,7 @@
         </w:numPr>
       </w:pPr>
       <w:r>
-        <w:t>„</w:t>
-      </w:r>
-      <w:proofErr w:type="spellStart"/>
-      <w:r>
-        <w:t>custom</w:t>
-      </w:r>
-      <w:proofErr w:type="spellEnd"/>
-      <w:r>
-        <w:t>”</w:t>
+        <w:t>„custom”</w:t>
       </w:r>
     </w:p>
     <w:p>
@@ -7208,11 +7194,11 @@
         <w:t xml:space="preserve">tła. Do wyboru jest jednolity kolor w formacie zgodnym z kolorami CSS lub grafika, która może być dowolnym adresem URI osiągalnym przez użytkowników. </w:t>
       </w:r>
       <w:r>
-        <w:t xml:space="preserve">Ostatnim elementem </w:t>
+        <w:t xml:space="preserve">Ostatnim elementem definicji jest lista wszystkich pól planszy, gdzie jedno pole reprezentowane jest przez trójkę wartości: współrzędne x i y lewego górnego wierzchołka pola oraz jego </w:t>
       </w:r>
       <w:r>
         <w:lastRenderedPageBreak/>
-        <w:t xml:space="preserve">definicji jest lista wszystkich pól planszy, gdzie jedno pole reprezentowane jest przez trójkę wartości: współrzędne x i y lewego górnego wierzchołka pola oraz jego nazwa, którą będzie identyfikowane. Nazwy nie muszą </w:t>
+        <w:t xml:space="preserve">nazwa, którą będzie identyfikowane. Nazwy nie muszą </w:t>
       </w:r>
       <w:r>
         <w:t xml:space="preserve">być </w:t>
@@ -7226,15 +7212,7 @@
         <w:ind w:left="708"/>
       </w:pPr>
       <w:r>
-        <w:t>Ze względu na politykę Same-</w:t>
-      </w:r>
-      <w:proofErr w:type="spellStart"/>
-      <w:r>
-        <w:t>origin</w:t>
-      </w:r>
-      <w:proofErr w:type="spellEnd"/>
-      <w:r>
-        <w:t xml:space="preserve"> wszystkie względne adresy grafik, są obsługiwane przez serwis główny. Dopuszcza się stosowanie adresów absolutnych do serwerów zewnętrznych.</w:t>
+        <w:t>Ze względu na politykę Same-origin wszystkie względne adresy grafik, są obsługiwane przez serwis główny. Dopuszcza się stosowanie adresów absolutnych do serwerów zewnętrznych.</w:t>
       </w:r>
     </w:p>
     <w:p>
@@ -7246,15 +7224,7 @@
         </w:numPr>
       </w:pPr>
       <w:r>
-        <w:t>„</w:t>
-      </w:r>
-      <w:proofErr w:type="spellStart"/>
-      <w:r>
-        <w:t>random</w:t>
-      </w:r>
-      <w:proofErr w:type="spellEnd"/>
-      <w:r>
-        <w:t>”</w:t>
+        <w:t>„random”</w:t>
       </w:r>
     </w:p>
     <w:p>
@@ -7295,7 +7265,7 @@
           <w:numId w:val="1"/>
         </w:numPr>
       </w:pPr>
-      <w:bookmarkStart w:id="13" w:name="_Toc123237428"/>
+      <w:bookmarkStart w:id="13" w:name="_Toc123654098"/>
       <w:r>
         <w:t>Przykładowa i</w:t>
       </w:r>
@@ -7325,21 +7295,8 @@
         <w:t xml:space="preserve">w Chińczyka (ang. </w:t>
       </w:r>
       <w:r>
-        <w:t xml:space="preserve">Man, </w:t>
-      </w:r>
-      <w:proofErr w:type="spellStart"/>
-      <w:r>
-        <w:t>Don’t</w:t>
-      </w:r>
-      <w:proofErr w:type="spellEnd"/>
-      <w:r>
-        <w:t xml:space="preserve"> Get </w:t>
-      </w:r>
-      <w:proofErr w:type="spellStart"/>
-      <w:r>
-        <w:t>Angry</w:t>
-      </w:r>
-      <w:proofErr w:type="spellEnd"/>
+        <w:t>Man, Don’t Get Angry</w:t>
+      </w:r>
       <w:r>
         <w:t>).</w:t>
       </w:r>
@@ -7357,7 +7314,7 @@
           <w:numId w:val="1"/>
         </w:numPr>
       </w:pPr>
-      <w:bookmarkStart w:id="14" w:name="_Toc123237429"/>
+      <w:bookmarkStart w:id="14" w:name="_Toc123654099"/>
       <w:r>
         <w:t>Deklaracja gry</w:t>
       </w:r>
@@ -7381,7 +7338,13 @@
         <w:br/>
       </w:r>
       <w:r>
-        <w:t xml:space="preserve">w funkcji API interfejsu. Definicję można podzielić na trzy funkcjonalne fragmenty. Na początku znajdują się informacje podstawowe tj. nazwa gry w formacie akceptowalnym jako adres URL, adres internetowy lub nazwa domenowa serwera, port protokołu TCP na którym nasłuchuje serwer </w:t>
+        <w:t xml:space="preserve">w funkcji API interfejsu. Definicję można podzielić na trzy funkcjonalne fragmenty. </w:t>
+      </w:r>
+      <w:r>
+        <w:br/>
+      </w:r>
+      <w:r>
+        <w:t xml:space="preserve">Na początku znajdują się informacje podstawowe tj. nazwa gry w formacie akceptowalnym jako adres URL, adres internetowy lub nazwa domenowa serwera, port protokołu TCP na którym nasłuchuje serwer </w:t>
       </w:r>
       <w:r>
         <w:t>HTTPS</w:t>
@@ -7530,7 +7493,6 @@
         <w:rPr>
           <w:lang w:val="en-GB"/>
         </w:rPr>
-        <w:lastRenderedPageBreak/>
         <w:t>{x: 80, y: 336, name: 'f1’},</w:t>
       </w:r>
     </w:p>
@@ -7554,6 +7516,7 @@
     </w:p>
     <w:p>
       <w:r>
+        <w:lastRenderedPageBreak/>
         <w:t>Miejsc</w:t>
       </w:r>
       <w:r>
@@ -7603,23 +7566,7 @@
         <w:t xml:space="preserve">. Dla przykładu polecenie API dostępne jest pod adresem </w:t>
       </w:r>
       <w:r>
-        <w:t>/</w:t>
-      </w:r>
-      <w:proofErr w:type="spellStart"/>
-      <w:r>
-        <w:t>ManDontGetAngry</w:t>
-      </w:r>
-      <w:proofErr w:type="spellEnd"/>
-      <w:r>
-        <w:t>/</w:t>
-      </w:r>
-      <w:proofErr w:type="spellStart"/>
-      <w:r>
-        <w:t>api</w:t>
-      </w:r>
-      <w:proofErr w:type="spellEnd"/>
-      <w:r>
-        <w:t>.</w:t>
+        <w:t>/ManDontGetAngry/api.</w:t>
       </w:r>
     </w:p>
     <w:p>
@@ -7635,7 +7582,7 @@
           <w:numId w:val="1"/>
         </w:numPr>
       </w:pPr>
-      <w:bookmarkStart w:id="15" w:name="_Toc123237430"/>
+      <w:bookmarkStart w:id="15" w:name="_Toc123654100"/>
       <w:r>
         <w:t xml:space="preserve">Serwer </w:t>
       </w:r>
@@ -7665,7 +7612,13 @@
         <w:t>HTTPS</w:t>
       </w:r>
       <w:r>
-        <w:t xml:space="preserve"> w stylu REST, który udostępni</w:t>
+        <w:t xml:space="preserve"> w stylu REST, </w:t>
+      </w:r>
+      <w:r>
+        <w:br/>
+      </w:r>
+      <w:r>
+        <w:t>który udostępni</w:t>
       </w:r>
       <w:r>
         <w:t>a</w:t>
@@ -7698,10 +7651,19 @@
         <w:t xml:space="preserve"> </w:t>
       </w:r>
       <w:r>
-        <w:t xml:space="preserve"> </w:t>
-      </w:r>
-      <w:r>
-        <w:t xml:space="preserve">Wszystkie elementy związane z logiką gry są w pełni uniezależnione od serwisu głównego. Dzięki czemu nie ma narzuconej kolejności graczy ani kolejności wykonywanych ruchów. W głównym serwisie nie ma również walidacji informacji przesyłanych przez użytkowników z wartościami oczekiwanymi. Z tego powodu sprawdzanie wszystkich informacji spoczywa na twórcy gry. </w:t>
+        <w:t xml:space="preserve">Wszystkie elementy związane z logiką gry są w pełni uniezależnione od serwisu głównego. Dzięki czemu nie ma narzuconej kolejności graczy ani kolejności wykonywanych ruchów. </w:t>
+      </w:r>
+      <w:r>
+        <w:br/>
+      </w:r>
+      <w:r>
+        <w:t xml:space="preserve">W głównym serwisie nie ma również walidacji informacji przesyłanych przez użytkowników </w:t>
+      </w:r>
+      <w:r>
+        <w:br/>
+      </w:r>
+      <w:r>
+        <w:t xml:space="preserve">z wartościami oczekiwanymi. Z tego powodu sprawdzanie wszystkich informacji spoczywa na twórcy gry. </w:t>
       </w:r>
     </w:p>
     <w:p>
@@ -7753,47 +7715,11 @@
         </w:rPr>
         <w:t xml:space="preserve"> </w:t>
       </w:r>
-      <w:proofErr w:type="spellStart"/>
       <w:r>
         <w:rPr>
           <w:lang w:val="pl-PL"/>
         </w:rPr>
-        <w:t>function</w:t>
-      </w:r>
-      <w:proofErr w:type="spellEnd"/>
-      <w:r>
-        <w:rPr>
-          <w:lang w:val="pl-PL"/>
-        </w:rPr>
-        <w:t xml:space="preserve"> </w:t>
-      </w:r>
-      <w:proofErr w:type="spellStart"/>
-      <w:r>
-        <w:rPr>
-          <w:lang w:val="pl-PL"/>
-        </w:rPr>
-        <w:t>processApiRequest</w:t>
-      </w:r>
-      <w:proofErr w:type="spellEnd"/>
-      <w:r>
-        <w:rPr>
-          <w:lang w:val="pl-PL"/>
-        </w:rPr>
-        <w:t>(</w:t>
-      </w:r>
-      <w:proofErr w:type="spellStart"/>
-      <w:r>
-        <w:rPr>
-          <w:lang w:val="pl-PL"/>
-        </w:rPr>
-        <w:t>req</w:t>
-      </w:r>
-      <w:proofErr w:type="spellEnd"/>
-      <w:r>
-        <w:rPr>
-          <w:lang w:val="pl-PL"/>
-        </w:rPr>
-        <w:t>, res) {</w:t>
+        <w:t>function processApiRequest(req, res) {</w:t>
       </w:r>
       <w:r>
         <w:rPr>
@@ -7817,15 +7743,7 @@
         <w:t xml:space="preserve"> </w:t>
       </w:r>
       <w:r>
-        <w:t>if (!description[</w:t>
-      </w:r>
-      <w:proofErr w:type="spellStart"/>
-      <w:r>
-        <w:t>req.params.GameName</w:t>
-      </w:r>
-      <w:proofErr w:type="spellEnd"/>
-      <w:r>
-        <w:t>]) {</w:t>
+        <w:t>if (!description[req.params.GameName]) {</w:t>
       </w:r>
     </w:p>
     <w:p>
@@ -7845,13 +7763,8 @@
       <w:r>
         <w:t xml:space="preserve"> </w:t>
       </w:r>
-      <w:proofErr w:type="spellStart"/>
-      <w:r>
-        <w:t>res.json</w:t>
-      </w:r>
-      <w:proofErr w:type="spellEnd"/>
-      <w:r>
-        <w:t xml:space="preserve">({ accepted: false, </w:t>
+      <w:r>
+        <w:t xml:space="preserve">res.json({ accepted: false, </w:t>
       </w:r>
     </w:p>
     <w:p>
@@ -7928,13 +7841,8 @@
       <w:r>
         <w:t xml:space="preserve"> </w:t>
       </w:r>
-      <w:proofErr w:type="spellStart"/>
-      <w:r>
-        <w:t>res.json</w:t>
-      </w:r>
-      <w:proofErr w:type="spellEnd"/>
-      <w:r>
-        <w:t xml:space="preserve">({ accepted: true, </w:t>
+      <w:r>
+        <w:t xml:space="preserve">res.json({ accepted: true, </w:t>
       </w:r>
     </w:p>
     <w:p>
@@ -7954,21 +7862,8 @@
       <w:r>
         <w:t xml:space="preserve"> </w:t>
       </w:r>
-      <w:proofErr w:type="spellStart"/>
-      <w:r>
-        <w:t>api</w:t>
-      </w:r>
-      <w:proofErr w:type="spellEnd"/>
-      <w:r>
-        <w:t>: description[</w:t>
-      </w:r>
-      <w:proofErr w:type="spellStart"/>
-      <w:r>
-        <w:t>req.params.GameName</w:t>
-      </w:r>
-      <w:proofErr w:type="spellEnd"/>
-      <w:r>
-        <w:t>] });</w:t>
+      <w:r>
+        <w:t>api: description[req.params.GameName] });</w:t>
       </w:r>
     </w:p>
     <w:p>
@@ -8000,29 +7895,8 @@
           <w:numId w:val="10"/>
         </w:numPr>
       </w:pPr>
-      <w:proofErr w:type="spellStart"/>
-      <w:r>
-        <w:t>app.route</w:t>
-      </w:r>
-      <w:proofErr w:type="spellEnd"/>
-      <w:r>
-        <w:t>('/:</w:t>
-      </w:r>
-      <w:proofErr w:type="spellStart"/>
-      <w:r>
-        <w:t>GameName</w:t>
-      </w:r>
-      <w:proofErr w:type="spellEnd"/>
-      <w:r>
-        <w:t>/</w:t>
-      </w:r>
-      <w:proofErr w:type="spellStart"/>
-      <w:r>
-        <w:t>api</w:t>
-      </w:r>
-      <w:proofErr w:type="spellEnd"/>
-      <w:r>
-        <w:t>')</w:t>
+      <w:r>
+        <w:t>app.route('/:GameName/api')</w:t>
       </w:r>
     </w:p>
     <w:p>
@@ -8039,13 +7913,8 @@
       <w:r>
         <w:t>get(</w:t>
       </w:r>
-      <w:proofErr w:type="spellStart"/>
-      <w:r>
-        <w:t>processApiRequest</w:t>
-      </w:r>
-      <w:proofErr w:type="spellEnd"/>
-      <w:r>
-        <w:t>)</w:t>
+      <w:r>
+        <w:t>processApiRequest)</w:t>
       </w:r>
     </w:p>
     <w:p>
@@ -8067,11 +7936,9 @@
       <w:r>
         <w:t>post(</w:t>
       </w:r>
-      <w:proofErr w:type="spellStart"/>
       <w:r>
         <w:t>processApiRequest</w:t>
       </w:r>
-      <w:proofErr w:type="spellEnd"/>
       <w:r>
         <w:t>);</w:t>
       </w:r>
@@ -8097,7 +7964,13 @@
     </w:p>
     <w:p>
       <w:r>
-        <w:t>Na listingu 1 w linii numer 1 znajduje się deklaracja funkcji przetwarzającej zapytanie o deklarację gry. W ciele funkcji</w:t>
+        <w:t xml:space="preserve">Na listingu 1 w linii numer 1 znajduje się deklaracja funkcji przetwarzającej zapytanie </w:t>
+      </w:r>
+      <w:r>
+        <w:br/>
+      </w:r>
+      <w:r>
+        <w:t>o deklarację gry. W ciele funkcji</w:t>
       </w:r>
       <w:r>
         <w:t xml:space="preserve"> sprawdzane jest czy </w:t>
@@ -8121,48 +7994,48 @@
         <w:t xml:space="preserve"> </w:t>
       </w:r>
       <w:r>
+        <w:t>GET</w:t>
+      </w:r>
+      <w:r>
+        <w:t xml:space="preserve"> poprzez podanie </w:t>
+      </w:r>
+      <w:r>
+        <w:t>funkcji przetwarzającej zapytania</w:t>
+      </w:r>
+      <w:r>
+        <w:t>.</w:t>
+      </w:r>
+      <w:r>
+        <w:t xml:space="preserve"> </w:t>
+      </w:r>
+      <w:r>
+        <w:t>W lini</w:t>
+      </w:r>
+      <w:r>
+        <w:t>i</w:t>
+      </w:r>
+      <w:r>
+        <w:t xml:space="preserve"> 1</w:t>
+      </w:r>
+      <w:r>
+        <w:t>3</w:t>
+      </w:r>
+      <w:r>
+        <w:t xml:space="preserve"> </w:t>
+      </w:r>
+      <w:r>
+        <w:t xml:space="preserve">znajduje się analogiczna implementacja metody </w:t>
+      </w:r>
+      <w:r>
+        <w:t>POST</w:t>
+      </w:r>
+      <w:r>
+        <w:t>.</w:t>
+      </w:r>
+    </w:p>
+    <w:p>
+      <w:r>
         <w:lastRenderedPageBreak/>
-        <w:t>GET</w:t>
-      </w:r>
-      <w:r>
-        <w:t xml:space="preserve"> poprzez podanie </w:t>
-      </w:r>
-      <w:r>
-        <w:t>funkcji przetwarzającej zapytania</w:t>
-      </w:r>
-      <w:r>
-        <w:t>.</w:t>
-      </w:r>
-      <w:r>
-        <w:t xml:space="preserve"> </w:t>
-      </w:r>
-      <w:r>
-        <w:t>W lini</w:t>
-      </w:r>
-      <w:r>
-        <w:t>i</w:t>
-      </w:r>
-      <w:r>
-        <w:t xml:space="preserve"> 1</w:t>
-      </w:r>
-      <w:r>
-        <w:t>3</w:t>
-      </w:r>
-      <w:r>
-        <w:t xml:space="preserve"> </w:t>
-      </w:r>
-      <w:r>
-        <w:t xml:space="preserve">znajduje się analogiczna implementacja metody </w:t>
-      </w:r>
-      <w:r>
-        <w:t>POST</w:t>
-      </w:r>
-      <w:r>
-        <w:t>.</w:t>
-      </w:r>
-    </w:p>
-    <w:p>
-      <w:r>
         <w:t xml:space="preserve">Logikę gry można zaprojektować jako klasę lub pakiet, którego odpowiednie funkcje wywoływane są </w:t>
       </w:r>
       <w:r>
@@ -8211,29 +8084,8 @@
         </w:rPr>
         <w:t xml:space="preserve"> </w:t>
       </w:r>
-      <w:proofErr w:type="spellStart"/>
-      <w:r>
-        <w:t>app.post</w:t>
-      </w:r>
-      <w:proofErr w:type="spellEnd"/>
-      <w:r>
-        <w:t>('/:</w:t>
-      </w:r>
-      <w:proofErr w:type="spellStart"/>
-      <w:r>
-        <w:t>GameName</w:t>
-      </w:r>
-      <w:proofErr w:type="spellEnd"/>
-      <w:r>
-        <w:t>/Update', (</w:t>
-      </w:r>
-      <w:proofErr w:type="spellStart"/>
-      <w:r>
-        <w:t>req</w:t>
-      </w:r>
-      <w:proofErr w:type="spellEnd"/>
-      <w:r>
-        <w:t>, res) =&gt; {</w:t>
+      <w:r>
+        <w:t>app.post('/:GameName/Update', (req, res) =&gt; {</w:t>
       </w:r>
     </w:p>
     <w:p>
@@ -8250,29 +8102,8 @@
       <w:r>
         <w:t xml:space="preserve">  </w:t>
       </w:r>
-      <w:proofErr w:type="spellStart"/>
-      <w:r>
-        <w:t>const</w:t>
-      </w:r>
-      <w:proofErr w:type="spellEnd"/>
-      <w:r>
-        <w:t xml:space="preserve"> </w:t>
-      </w:r>
-      <w:proofErr w:type="spellStart"/>
-      <w:r>
-        <w:t>gameName</w:t>
-      </w:r>
-      <w:proofErr w:type="spellEnd"/>
-      <w:r>
-        <w:t xml:space="preserve"> = </w:t>
-      </w:r>
-      <w:proofErr w:type="spellStart"/>
-      <w:r>
-        <w:t>req.params.GameName</w:t>
-      </w:r>
-      <w:proofErr w:type="spellEnd"/>
-      <w:r>
-        <w:t>;</w:t>
+      <w:r>
+        <w:t>const gameName = req.params.GameName;</w:t>
       </w:r>
     </w:p>
     <w:p>
@@ -8289,21 +8120,8 @@
       <w:r>
         <w:t xml:space="preserve">  </w:t>
       </w:r>
-      <w:proofErr w:type="spellStart"/>
-      <w:r>
-        <w:t>const</w:t>
-      </w:r>
-      <w:proofErr w:type="spellEnd"/>
-      <w:r>
-        <w:t xml:space="preserve"> game = games[</w:t>
-      </w:r>
-      <w:proofErr w:type="spellStart"/>
-      <w:r>
-        <w:t>gameName</w:t>
-      </w:r>
-      <w:proofErr w:type="spellEnd"/>
-      <w:r>
-        <w:t>];</w:t>
+      <w:r>
+        <w:t>const game = games[gameName];</w:t>
       </w:r>
     </w:p>
     <w:p>
@@ -8321,15 +8139,7 @@
         <w:t xml:space="preserve">  </w:t>
       </w:r>
       <w:r>
-        <w:t xml:space="preserve">if (!game) </w:t>
-      </w:r>
-      <w:proofErr w:type="spellStart"/>
-      <w:r>
-        <w:t>res.json</w:t>
-      </w:r>
-      <w:proofErr w:type="spellEnd"/>
-      <w:r>
-        <w:t>({ accepted: false,</w:t>
+        <w:t>if (!game) res.json({ accepted: false,</w:t>
       </w:r>
     </w:p>
     <w:p>
@@ -8373,21 +8183,8 @@
       <w:r>
         <w:t xml:space="preserve">  </w:t>
       </w:r>
-      <w:proofErr w:type="spellStart"/>
-      <w:r>
-        <w:t>const</w:t>
-      </w:r>
-      <w:proofErr w:type="spellEnd"/>
-      <w:r>
-        <w:t xml:space="preserve"> rid = </w:t>
-      </w:r>
-      <w:proofErr w:type="spellStart"/>
-      <w:r>
-        <w:t>req.body.room</w:t>
-      </w:r>
-      <w:proofErr w:type="spellEnd"/>
-      <w:r>
-        <w:t>;</w:t>
+      <w:r>
+        <w:t>const rid = req.body.room;</w:t>
       </w:r>
     </w:p>
     <w:p>
@@ -8404,21 +8201,8 @@
       <w:r>
         <w:t xml:space="preserve">  </w:t>
       </w:r>
-      <w:proofErr w:type="spellStart"/>
-      <w:r>
-        <w:t>const</w:t>
-      </w:r>
-      <w:proofErr w:type="spellEnd"/>
-      <w:r>
-        <w:t xml:space="preserve"> </w:t>
-      </w:r>
-      <w:proofErr w:type="spellStart"/>
-      <w:r>
-        <w:t>roomName</w:t>
-      </w:r>
-      <w:proofErr w:type="spellEnd"/>
-      <w:r>
-        <w:t xml:space="preserve"> = rid;</w:t>
+      <w:r>
+        <w:t>const roomName = rid;</w:t>
       </w:r>
     </w:p>
     <w:p>
@@ -8435,29 +8219,8 @@
       <w:r>
         <w:t xml:space="preserve">  </w:t>
       </w:r>
-      <w:proofErr w:type="spellStart"/>
-      <w:r>
-        <w:t>const</w:t>
-      </w:r>
-      <w:proofErr w:type="spellEnd"/>
-      <w:r>
-        <w:t xml:space="preserve"> room = </w:t>
-      </w:r>
-      <w:proofErr w:type="spellStart"/>
-      <w:r>
-        <w:t>rooms.get</w:t>
-      </w:r>
-      <w:proofErr w:type="spellEnd"/>
-      <w:r>
-        <w:t>(</w:t>
-      </w:r>
-      <w:proofErr w:type="spellStart"/>
-      <w:r>
-        <w:t>roomName</w:t>
-      </w:r>
-      <w:proofErr w:type="spellEnd"/>
-      <w:r>
-        <w:t>);</w:t>
+      <w:r>
+        <w:t>const room = rooms.get(roomName);</w:t>
       </w:r>
     </w:p>
     <w:p>
@@ -8489,21 +8252,8 @@
       <w:r>
         <w:t xml:space="preserve">    </w:t>
       </w:r>
-      <w:proofErr w:type="spellStart"/>
-      <w:r>
-        <w:t>const</w:t>
-      </w:r>
-      <w:proofErr w:type="spellEnd"/>
-      <w:r>
-        <w:t xml:space="preserve"> player = </w:t>
-      </w:r>
-      <w:proofErr w:type="spellStart"/>
-      <w:r>
-        <w:t>req.body.player</w:t>
-      </w:r>
-      <w:proofErr w:type="spellEnd"/>
-      <w:r>
-        <w:t>;</w:t>
+      <w:r>
+        <w:t>const player = req.body.player;</w:t>
       </w:r>
     </w:p>
     <w:p>
@@ -8523,13 +8273,8 @@
       <w:r>
         <w:t xml:space="preserve">    </w:t>
       </w:r>
-      <w:proofErr w:type="spellStart"/>
-      <w:r>
-        <w:t>const</w:t>
-      </w:r>
-      <w:proofErr w:type="spellEnd"/>
-      <w:r>
-        <w:t xml:space="preserve"> data =</w:t>
+      <w:r>
+        <w:t>const data =</w:t>
       </w:r>
       <w:r>
         <w:rPr>
@@ -8538,7 +8283,6 @@
         </w:rPr>
         <w:t xml:space="preserve"> </w:t>
       </w:r>
-      <w:proofErr w:type="spellStart"/>
       <w:r>
         <w:rPr>
           <w:b/>
@@ -8546,17 +8290,7 @@
           <w:sz w:val="24"/>
           <w:szCs w:val="24"/>
         </w:rPr>
-        <w:t>game.getUpdate</w:t>
-      </w:r>
-      <w:proofErr w:type="spellEnd"/>
-      <w:r>
-        <w:rPr>
-          <w:b/>
-          <w:bCs/>
-          <w:sz w:val="24"/>
-          <w:szCs w:val="24"/>
-        </w:rPr>
-        <w:t>(room, player);</w:t>
+        <w:t>game.getUpdate(room, player);</w:t>
       </w:r>
     </w:p>
     <w:p>
@@ -8571,15 +8305,7 @@
         <w:t xml:space="preserve">    </w:t>
       </w:r>
       <w:r>
-        <w:t>if (</w:t>
-      </w:r>
-      <w:proofErr w:type="spellStart"/>
-      <w:r>
-        <w:t>Object.keys</w:t>
-      </w:r>
-      <w:proofErr w:type="spellEnd"/>
-      <w:r>
-        <w:t>(data).length) {</w:t>
+        <w:t>if (Object.keys(data).length) {</w:t>
       </w:r>
     </w:p>
     <w:p>
@@ -8593,13 +8319,8 @@
       <w:r>
         <w:t xml:space="preserve">      </w:t>
       </w:r>
-      <w:proofErr w:type="spellStart"/>
-      <w:r>
-        <w:t>res.json</w:t>
-      </w:r>
-      <w:proofErr w:type="spellEnd"/>
-      <w:r>
-        <w:t>({</w:t>
+      <w:r>
+        <w:t>res.json({</w:t>
       </w:r>
     </w:p>
     <w:p>
@@ -8691,13 +8412,8 @@
       <w:r>
         <w:t xml:space="preserve">      </w:t>
       </w:r>
-      <w:proofErr w:type="spellStart"/>
-      <w:r>
-        <w:t>res.json</w:t>
-      </w:r>
-      <w:proofErr w:type="spellEnd"/>
-      <w:r>
-        <w:t>({ accepted: false,</w:t>
+      <w:r>
+        <w:t>res.json({ accepted: false,</w:t>
       </w:r>
     </w:p>
     <w:p>
@@ -8741,13 +8457,8 @@
       <w:r>
         <w:t xml:space="preserve">    </w:t>
       </w:r>
-      <w:proofErr w:type="spellStart"/>
-      <w:r>
-        <w:t>res.json</w:t>
-      </w:r>
-      <w:proofErr w:type="spellEnd"/>
-      <w:r>
-        <w:t>({ accepted: false,</w:t>
+      <w:r>
+        <w:t>res.json({ accepted: false,</w:t>
       </w:r>
     </w:p>
     <w:p>
@@ -8804,23 +8515,7 @@
         </w:numPr>
       </w:pPr>
       <w:r>
-        <w:t xml:space="preserve">function </w:t>
-      </w:r>
-      <w:proofErr w:type="spellStart"/>
-      <w:r>
-        <w:t>getUpdate</w:t>
-      </w:r>
-      <w:proofErr w:type="spellEnd"/>
-      <w:r>
-        <w:t xml:space="preserve">(room, </w:t>
-      </w:r>
-      <w:proofErr w:type="spellStart"/>
-      <w:r>
-        <w:t>playerId</w:t>
-      </w:r>
-      <w:proofErr w:type="spellEnd"/>
-      <w:r>
-        <w:t>) {</w:t>
+        <w:t>function getUpdate(room, playerId) {</w:t>
       </w:r>
     </w:p>
     <w:p>
@@ -8834,13 +8529,8 @@
       <w:r>
         <w:t xml:space="preserve">  </w:t>
       </w:r>
-      <w:proofErr w:type="spellStart"/>
-      <w:r>
-        <w:t>const</w:t>
-      </w:r>
-      <w:proofErr w:type="spellEnd"/>
-      <w:r>
-        <w:t xml:space="preserve"> board =</w:t>
+      <w:r>
+        <w:t>const board =</w:t>
       </w:r>
     </w:p>
     <w:p>
@@ -8854,21 +8544,8 @@
       <w:r>
         <w:t xml:space="preserve">    </w:t>
       </w:r>
-      <w:proofErr w:type="spellStart"/>
-      <w:r>
-        <w:t>room.board.concat</w:t>
-      </w:r>
-      <w:proofErr w:type="spellEnd"/>
-      <w:r>
-        <w:t>(</w:t>
-      </w:r>
-      <w:proofErr w:type="spellStart"/>
-      <w:r>
-        <w:t>room.bases</w:t>
-      </w:r>
-      <w:proofErr w:type="spellEnd"/>
-      <w:r>
-        <w:t>)</w:t>
+      <w:r>
+        <w:t>room.board.concat(room.bases)</w:t>
       </w:r>
     </w:p>
     <w:p>
@@ -8883,23 +8560,7 @@
         <w:t xml:space="preserve">    </w:t>
       </w:r>
       <w:r>
-        <w:t>.</w:t>
-      </w:r>
-      <w:proofErr w:type="spellStart"/>
-      <w:r>
-        <w:t>concat</w:t>
-      </w:r>
-      <w:proofErr w:type="spellEnd"/>
-      <w:r>
-        <w:t>(</w:t>
-      </w:r>
-      <w:proofErr w:type="spellStart"/>
-      <w:r>
-        <w:t>room.finishes</w:t>
-      </w:r>
-      <w:proofErr w:type="spellEnd"/>
-      <w:r>
-        <w:t>);</w:t>
+        <w:t>.concat(room.finishes);</w:t>
       </w:r>
     </w:p>
     <w:p>
@@ -8947,15 +8608,7 @@
         <w:t xml:space="preserve">    </w:t>
       </w:r>
       <w:r>
-        <w:t xml:space="preserve">score: </w:t>
-      </w:r>
-      <w:proofErr w:type="spellStart"/>
-      <w:r>
-        <w:t>room.score</w:t>
-      </w:r>
-      <w:proofErr w:type="spellEnd"/>
-      <w:r>
-        <w:t>,</w:t>
+        <w:t>score: room.score,</w:t>
       </w:r>
     </w:p>
     <w:p>
@@ -8970,15 +8623,7 @@
         <w:t xml:space="preserve">    </w:t>
       </w:r>
       <w:r>
-        <w:t xml:space="preserve">state: </w:t>
-      </w:r>
-      <w:proofErr w:type="spellStart"/>
-      <w:r>
-        <w:t>room.state</w:t>
-      </w:r>
-      <w:proofErr w:type="spellEnd"/>
-      <w:r>
-        <w:t>,</w:t>
+        <w:t>state: room.state,</w:t>
       </w:r>
     </w:p>
     <w:p>
@@ -8992,21 +8637,8 @@
       <w:r>
         <w:t xml:space="preserve">    </w:t>
       </w:r>
-      <w:proofErr w:type="spellStart"/>
-      <w:r>
-        <w:t>nextMove</w:t>
-      </w:r>
-      <w:proofErr w:type="spellEnd"/>
-      <w:r>
-        <w:t xml:space="preserve">: </w:t>
-      </w:r>
-      <w:proofErr w:type="spellStart"/>
-      <w:r>
-        <w:t>room.nextMove</w:t>
-      </w:r>
-      <w:proofErr w:type="spellEnd"/>
-      <w:r>
-        <w:t>,</w:t>
+      <w:r>
+        <w:t>nextMove: room.nextMove,</w:t>
       </w:r>
     </w:p>
     <w:p>
@@ -9020,21 +8652,8 @@
       <w:r>
         <w:t xml:space="preserve">    </w:t>
       </w:r>
-      <w:proofErr w:type="spellStart"/>
-      <w:r>
-        <w:t>nextPlayer</w:t>
-      </w:r>
-      <w:proofErr w:type="spellEnd"/>
-      <w:r>
-        <w:t xml:space="preserve">: </w:t>
-      </w:r>
-      <w:proofErr w:type="spellStart"/>
-      <w:r>
-        <w:t>room.player</w:t>
-      </w:r>
-      <w:proofErr w:type="spellEnd"/>
-      <w:r>
-        <w:t>,</w:t>
+      <w:r>
+        <w:t>nextPlayer: room.player,</w:t>
       </w:r>
     </w:p>
     <w:p>
@@ -9096,40 +8715,38 @@
         <w:t>m</w:t>
       </w:r>
       <w:r>
-        <w:t xml:space="preserve"> przypadku wykorzystana została skrócona forma zapisu, gdzie ścieżka oraz </w:t>
+        <w:t xml:space="preserve"> przypadku wykorzystana została skrócona forma zapisu, gdzie ścieżka oraz wyrażenie lambda podane są jako dwa</w:t>
+      </w:r>
+      <w:r>
+        <w:t xml:space="preserve"> parametry</w:t>
+      </w:r>
+      <w:r>
+        <w:t xml:space="preserve"> funkcji obsługującej żądania metodą </w:t>
+      </w:r>
+      <w:r>
+        <w:t>POST</w:t>
+      </w:r>
+      <w:r>
+        <w:t>.</w:t>
+      </w:r>
+      <w:r>
+        <w:t xml:space="preserve"> Następnie w liniach 2-9 znajdują się polecenia pobrania wartości podstawowych argumentów zapytania tj. nazwa gry oraz instancji pokoju wraz ze sprawdzeniem ich poprawności.</w:t>
+      </w:r>
+      <w:r>
+        <w:t xml:space="preserve"> W skład </w:t>
       </w:r>
       <w:r>
         <w:lastRenderedPageBreak/>
-        <w:t>wyrażenie lambda podane są jako dwa</w:t>
-      </w:r>
-      <w:r>
-        <w:t xml:space="preserve"> parametry</w:t>
-      </w:r>
-      <w:r>
-        <w:t xml:space="preserve"> funkcji obsługującej żądania metodą </w:t>
-      </w:r>
-      <w:r>
-        <w:t>POST</w:t>
-      </w:r>
-      <w:r>
-        <w:t>.</w:t>
-      </w:r>
-      <w:r>
-        <w:t xml:space="preserve"> Następnie w liniach 2-9 znajdują się polecenia pobrania wartości podstawowych argumentów zapytania tj. nazwa gry oraz instancji pokoju wraz ze sprawdzeniem ich poprawności.</w:t>
-      </w:r>
-      <w:r>
-        <w:t xml:space="preserve"> W skład bloku warunku w liniach 10-20 wchodzi wywołanie odpowiedniej metody wraz z pobraniem dodatkowych argumentów z ciała zapytania oraz wysłanie odpowiednich odpowiedzi w zależności od wyniku funkcji</w:t>
-      </w:r>
-      <w:r>
-        <w:t xml:space="preserve"> </w:t>
-      </w:r>
-      <w:proofErr w:type="spellStart"/>
-      <w:r>
-        <w:t>getUpdate</w:t>
-      </w:r>
-      <w:proofErr w:type="spellEnd"/>
-      <w:r>
-        <w:t xml:space="preserve"> </w:t>
+        <w:t xml:space="preserve">bloku warunku w liniach 10-20 wchodzi wywołanie odpowiedniej metody wraz z pobraniem dodatkowych argumentów z ciała zapytania oraz wysłanie odpowiednich odpowiedzi </w:t>
+      </w:r>
+      <w:r>
+        <w:br/>
+      </w:r>
+      <w:r>
+        <w:t>w zależności od wyniku funkcji</w:t>
+      </w:r>
+      <w:r>
+        <w:t xml:space="preserve"> getUpdate </w:t>
       </w:r>
       <w:r>
         <w:t>wyróżnionej w linii 11</w:t>
@@ -9177,7 +8794,7 @@
           <w:numId w:val="1"/>
         </w:numPr>
       </w:pPr>
-      <w:bookmarkStart w:id="16" w:name="_Toc123237431"/>
+      <w:bookmarkStart w:id="16" w:name="_Toc123654101"/>
       <w:r>
         <w:t xml:space="preserve">Testy </w:t>
       </w:r>
@@ -9222,7 +8839,7 @@
           <w:numId w:val="1"/>
         </w:numPr>
       </w:pPr>
-      <w:bookmarkStart w:id="17" w:name="_Toc123237432"/>
+      <w:bookmarkStart w:id="17" w:name="_Toc123654102"/>
       <w:r>
         <w:t xml:space="preserve">Testy </w:t>
       </w:r>
@@ -9258,7 +8875,7 @@
           <w:numId w:val="1"/>
         </w:numPr>
       </w:pPr>
-      <w:bookmarkStart w:id="18" w:name="_Toc123237433"/>
+      <w:bookmarkStart w:id="18" w:name="_Toc123654103"/>
       <w:r>
         <w:t xml:space="preserve">Testy </w:t>
       </w:r>
@@ -9294,6 +8911,9 @@
         </w:numPr>
       </w:pPr>
       <w:r>
+        <w:br w:type="column"/>
+      </w:r>
+      <w:r>
         <w:lastRenderedPageBreak/>
         <w:t>Zaakceptowana</w:t>
       </w:r>
@@ -9303,21 +8923,8 @@
         <w:ind w:left="708"/>
       </w:pPr>
       <w:r>
-        <w:t xml:space="preserve">Odpowiedź w formacie JSON posiadająca pole </w:t>
-      </w:r>
-      <w:proofErr w:type="spellStart"/>
-      <w:r>
-        <w:t>accepted</w:t>
-      </w:r>
-      <w:proofErr w:type="spellEnd"/>
-      <w:r>
-        <w:t xml:space="preserve"> o wartości </w:t>
-      </w:r>
-      <w:proofErr w:type="spellStart"/>
-      <w:r>
-        <w:t>true</w:t>
-      </w:r>
-      <w:proofErr w:type="spellEnd"/>
+        <w:t>Odpowiedź w formacie JSON posiadająca pole accepted o wartości true</w:t>
+      </w:r>
       <w:r>
         <w:t xml:space="preserve">. Otrzymanie takiej wiadomości sygnalizuje, że zapytanie było poprawne oraz zostało pomyślnie przetworzone </w:t>
       </w:r>
@@ -9354,15 +8961,7 @@
         <w:t>a</w:t>
       </w:r>
       <w:r>
-        <w:t xml:space="preserve"> </w:t>
-      </w:r>
-      <w:proofErr w:type="spellStart"/>
-      <w:r>
-        <w:t>accepted</w:t>
-      </w:r>
-      <w:proofErr w:type="spellEnd"/>
-      <w:r>
-        <w:t xml:space="preserve"> </w:t>
+        <w:t xml:space="preserve"> accepted </w:t>
       </w:r>
       <w:r>
         <w:t>jest równoznaczna z logicznym fałszem. Jest to sygnał na prawidłowe żądanie, którego przetworzenie zakończyło się niepowodzeniem np. zapytanie o deklarację gry, której serwis nie obsługuje.</w:t>
@@ -9388,13 +8987,8 @@
         <w:t xml:space="preserve">Odpowiedź w innym formacie niż JSON lub w nieposiadająca </w:t>
       </w:r>
       <w:r>
-        <w:t xml:space="preserve">pola </w:t>
-      </w:r>
-      <w:proofErr w:type="spellStart"/>
-      <w:r>
-        <w:t>accepted</w:t>
-      </w:r>
-      <w:proofErr w:type="spellEnd"/>
+        <w:t>pola accepted</w:t>
+      </w:r>
       <w:r>
         <w:t>. Sytuacja mogąca wyłącznie wystąpić, gdy walidacja OpenAPI nie została zastosowana</w:t>
       </w:r>
@@ -9433,15 +9027,7 @@
         <w:ind w:firstLine="360"/>
       </w:pPr>
       <w:r>
-        <w:t>Na potrzeby przeprowadzenia testów do serwisu głównego dodana została podstrona /</w:t>
-      </w:r>
-      <w:proofErr w:type="spellStart"/>
-      <w:r>
-        <w:t>tests</w:t>
-      </w:r>
-      <w:proofErr w:type="spellEnd"/>
-      <w:r>
-        <w:t>, której otwarcie wywoływało podstawowe testy, których celem było sprawdzenie reakcji serwera na każdy rodzaj odpowiedzi.</w:t>
+        <w:t>Na potrzeby przeprowadzenia testów do serwisu głównego dodana została podstrona /tests, której otwarcie wywoływało podstawowe testy, których celem było sprawdzenie reakcji serwera na każdy rodzaj odpowiedzi.</w:t>
       </w:r>
     </w:p>
     <w:p/>
@@ -9453,7 +9039,7 @@
           <w:numId w:val="1"/>
         </w:numPr>
       </w:pPr>
-      <w:bookmarkStart w:id="19" w:name="_Toc123237434"/>
+      <w:bookmarkStart w:id="19" w:name="_Toc123654104"/>
       <w:r>
         <w:t>Opis aplikacji</w:t>
       </w:r>
@@ -9479,7 +9065,13 @@
         <w:ind w:firstLine="360"/>
       </w:pPr>
       <w:r>
-        <w:t>Pierwszym elementem aplikacji jest serwis główny, który odpowiada za komunikację z użytkownikami oraz przygotowanie środowiska na potrzeby pokoi gier. Do kluczowych zadań serwera należy również umożliwienie korzystania z funkcjonalności udostępnianych przez serwis logiki.</w:t>
+        <w:t xml:space="preserve">Pierwszym elementem aplikacji jest serwis główny, który odpowiada za komunikację </w:t>
+      </w:r>
+      <w:r>
+        <w:br/>
+      </w:r>
+      <w:r>
+        <w:t>z użytkownikami oraz przygotowanie środowiska na potrzeby pokoi gier. Do kluczowych zadań serwera należy również umożliwienie korzystania z funkcjonalności udostępnianych przez serwis logiki.</w:t>
       </w:r>
     </w:p>
     <w:p>
@@ -9518,7 +9110,7 @@
           <w:numId w:val="1"/>
         </w:numPr>
       </w:pPr>
-      <w:bookmarkStart w:id="20" w:name="_Toc123237435"/>
+      <w:bookmarkStart w:id="20" w:name="_Toc123654105"/>
       <w:r>
         <w:lastRenderedPageBreak/>
         <w:t>Architektura rozwiązania</w:t>
@@ -9534,7 +9126,19 @@
         <w:t xml:space="preserve">W architekturze aplikacji widać naturalny podział na dwa komponenty. Dodatkowo </w:t>
       </w:r>
       <w:r>
-        <w:t xml:space="preserve">strukturę każdego elementu można podzielić na mniejsze funkcjonalne fragmenty. Zostało to zilustrowane przez diagram komponentów na </w:t>
+        <w:t xml:space="preserve">strukturę każdego elementu można podzielić na mniejsze funkcjonalne fragmenty. Zostało to zilustrowane przez diagram komponentów </w:t>
+      </w:r>
+      <w:r>
+        <w:t>UML</w:t>
+      </w:r>
+      <w:r>
+        <w:t xml:space="preserve"> [8] [9]</w:t>
+      </w:r>
+      <w:r>
+        <w:t xml:space="preserve"> </w:t>
+      </w:r>
+      <w:r>
+        <w:t xml:space="preserve">na </w:t>
       </w:r>
       <w:r>
         <w:t>r</w:t>
@@ -9558,11 +9162,10 @@
         <w:rPr>
           <w:noProof/>
         </w:rPr>
-        <w:lastRenderedPageBreak/>
         <w:drawing>
-          <wp:inline distT="0" distB="0" distL="0" distR="0" wp14:anchorId="3B9BC62A" wp14:editId="4C4EA365">
-            <wp:extent cx="5107498" cy="8031480"/>
-            <wp:effectExtent l="0" t="0" r="0" b="7620"/>
+          <wp:inline distT="0" distB="0" distL="0" distR="0" wp14:anchorId="3B9BC62A" wp14:editId="07FFEBFB">
+            <wp:extent cx="4666526" cy="7338060"/>
+            <wp:effectExtent l="0" t="0" r="1270" b="0"/>
             <wp:docPr id="3" name="Obraz 3"/>
             <wp:cNvGraphicFramePr>
               <a:graphicFrameLocks xmlns:a="http://schemas.openxmlformats.org/drawingml/2006/main" noChangeAspect="1"/>
@@ -9592,7 +9195,7 @@
                   <pic:spPr bwMode="auto">
                     <a:xfrm>
                       <a:off x="0" y="0"/>
-                      <a:ext cx="5118932" cy="8049461"/>
+                      <a:ext cx="4721431" cy="7424398"/>
                     </a:xfrm>
                     <a:prstGeom prst="rect">
                       <a:avLst/>
@@ -9634,6 +9237,7 @@
         <w:ind w:firstLine="708"/>
       </w:pPr>
       <w:r>
+        <w:lastRenderedPageBreak/>
         <w:t>Każdy element widoczny na diagramie pełni fundamentalną rolą</w:t>
       </w:r>
       <w:r>
@@ -9645,7 +9249,6 @@
     </w:p>
     <w:p>
       <w:r>
-        <w:lastRenderedPageBreak/>
         <w:t>Lista komponentów i ich zadań</w:t>
       </w:r>
     </w:p>
@@ -9906,19 +9509,18 @@
     </w:p>
     <w:p>
       <w:pPr>
-        <w:ind w:left="1416" w:firstLine="12"/>
-      </w:pPr>
-    </w:p>
-    <w:p>
-      <w:pPr>
         <w:pStyle w:val="Nagwek2"/>
         <w:numPr>
           <w:ilvl w:val="1"/>
           <w:numId w:val="1"/>
         </w:numPr>
       </w:pPr>
-      <w:bookmarkStart w:id="21" w:name="_Toc123237436"/>
-      <w:r>
+      <w:r>
+        <w:br w:type="column"/>
+      </w:r>
+      <w:bookmarkStart w:id="21" w:name="_Toc123654106"/>
+      <w:r>
+        <w:lastRenderedPageBreak/>
         <w:t xml:space="preserve">Model </w:t>
       </w:r>
       <w:r>
@@ -9963,7 +9565,6 @@
         <w:rPr>
           <w:noProof/>
         </w:rPr>
-        <w:lastRenderedPageBreak/>
         <w:drawing>
           <wp:inline distT="0" distB="0" distL="0" distR="0" wp14:anchorId="27351448" wp14:editId="74B750AF">
             <wp:extent cx="5760720" cy="3302635"/>
@@ -10186,6 +9787,7 @@
         </w:numPr>
       </w:pPr>
       <w:r>
+        <w:lastRenderedPageBreak/>
         <w:t>Obsługa pokoju gier</w:t>
       </w:r>
     </w:p>
@@ -10210,7 +9812,6 @@
         </w:numPr>
       </w:pPr>
       <w:r>
-        <w:lastRenderedPageBreak/>
         <w:t>Obsługa WebSocket</w:t>
       </w:r>
     </w:p>
@@ -10220,7 +9821,13 @@
         <w:ind w:left="1788"/>
       </w:pPr>
       <w:r>
-        <w:t>Proces interpretacji komunikatów wymienianych między użytkownikiem, a serwerem głównym. Dostępny dla każdego członka pokoju gier.</w:t>
+        <w:t xml:space="preserve">Proces interpretacji komunikatów wymienianych między użytkownikiem, </w:t>
+      </w:r>
+      <w:r>
+        <w:br/>
+      </w:r>
+      <w:r>
+        <w:t>a serwerem głównym. Dostępny dla każdego członka pokoju gier.</w:t>
       </w:r>
     </w:p>
     <w:p>
@@ -10355,7 +9962,13 @@
         <w:ind w:left="1788"/>
       </w:pPr>
       <w:r>
-        <w:t>Informacje chwilowe o kliencie aplikacji tj. lista odwiedzonych pokoi wraz z spełnionymi rolami, nazwa, którą użytkownik się identyfikuje.</w:t>
+        <w:t xml:space="preserve">Informacje chwilowe o kliencie aplikacji tj. lista odwiedzonych pokoi wraz </w:t>
+      </w:r>
+      <w:r>
+        <w:br/>
+      </w:r>
+      <w:r>
+        <w:t>z spełnionymi rolami, nazwa, którą użytkownik się identyfikuje.</w:t>
       </w:r>
     </w:p>
     <w:p>
@@ -10419,7 +10032,13 @@
         <w:t>e</w:t>
       </w:r>
       <w:r>
-        <w:t xml:space="preserve"> zarówno w serwisie głównym jak również po stronie serwera logiki. Ilustruje to element Interfejs gier, gdzie jeden serwis odpowiada na zapytania drugiego korzystając z zaimplementowanego API. W celu lepszego zobrazowania podziału systemu, należałoby przejść do bardziej szczegółowego poziomu diagramu</w:t>
+        <w:t xml:space="preserve"> zarówno w serwisie głównym jak również po stronie serwera logiki. Ilustruje to element Interfejs gier, gdzie jeden serwis odpowiada na zapytania drugiego korzystając </w:t>
+      </w:r>
+      <w:r>
+        <w:br/>
+      </w:r>
+      <w:r>
+        <w:t>z zaimplementowanego API. W celu lepszego zobrazowania podziału systemu, należałoby przejść do bardziej szczegółowego poziomu diagramu</w:t>
       </w:r>
       <w:r>
         <w:t xml:space="preserve">, na którym część procesów </w:t>
@@ -10434,7 +10053,6 @@
         <w:t xml:space="preserve"> </w:t>
       </w:r>
     </w:p>
-    <w:p/>
     <w:p>
       <w:pPr>
         <w:pStyle w:val="Nagwek1"/>
@@ -10443,8 +10061,12 @@
           <w:numId w:val="1"/>
         </w:numPr>
       </w:pPr>
-      <w:bookmarkStart w:id="22" w:name="_Toc123237437"/>
-      <w:r>
+      <w:r>
+        <w:br w:type="column"/>
+      </w:r>
+      <w:bookmarkStart w:id="22" w:name="_Toc123654107"/>
+      <w:r>
+        <w:lastRenderedPageBreak/>
         <w:t>Prezentacja</w:t>
       </w:r>
       <w:bookmarkEnd w:id="22"/>
@@ -10455,7 +10077,13 @@
         <w:ind w:firstLine="360"/>
       </w:pPr>
       <w:r>
-        <w:t>Zaprojektowana aplikacja cechuje się minimalistycznym interfejsem użytkownika, który daje dostęp do wszystkich oferowanych funkcjonalności. Funkcje zostały pogrupowane</w:t>
+        <w:t xml:space="preserve">Zaprojektowana aplikacja cechuje się minimalistycznym interfejsem użytkownika, </w:t>
+      </w:r>
+      <w:r>
+        <w:br/>
+      </w:r>
+      <w:r>
+        <w:t>który daje dostęp do wszystkich oferowanych funkcjonalności. Funkcje zostały pogrupowane</w:t>
       </w:r>
       <w:r>
         <w:t xml:space="preserve"> na oddzielnych stronach</w:t>
@@ -10480,9 +10108,8 @@
           <w:numId w:val="1"/>
         </w:numPr>
       </w:pPr>
-      <w:bookmarkStart w:id="23" w:name="_Toc123237438"/>
-      <w:r>
-        <w:lastRenderedPageBreak/>
+      <w:bookmarkStart w:id="23" w:name="_Toc123654108"/>
+      <w:r>
         <w:t>Rejestracja gry</w:t>
       </w:r>
       <w:bookmarkEnd w:id="23"/>
@@ -10607,7 +10234,7 @@
       <w:r>
         <w:br w:type="column"/>
       </w:r>
-      <w:bookmarkStart w:id="24" w:name="_Toc123237439"/>
+      <w:bookmarkStart w:id="24" w:name="_Toc123654109"/>
       <w:r>
         <w:lastRenderedPageBreak/>
         <w:t>Otwarcie pokoju i połączenie użytkownika</w:t>
@@ -10736,18 +10363,19 @@
     </w:p>
     <w:p>
       <w:pPr>
+        <w:ind w:firstLine="360"/>
+      </w:pPr>
+    </w:p>
+    <w:p>
+      <w:pPr>
         <w:pStyle w:val="Nagwek2"/>
         <w:numPr>
           <w:ilvl w:val="1"/>
           <w:numId w:val="1"/>
         </w:numPr>
       </w:pPr>
-      <w:r>
-        <w:br w:type="column"/>
-      </w:r>
-      <w:bookmarkStart w:id="25" w:name="_Toc123237440"/>
-      <w:r>
-        <w:lastRenderedPageBreak/>
+      <w:bookmarkStart w:id="25" w:name="_Toc123654110"/>
+      <w:r>
         <w:t xml:space="preserve">Gra planszowa w </w:t>
       </w:r>
       <w:r>
@@ -10764,7 +10392,13 @@
         <w:ind w:firstLine="360"/>
       </w:pPr>
       <w:r>
-        <w:t xml:space="preserve">Na podstawie popularnej gry planszowej w Chińczyka zademonstrowany został interfejs udostępniany członkom pokoju. Wygląd planszy budowany jest w oparciu o deklarację gry, a stan rozgrywki jest uzupełniany indywidulanie w zależności od pełnionej przez użytkownika roli. </w:t>
+        <w:t xml:space="preserve">Na podstawie popularnej gry planszowej w Chińczyka zademonstrowany został interfejs udostępniany członkom pokoju. Wygląd planszy budowany jest w oparciu o deklarację gry, </w:t>
+      </w:r>
+      <w:r>
+        <w:br/>
+      </w:r>
+      <w:r>
+        <w:t xml:space="preserve">a stan rozgrywki jest uzupełniany indywidulanie w zależności od pełnionej przez użytkownika roli. </w:t>
       </w:r>
     </w:p>
     <w:p>
@@ -10775,6 +10409,7 @@
         <w:rPr>
           <w:noProof/>
         </w:rPr>
+        <w:lastRenderedPageBreak/>
         <w:drawing>
           <wp:inline distT="0" distB="0" distL="0" distR="0" wp14:anchorId="11651EB9" wp14:editId="5A127AF1">
             <wp:extent cx="5756910" cy="7005320"/>
@@ -10850,7 +10485,6 @@
         <w:ind w:firstLine="360"/>
       </w:pPr>
       <w:r>
-        <w:lastRenderedPageBreak/>
         <w:t xml:space="preserve">Rysunek </w:t>
       </w:r>
       <w:r>
@@ -10876,8 +10510,9 @@
           <w:numId w:val="1"/>
         </w:numPr>
       </w:pPr>
-      <w:bookmarkStart w:id="26" w:name="_Toc123237441"/>
-      <w:r>
+      <w:bookmarkStart w:id="26" w:name="_Toc123654111"/>
+      <w:r>
+        <w:lastRenderedPageBreak/>
         <w:t>Panel Gospodarza</w:t>
       </w:r>
       <w:bookmarkEnd w:id="26"/>
@@ -11007,18 +10642,19 @@
     </w:p>
     <w:p>
       <w:pPr>
+        <w:ind w:firstLine="360"/>
+      </w:pPr>
+    </w:p>
+    <w:p>
+      <w:pPr>
         <w:pStyle w:val="Nagwek2"/>
         <w:numPr>
           <w:ilvl w:val="1"/>
           <w:numId w:val="1"/>
         </w:numPr>
       </w:pPr>
-      <w:r>
-        <w:br w:type="column"/>
-      </w:r>
-      <w:bookmarkStart w:id="27" w:name="_Toc123237442"/>
-      <w:r>
-        <w:lastRenderedPageBreak/>
+      <w:bookmarkStart w:id="27" w:name="_Toc123654112"/>
+      <w:r>
         <w:t>Statki</w:t>
       </w:r>
       <w:bookmarkEnd w:id="27"/>
@@ -11073,9 +10709,9 @@
         </w:rPr>
         <w:lastRenderedPageBreak/>
         <w:drawing>
-          <wp:inline distT="0" distB="0" distL="0" distR="0" wp14:anchorId="3F0FB635" wp14:editId="26710847">
+          <wp:inline distT="0" distB="0" distL="0" distR="0" wp14:anchorId="3F0FB635" wp14:editId="279BC999">
             <wp:extent cx="4297680" cy="8503920"/>
-            <wp:effectExtent l="0" t="0" r="7620" b="0"/>
+            <wp:effectExtent l="0" t="0" r="2540" b="0"/>
             <wp:docPr id="9" name="Obraz 9"/>
             <wp:cNvGraphicFramePr>
               <a:graphicFrameLocks xmlns:a="http://schemas.openxmlformats.org/drawingml/2006/main" noChangeAspect="1"/>
@@ -11305,19 +10941,14 @@
     <w:p>
       <w:pPr>
         <w:pStyle w:val="Nagwek1"/>
-        <w:ind w:left="720"/>
-      </w:pPr>
-    </w:p>
-    <w:p>
-      <w:pPr>
-        <w:pStyle w:val="Nagwek1"/>
         <w:numPr>
           <w:ilvl w:val="0"/>
           <w:numId w:val="1"/>
         </w:numPr>
       </w:pPr>
-      <w:bookmarkStart w:id="28" w:name="_Toc123237443"/>
-      <w:r>
+      <w:bookmarkStart w:id="28" w:name="_Toc123654113"/>
+      <w:r>
+        <w:lastRenderedPageBreak/>
         <w:t>Wdrożenie</w:t>
       </w:r>
       <w:bookmarkEnd w:id="28"/>
@@ -11374,7 +11005,7 @@
           <w:numId w:val="1"/>
         </w:numPr>
       </w:pPr>
-      <w:bookmarkStart w:id="29" w:name="_Toc123237444"/>
+      <w:bookmarkStart w:id="29" w:name="_Toc123654114"/>
       <w:r>
         <w:t>Rozwiązanie w chmurze</w:t>
       </w:r>
@@ -11389,7 +11020,13 @@
         <w:t>Wdrożenie</w:t>
       </w:r>
       <w:r>
-        <w:t xml:space="preserve"> na platformie chmurowej Heroku oferującej swoim użytkownikom model PaaS dla kilku popularnych języków programistycznych </w:t>
+        <w:t xml:space="preserve"> na platformie chmurowej Heroku</w:t>
+      </w:r>
+      <w:r>
+        <w:t xml:space="preserve"> [10]</w:t>
+      </w:r>
+      <w:r>
+        <w:t xml:space="preserve"> oferującej swoim użytkownikom model PaaS dla kilku popularnych języków programistycznych </w:t>
       </w:r>
       <w:r>
         <w:t>np</w:t>
@@ -11448,23 +11085,7 @@
         <w:t>ło</w:t>
       </w:r>
       <w:r>
-        <w:t xml:space="preserve"> kliknąć przycisk </w:t>
-      </w:r>
-      <w:proofErr w:type="spellStart"/>
-      <w:r>
-        <w:t>Create</w:t>
-      </w:r>
-      <w:proofErr w:type="spellEnd"/>
-      <w:r>
-        <w:t xml:space="preserve"> </w:t>
-      </w:r>
-      <w:proofErr w:type="spellStart"/>
-      <w:r>
-        <w:t>app</w:t>
-      </w:r>
-      <w:proofErr w:type="spellEnd"/>
-      <w:r>
-        <w:t xml:space="preserve">.  </w:t>
+        <w:t xml:space="preserve"> kliknąć przycisk Create app.  </w:t>
       </w:r>
     </w:p>
     <w:p>
@@ -11571,7 +11192,13 @@
         <w:t xml:space="preserve">również </w:t>
       </w:r>
       <w:r>
-        <w:t xml:space="preserve">możliwość połączenia już istniejącego repozytorium kodu z aplikacją. </w:t>
+        <w:t xml:space="preserve">możliwość połączenia już istniejącego repozytorium kodu </w:t>
+      </w:r>
+      <w:r>
+        <w:br/>
+      </w:r>
+      <w:r>
+        <w:t xml:space="preserve">z aplikacją. </w:t>
       </w:r>
     </w:p>
     <w:p>
@@ -11579,23 +11206,26 @@
         <w:ind w:firstLine="360"/>
       </w:pPr>
       <w:r>
+        <w:t>Wdrożona aplikacji korzystała z kodu źródłowego znajdującego się w repozytorium na platformie GitHub. W celu dodania repozytorium do aplikacji n</w:t>
+      </w:r>
+      <w:r>
+        <w:t>ależ</w:t>
+      </w:r>
+      <w:r>
+        <w:t>ało</w:t>
+      </w:r>
+      <w:r>
+        <w:t xml:space="preserve"> podać </w:t>
+      </w:r>
+      <w:r>
+        <w:t xml:space="preserve">jego </w:t>
+      </w:r>
+      <w:r>
+        <w:t xml:space="preserve">adres wraz </w:t>
+      </w:r>
+      <w:r>
         <w:lastRenderedPageBreak/>
-        <w:t>Wdrożona aplikacji korzystała z kodu źródłowego znajdującego się w repozytorium na platformie GitHub. W celu dodania repozytorium do aplikacji n</w:t>
-      </w:r>
-      <w:r>
-        <w:t>ależ</w:t>
-      </w:r>
-      <w:r>
-        <w:t>ało</w:t>
-      </w:r>
-      <w:r>
-        <w:t xml:space="preserve"> podać </w:t>
-      </w:r>
-      <w:r>
-        <w:t xml:space="preserve">jego </w:t>
-      </w:r>
-      <w:r>
-        <w:t xml:space="preserve">adres wraz z gałęzią, z której Heroku będzie pobierało automatycznie kod </w:t>
+        <w:t xml:space="preserve">z gałęzią, z której Heroku będzie pobierało automatycznie kod </w:t>
       </w:r>
       <w:r>
         <w:t xml:space="preserve">do </w:t>
@@ -11704,6 +11334,11 @@
       <w:pPr>
         <w:ind w:firstLine="360"/>
       </w:pPr>
+    </w:p>
+    <w:p>
+      <w:pPr>
+        <w:ind w:firstLine="360"/>
+      </w:pPr>
       <w:r>
         <w:t xml:space="preserve">Kolejnym ważnym etapem wdrożenia </w:t>
       </w:r>
@@ -11711,39 +11346,7 @@
         <w:t>było wybranie</w:t>
       </w:r>
       <w:r>
-        <w:t xml:space="preserve"> </w:t>
-      </w:r>
-      <w:proofErr w:type="spellStart"/>
-      <w:r>
-        <w:t>buildpack’a</w:t>
-      </w:r>
-      <w:proofErr w:type="spellEnd"/>
-      <w:r>
-        <w:t xml:space="preserve">, który definiuje proces uruchomienia aplikacji. Opcja ta znajduję się w zakładce </w:t>
-      </w:r>
-      <w:proofErr w:type="spellStart"/>
-      <w:r>
-        <w:t>Settings</w:t>
-      </w:r>
-      <w:proofErr w:type="spellEnd"/>
-      <w:r>
-        <w:t xml:space="preserve"> pod przyciskiem </w:t>
-      </w:r>
-      <w:proofErr w:type="spellStart"/>
-      <w:r>
-        <w:t>Add</w:t>
-      </w:r>
-      <w:proofErr w:type="spellEnd"/>
-      <w:r>
-        <w:t xml:space="preserve"> </w:t>
-      </w:r>
-      <w:proofErr w:type="spellStart"/>
-      <w:r>
-        <w:t>buildpack</w:t>
-      </w:r>
-      <w:proofErr w:type="spellEnd"/>
-      <w:r>
-        <w:t xml:space="preserve">, widocznej na </w:t>
+        <w:t xml:space="preserve"> buildpack’a, który definiuje proces uruchomienia aplikacji. Opcja ta znajduję się w zakładce Settings pod przyciskiem Add buildpack, widocznej na </w:t>
       </w:r>
       <w:r>
         <w:t>r</w:t>
@@ -11834,40 +11437,23 @@
         <w:t>–</w:t>
       </w:r>
       <w:r>
-        <w:t xml:space="preserve"> dodanie </w:t>
-      </w:r>
-      <w:proofErr w:type="spellStart"/>
-      <w:r>
-        <w:t>buildpack'a</w:t>
-      </w:r>
-      <w:proofErr w:type="spellEnd"/>
-    </w:p>
-    <w:p>
-      <w:pPr>
-        <w:keepNext/>
-      </w:pPr>
-      <w:r>
-        <w:lastRenderedPageBreak/>
-        <w:t xml:space="preserve">Rysunek 17 ilustruje dziewięć oficjalnych </w:t>
-      </w:r>
-      <w:proofErr w:type="spellStart"/>
-      <w:r>
-        <w:t>buildpack’ów</w:t>
-      </w:r>
-      <w:proofErr w:type="spellEnd"/>
-      <w:r>
-        <w:t xml:space="preserve"> wspieranych przez platformę Heroku. Wśród których znajduje się również </w:t>
-      </w:r>
-      <w:r>
-        <w:t xml:space="preserve">ten zastosowany przy implementacji serwisu. Po wybraniu </w:t>
-      </w:r>
-      <w:proofErr w:type="spellStart"/>
-      <w:r>
-        <w:t>nodejs</w:t>
-      </w:r>
-      <w:proofErr w:type="spellEnd"/>
-      <w:r>
-        <w:t xml:space="preserve"> jako procesu uruchomieniowego konfiguracja aplikacji </w:t>
+        <w:t xml:space="preserve"> dodanie buildpack'a</w:t>
+      </w:r>
+    </w:p>
+    <w:p>
+      <w:pPr>
+        <w:ind w:firstLine="708"/>
+      </w:pPr>
+    </w:p>
+    <w:p>
+      <w:pPr>
+        <w:ind w:firstLine="708"/>
+      </w:pPr>
+      <w:r>
+        <w:t xml:space="preserve">Rysunek 17 ilustruje dziewięć oficjalnych buildpack’ów wspieranych przez platformę Heroku. Wśród których znajduje się również </w:t>
+      </w:r>
+      <w:r>
+        <w:t xml:space="preserve">ten zastosowany przy implementacji serwisu. Po wybraniu nodejs jako procesu uruchomieniowego konfiguracja aplikacji </w:t>
       </w:r>
       <w:r>
         <w:t>była</w:t>
@@ -11885,10 +11471,11 @@
         <w:rPr>
           <w:noProof/>
         </w:rPr>
+        <w:lastRenderedPageBreak/>
         <w:drawing>
-          <wp:inline distT="0" distB="0" distL="0" distR="0" wp14:anchorId="24644BBA" wp14:editId="36B9F6D6">
-            <wp:extent cx="5756910" cy="4317365"/>
-            <wp:effectExtent l="0" t="0" r="0" b="6985"/>
+          <wp:inline distT="0" distB="0" distL="0" distR="0" wp14:anchorId="24644BBA" wp14:editId="402FD299">
+            <wp:extent cx="5231959" cy="3923681"/>
+            <wp:effectExtent l="0" t="0" r="6985" b="635"/>
             <wp:docPr id="16" name="Obraz 16"/>
             <wp:cNvGraphicFramePr>
               <a:graphicFrameLocks xmlns:a="http://schemas.openxmlformats.org/drawingml/2006/main" noChangeAspect="1"/>
@@ -11918,7 +11505,7 @@
                   <pic:spPr bwMode="auto">
                     <a:xfrm>
                       <a:off x="0" y="0"/>
-                      <a:ext cx="5756910" cy="4317365"/>
+                      <a:ext cx="5253285" cy="3939674"/>
                     </a:xfrm>
                     <a:prstGeom prst="rect">
                       <a:avLst/>
@@ -11958,18 +11545,18 @@
         <w:t>–</w:t>
       </w:r>
       <w:r>
-        <w:t xml:space="preserve"> wybór </w:t>
-      </w:r>
-      <w:proofErr w:type="spellStart"/>
-      <w:r>
-        <w:t>buildpack'a</w:t>
-      </w:r>
-      <w:proofErr w:type="spellEnd"/>
+        <w:t xml:space="preserve"> wybór buildpack'a</w:t>
+      </w:r>
     </w:p>
     <w:p>
       <w:pPr>
         <w:ind w:firstLine="360"/>
       </w:pPr>
+    </w:p>
+    <w:p>
+      <w:pPr>
+        <w:ind w:firstLine="360"/>
+      </w:pPr>
       <w:r>
         <w:t>W celu finalizacji wdrożenia serwisu, należ</w:t>
       </w:r>
@@ -11989,7 +11576,7 @@
         <w:t xml:space="preserve">na listingu 3 </w:t>
       </w:r>
       <w:r>
-        <w:t xml:space="preserve">pokazuje jak poprawnie odczytać wartość przydzielonego portu.   </w:t>
+        <w:t>pokazuje jak poprawnie odczytać wartość przydzielonego portu.</w:t>
       </w:r>
     </w:p>
     <w:p>
@@ -12000,21 +11587,8 @@
           <w:numId w:val="16"/>
         </w:numPr>
       </w:pPr>
-      <w:proofErr w:type="spellStart"/>
-      <w:r>
-        <w:t>const</w:t>
-      </w:r>
-      <w:proofErr w:type="spellEnd"/>
-      <w:r>
-        <w:t xml:space="preserve"> port = </w:t>
-      </w:r>
-      <w:proofErr w:type="spellStart"/>
-      <w:r>
-        <w:t>process.env.PORT</w:t>
-      </w:r>
-      <w:proofErr w:type="spellEnd"/>
-      <w:r>
-        <w:t>;</w:t>
+      <w:r>
+        <w:t>const port = process.env.PORT;</w:t>
       </w:r>
     </w:p>
     <w:p>
@@ -12026,15 +11600,7 @@
         </w:numPr>
       </w:pPr>
       <w:r>
-        <w:t xml:space="preserve">var server = </w:t>
-      </w:r>
-      <w:proofErr w:type="spellStart"/>
-      <w:r>
-        <w:t>app.listen</w:t>
-      </w:r>
-      <w:proofErr w:type="spellEnd"/>
-      <w:r>
-        <w:t>(port, () =&gt; {</w:t>
+        <w:t>var server = app.listen(port, () =&gt; {</w:t>
       </w:r>
     </w:p>
     <w:p>
@@ -12042,13 +11608,8 @@
         <w:pStyle w:val="Kod"/>
         <w:ind w:left="2160"/>
       </w:pPr>
-      <w:proofErr w:type="spellStart"/>
-      <w:r>
-        <w:t>customLog</w:t>
-      </w:r>
-      <w:proofErr w:type="spellEnd"/>
-      <w:r>
-        <w:t>('App listening');</w:t>
+      <w:r>
+        <w:t>customLog('App listening');</w:t>
       </w:r>
     </w:p>
     <w:p>
@@ -12083,23 +11644,7 @@
         <w:t>ł</w:t>
       </w:r>
       <w:r>
-        <w:t xml:space="preserve"> w efekcie wykonania metody </w:t>
-      </w:r>
-      <w:proofErr w:type="spellStart"/>
-      <w:r>
-        <w:t>listen</w:t>
-      </w:r>
-      <w:proofErr w:type="spellEnd"/>
-      <w:r>
-        <w:t xml:space="preserve"> klasy Express. Funkcja ta zwraca obiekt klasy </w:t>
-      </w:r>
-      <w:proofErr w:type="spellStart"/>
-      <w:r>
-        <w:t>http.Server</w:t>
-      </w:r>
-      <w:proofErr w:type="spellEnd"/>
-      <w:r>
-        <w:t>. Platforma Heroku automatycznie przygotow</w:t>
+        <w:t xml:space="preserve"> w efekcie wykonania metody listen klasy Express. Funkcja ta zwraca obiekt klasy http.Server. Platforma Heroku automatycznie przygotow</w:t>
       </w:r>
       <w:r>
         <w:t>ała</w:t>
@@ -12110,16 +11655,13 @@
     </w:p>
     <w:p>
       <w:r>
-        <w:t xml:space="preserve">Ważną obserwacją jest różnica w numerze portu TCP, na który wysyłane jest żądanie z tym które je otrzymuje. Wszystkie zapytanie do aplikacji kierowane są na standardowy port HTTPS 443. Natomiast serwer aplikacji otrzymuje żądania na port przydzielony przez platformę. </w:t>
-      </w:r>
-      <w:r>
-        <w:lastRenderedPageBreak/>
-        <w:t>Rozbieżność z numerami portów wymagała również modyfikacji wszystkich deklaracji gier. W każdej deklaracji pole port musiało mieć wartość 443. Jest wartość domyślna dla tego pola, więc dopuszczalne byłoby pominięcie tego pola.</w:t>
-      </w:r>
-    </w:p>
-    <w:p>
-      <w:r>
-        <w:t xml:space="preserve"> </w:t>
+        <w:t xml:space="preserve">Ważną obserwacją jest różnica w numerze portu TCP, na który wysyłane jest żądanie z tym które je otrzymuje. Wszystkie zapytanie do aplikacji kierowane są na standardowy port HTTPS 443. Natomiast serwer aplikacji otrzymuje żądania na port przydzielony przez platformę. Rozbieżność z numerami portów wymagała również modyfikacji wszystkich deklaracji gier. </w:t>
+      </w:r>
+      <w:r>
+        <w:br/>
+      </w:r>
+      <w:r>
+        <w:t>W każdej deklaracji pole port musiało mieć wartość 443. Jest wartość domyślna dla tego pola, więc dopuszczalne byłoby pominięcie tego pola.</w:t>
       </w:r>
     </w:p>
     <w:p>
@@ -12130,8 +11672,9 @@
           <w:numId w:val="1"/>
         </w:numPr>
       </w:pPr>
-      <w:bookmarkStart w:id="30" w:name="_Toc123237445"/>
-      <w:r>
+      <w:bookmarkStart w:id="30" w:name="_Toc123654115"/>
+      <w:r>
+        <w:lastRenderedPageBreak/>
         <w:t>Rozwiązanie w kontenerach</w:t>
       </w:r>
       <w:bookmarkEnd w:id="30"/>
@@ -12166,6 +11709,9 @@
         <w:t xml:space="preserve"> </w:t>
       </w:r>
       <w:r>
+        <w:br/>
+      </w:r>
+      <w:r>
         <w:t>W</w:t>
       </w:r>
       <w:r>
@@ -12190,6 +11736,9 @@
         <w:t xml:space="preserve"> przez oprogramowanie Docker</w:t>
       </w:r>
       <w:r>
+        <w:t xml:space="preserve"> [11]</w:t>
+      </w:r>
+      <w:r>
         <w:t>, będąc</w:t>
       </w:r>
       <w:r>
@@ -12235,15 +11784,7 @@
         <w:t xml:space="preserve"> kody źródłowego</w:t>
       </w:r>
       <w:r>
-        <w:t xml:space="preserve"> aplikacji pliku o nazwie </w:t>
-      </w:r>
-      <w:proofErr w:type="spellStart"/>
-      <w:r>
-        <w:t>Dockerfile</w:t>
-      </w:r>
-      <w:proofErr w:type="spellEnd"/>
-      <w:r>
-        <w:t xml:space="preserve"> bez rozszerzeń oraz umieszczenie kodu</w:t>
+        <w:t xml:space="preserve"> aplikacji pliku o nazwie Dockerfile bez rozszerzeń oraz umieszczenie kodu</w:t>
       </w:r>
       <w:r>
         <w:t xml:space="preserve"> z listingu 5</w:t>
@@ -12273,15 +11814,7 @@
         <w:pStyle w:val="Kod"/>
       </w:pPr>
       <w:r>
-        <w:t xml:space="preserve">COPY </w:t>
-      </w:r>
-      <w:proofErr w:type="spellStart"/>
-      <w:r>
-        <w:t>package.json</w:t>
-      </w:r>
-      <w:proofErr w:type="spellEnd"/>
-      <w:r>
-        <w:t xml:space="preserve"> /app</w:t>
+        <w:t>COPY package.json /app</w:t>
       </w:r>
     </w:p>
     <w:p>
@@ -12289,15 +11822,7 @@
         <w:pStyle w:val="Kod"/>
       </w:pPr>
       <w:r>
-        <w:t xml:space="preserve">RUN </w:t>
-      </w:r>
-      <w:proofErr w:type="spellStart"/>
-      <w:r>
-        <w:t>npm</w:t>
-      </w:r>
-      <w:proofErr w:type="spellEnd"/>
-      <w:r>
-        <w:t xml:space="preserve"> install</w:t>
+        <w:t>RUN npm install</w:t>
       </w:r>
     </w:p>
     <w:p>
@@ -12313,15 +11838,7 @@
         <w:pStyle w:val="Kod"/>
       </w:pPr>
       <w:r>
-        <w:t>CMD ["</w:t>
-      </w:r>
-      <w:proofErr w:type="spellStart"/>
-      <w:r>
-        <w:t>npm</w:t>
-      </w:r>
-      <w:proofErr w:type="spellEnd"/>
-      <w:r>
-        <w:t>", "start"]</w:t>
+        <w:t>CMD ["npm", "start"]</w:t>
       </w:r>
     </w:p>
     <w:p>
@@ -12330,13 +11847,8 @@
         <w:jc w:val="center"/>
       </w:pPr>
       <w:r>
-        <w:t xml:space="preserve">Listing 4 Treść </w:t>
-      </w:r>
-      <w:proofErr w:type="spellStart"/>
-      <w:r>
-        <w:t>Dockerfile</w:t>
-      </w:r>
-      <w:proofErr w:type="spellEnd"/>
+        <w:t>Listing 4 Treść Dockerfile</w:t>
+      </w:r>
     </w:p>
     <w:p>
       <w:pPr>
@@ -12368,7 +11880,6 @@
         </w:rPr>
         <w:t>„</w:t>
       </w:r>
-      <w:proofErr w:type="spellStart"/>
       <w:r>
         <w:rPr>
           <w:rStyle w:val="KodZnak"/>
@@ -12383,181 +11894,104 @@
           <w:sz w:val="22"/>
           <w:lang w:val="pl-PL"/>
         </w:rPr>
-        <w:t>ocker</w:t>
-      </w:r>
-      <w:proofErr w:type="spellEnd"/>
+        <w:t>ocker build nazwa-kontenera .”</w:t>
+      </w:r>
+    </w:p>
+    <w:p>
+      <w:r>
+        <w:t>wewnątrz katalogów zawierających odpowiednio serwis logiki oraz główny,</w:t>
+      </w:r>
+      <w:r>
+        <w:t xml:space="preserve"> a</w:t>
+      </w:r>
+      <w:r>
+        <w:t>by wywołać proces konstrukcji kontenera zgodnie podanym przepisem. Każda linia pliku Dockerfile odpowiada</w:t>
+      </w:r>
+      <w:r>
+        <w:t>ła</w:t>
+      </w:r>
+      <w:r>
+        <w:t xml:space="preserve"> jednemu etapowi tworzenia kontenera. Najpierw zosta</w:t>
+      </w:r>
+      <w:r>
+        <w:t>ł</w:t>
+      </w:r>
+      <w:r>
+        <w:t xml:space="preserve"> przygotowany kontener podstawowy, w tym przypadku </w:t>
+      </w:r>
+      <w:r>
+        <w:t>był to</w:t>
+      </w:r>
+      <w:r>
+        <w:t xml:space="preserve"> </w:t>
+      </w:r>
+      <w:r>
+        <w:t>kontener zawierający środowisko Node.js w wersji 16. Następnie zosta</w:t>
+      </w:r>
+      <w:r>
+        <w:t>ł</w:t>
+      </w:r>
+      <w:r>
+        <w:t xml:space="preserve"> przygotowany katalog roboczy o nazwie app, do którego Docker skopi</w:t>
+      </w:r>
+      <w:r>
+        <w:t>ował</w:t>
+      </w:r>
+      <w:r>
+        <w:t xml:space="preserve"> plik packege.json. Kolejno wywoła</w:t>
+      </w:r>
+      <w:r>
+        <w:t>ne zostało</w:t>
+      </w:r>
+      <w:r>
+        <w:t xml:space="preserve"> polecenie npm install, które zainstal</w:t>
+      </w:r>
+      <w:r>
+        <w:t>owało</w:t>
+      </w:r>
+      <w:r>
+        <w:t xml:space="preserve"> wszystkie niezbędne pakiety dla środowiska Node.js. Później</w:t>
+      </w:r>
+      <w:r>
+        <w:t xml:space="preserve"> </w:t>
+      </w:r>
+      <w:r>
+        <w:t>zosta</w:t>
+      </w:r>
+      <w:r>
+        <w:t>ł</w:t>
+      </w:r>
+      <w:r>
+        <w:t xml:space="preserve"> skopiowany do katalogu roboczego kod źródłowy </w:t>
+      </w:r>
+      <w:r>
+        <w:t xml:space="preserve">oraz </w:t>
+      </w:r>
+      <w:r>
+        <w:t xml:space="preserve">polecenie </w:t>
+      </w:r>
+    </w:p>
+    <w:p>
+      <w:pPr>
+        <w:ind w:firstLine="360"/>
+        <w:jc w:val="center"/>
+        <w:rPr>
+          <w:sz w:val="22"/>
+        </w:rPr>
+      </w:pPr>
+      <w:r>
+        <w:rPr>
+          <w:sz w:val="22"/>
+        </w:rPr>
+        <w:t>„</w:t>
+      </w:r>
       <w:r>
         <w:rPr>
           <w:rStyle w:val="KodZnak"/>
           <w:sz w:val="22"/>
           <w:lang w:val="pl-PL"/>
         </w:rPr>
-        <w:t xml:space="preserve"> </w:t>
-      </w:r>
-      <w:proofErr w:type="spellStart"/>
-      <w:r>
-        <w:rPr>
-          <w:rStyle w:val="KodZnak"/>
-          <w:sz w:val="22"/>
-          <w:lang w:val="pl-PL"/>
-        </w:rPr>
-        <w:t>build</w:t>
-      </w:r>
-      <w:proofErr w:type="spellEnd"/>
-      <w:r>
-        <w:rPr>
-          <w:rStyle w:val="KodZnak"/>
-          <w:sz w:val="22"/>
-          <w:lang w:val="pl-PL"/>
-        </w:rPr>
-        <w:t xml:space="preserve"> nazwa-kontenera .”</w:t>
-      </w:r>
-    </w:p>
-    <w:p>
-      <w:r>
-        <w:t>wewnątrz katalogów zawierających odpowiednio serwis logiki oraz główny,</w:t>
-      </w:r>
-      <w:r>
-        <w:t xml:space="preserve"> a</w:t>
-      </w:r>
-      <w:r>
-        <w:t xml:space="preserve">by wywołać proces konstrukcji kontenera zgodnie podanym przepisem. Każda linia pliku </w:t>
-      </w:r>
-      <w:proofErr w:type="spellStart"/>
-      <w:r>
-        <w:t>Dockerfile</w:t>
-      </w:r>
-      <w:proofErr w:type="spellEnd"/>
-      <w:r>
-        <w:t xml:space="preserve"> odpowiada</w:t>
-      </w:r>
-      <w:r>
-        <w:t>ła</w:t>
-      </w:r>
-      <w:r>
-        <w:t xml:space="preserve"> jednemu etapowi tworzenia kontenera. Najpierw zosta</w:t>
-      </w:r>
-      <w:r>
-        <w:t>ł</w:t>
-      </w:r>
-      <w:r>
-        <w:t xml:space="preserve"> przygotowany kontener podstawowy, w tym przypadku </w:t>
-      </w:r>
-      <w:r>
-        <w:t>był to</w:t>
-      </w:r>
-      <w:r>
-        <w:t xml:space="preserve"> </w:t>
-      </w:r>
-      <w:r>
-        <w:t>kontener zawierający środowisko Node.js w wersji 16. Następnie zosta</w:t>
-      </w:r>
-      <w:r>
-        <w:t>ł</w:t>
-      </w:r>
-      <w:r>
-        <w:t xml:space="preserve"> przygotowany katalog roboczy o nazwie </w:t>
-      </w:r>
-      <w:proofErr w:type="spellStart"/>
-      <w:r>
-        <w:t>app</w:t>
-      </w:r>
-      <w:proofErr w:type="spellEnd"/>
-      <w:r>
-        <w:t>, do którego Docker skopi</w:t>
-      </w:r>
-      <w:r>
-        <w:t>ował</w:t>
-      </w:r>
-      <w:r>
-        <w:t xml:space="preserve"> plik </w:t>
-      </w:r>
-      <w:proofErr w:type="spellStart"/>
-      <w:r>
-        <w:t>packege.json</w:t>
-      </w:r>
-      <w:proofErr w:type="spellEnd"/>
-      <w:r>
-        <w:t>. Kolejno wywoła</w:t>
-      </w:r>
-      <w:r>
-        <w:t>ne zostało</w:t>
-      </w:r>
-      <w:r>
-        <w:t xml:space="preserve"> polecenie </w:t>
-      </w:r>
-      <w:proofErr w:type="spellStart"/>
-      <w:r>
-        <w:t>npm</w:t>
-      </w:r>
-      <w:proofErr w:type="spellEnd"/>
-      <w:r>
-        <w:t xml:space="preserve"> </w:t>
-      </w:r>
-      <w:proofErr w:type="spellStart"/>
-      <w:r>
-        <w:t>install</w:t>
-      </w:r>
-      <w:proofErr w:type="spellEnd"/>
-      <w:r>
-        <w:t>, które zainstal</w:t>
-      </w:r>
-      <w:r>
-        <w:t>owało</w:t>
-      </w:r>
-      <w:r>
-        <w:t xml:space="preserve"> wszystkie niezbędne pakiety dla środowiska Node.js. Później</w:t>
-      </w:r>
-      <w:r>
-        <w:t xml:space="preserve"> </w:t>
-      </w:r>
-      <w:r>
-        <w:t>zosta</w:t>
-      </w:r>
-      <w:r>
-        <w:t>ł</w:t>
-      </w:r>
-      <w:r>
-        <w:t xml:space="preserve"> skopiowany do katalogu roboczego kod źródłowy </w:t>
-      </w:r>
-      <w:r>
-        <w:t xml:space="preserve">oraz </w:t>
-      </w:r>
-      <w:r>
-        <w:t xml:space="preserve">polecenie </w:t>
-      </w:r>
-    </w:p>
-    <w:p>
-      <w:pPr>
-        <w:ind w:firstLine="360"/>
-        <w:jc w:val="center"/>
-        <w:rPr>
-          <w:sz w:val="22"/>
-        </w:rPr>
-      </w:pPr>
-      <w:r>
-        <w:rPr>
-          <w:sz w:val="22"/>
-        </w:rPr>
-        <w:t>„</w:t>
-      </w:r>
-      <w:proofErr w:type="spellStart"/>
-      <w:r>
-        <w:rPr>
-          <w:rStyle w:val="KodZnak"/>
-          <w:sz w:val="22"/>
-          <w:lang w:val="pl-PL"/>
-        </w:rPr>
-        <w:t>npm</w:t>
-      </w:r>
-      <w:proofErr w:type="spellEnd"/>
-      <w:r>
-        <w:rPr>
-          <w:rStyle w:val="KodZnak"/>
-          <w:sz w:val="22"/>
-          <w:lang w:val="pl-PL"/>
-        </w:rPr>
-        <w:t xml:space="preserve"> start</w:t>
+        <w:t>npm start</w:t>
       </w:r>
       <w:r>
         <w:rPr>
@@ -12634,40 +12068,11 @@
         <w:rPr>
           <w:lang w:val="pl-PL"/>
         </w:rPr>
-        <w:t>„</w:t>
-      </w:r>
-      <w:proofErr w:type="spellStart"/>
-      <w:r>
-        <w:rPr>
-          <w:lang w:val="pl-PL"/>
-        </w:rPr>
-        <w:t>docker</w:t>
-      </w:r>
-      <w:proofErr w:type="spellEnd"/>
-      <w:r>
-        <w:rPr>
-          <w:lang w:val="pl-PL"/>
-        </w:rPr>
-        <w:t xml:space="preserve"> network </w:t>
-      </w:r>
-      <w:proofErr w:type="spellStart"/>
-      <w:r>
-        <w:rPr>
-          <w:lang w:val="pl-PL"/>
-        </w:rPr>
-        <w:t>create</w:t>
-      </w:r>
-      <w:proofErr w:type="spellEnd"/>
-      <w:r>
-        <w:rPr>
-          <w:lang w:val="pl-PL"/>
-        </w:rPr>
-        <w:t xml:space="preserve"> my-net”.</w:t>
-      </w:r>
-    </w:p>
-    <w:p>
-      <w:r>
-        <w:lastRenderedPageBreak/>
+        <w:t>„docker network create my-net”.</w:t>
+      </w:r>
+    </w:p>
+    <w:p>
+      <w:r>
         <w:t>Następnie każdy kontener został u</w:t>
       </w:r>
       <w:r>
@@ -12689,77 +12094,7 @@
         <w:rPr>
           <w:lang w:val="pl-PL"/>
         </w:rPr>
-        <w:t>„</w:t>
-      </w:r>
-      <w:proofErr w:type="spellStart"/>
-      <w:r>
-        <w:rPr>
-          <w:lang w:val="pl-PL"/>
-        </w:rPr>
-        <w:t>docker</w:t>
-      </w:r>
-      <w:proofErr w:type="spellEnd"/>
-      <w:r>
-        <w:rPr>
-          <w:lang w:val="pl-PL"/>
-        </w:rPr>
-        <w:t xml:space="preserve"> run -</w:t>
-      </w:r>
-      <w:proofErr w:type="spellStart"/>
-      <w:r>
-        <w:rPr>
-          <w:lang w:val="pl-PL"/>
-        </w:rPr>
-        <w:t>it</w:t>
-      </w:r>
-      <w:proofErr w:type="spellEnd"/>
-      <w:r>
-        <w:rPr>
-          <w:lang w:val="pl-PL"/>
-        </w:rPr>
-        <w:t xml:space="preserve"> -p 443:443 --network my-net --</w:t>
-      </w:r>
-      <w:proofErr w:type="spellStart"/>
-      <w:r>
-        <w:rPr>
-          <w:lang w:val="pl-PL"/>
-        </w:rPr>
-        <w:t>name</w:t>
-      </w:r>
-      <w:proofErr w:type="spellEnd"/>
-      <w:r>
-        <w:rPr>
-          <w:lang w:val="pl-PL"/>
-        </w:rPr>
-        <w:t xml:space="preserve"> </w:t>
-      </w:r>
-      <w:proofErr w:type="spellStart"/>
-      <w:r>
-        <w:rPr>
-          <w:lang w:val="pl-PL"/>
-        </w:rPr>
-        <w:t>glowny</w:t>
-      </w:r>
-      <w:proofErr w:type="spellEnd"/>
-      <w:r>
-        <w:rPr>
-          <w:lang w:val="pl-PL"/>
-        </w:rPr>
-        <w:t xml:space="preserve"> </w:t>
-      </w:r>
-      <w:proofErr w:type="spellStart"/>
-      <w:r>
-        <w:rPr>
-          <w:lang w:val="pl-PL"/>
-        </w:rPr>
-        <w:t>server</w:t>
-      </w:r>
-      <w:proofErr w:type="spellEnd"/>
-      <w:r>
-        <w:rPr>
-          <w:lang w:val="pl-PL"/>
-        </w:rPr>
-        <w:t>”,</w:t>
+        <w:t>„docker run -it -p 443:443 --network my-net --name glowny server”,</w:t>
       </w:r>
     </w:p>
     <w:p>
@@ -12773,15 +12108,8 @@
         <w:jc w:val="center"/>
       </w:pPr>
       <w:r>
-        <w:t xml:space="preserve">„docker run -it -p 8443:443 --network my-net --name </w:t>
-      </w:r>
-      <w:proofErr w:type="spellStart"/>
-      <w:r>
-        <w:t>logika</w:t>
-      </w:r>
-      <w:proofErr w:type="spellEnd"/>
-      <w:r>
-        <w:t xml:space="preserve"> games”</w:t>
+        <w:lastRenderedPageBreak/>
+        <w:t>„docker run -it -p 8443:443 --network my-net --name logika games”</w:t>
       </w:r>
       <w:r>
         <w:t>,</w:t>
@@ -12814,35 +12142,7 @@
         <w:rPr>
           <w:lang w:val="pl-PL"/>
         </w:rPr>
-        <w:t>„</w:t>
-      </w:r>
-      <w:proofErr w:type="spellStart"/>
-      <w:r>
-        <w:rPr>
-          <w:lang w:val="pl-PL"/>
-        </w:rPr>
-        <w:t>docker</w:t>
-      </w:r>
-      <w:proofErr w:type="spellEnd"/>
-      <w:r>
-        <w:rPr>
-          <w:lang w:val="pl-PL"/>
-        </w:rPr>
-        <w:t xml:space="preserve"> network </w:t>
-      </w:r>
-      <w:proofErr w:type="spellStart"/>
-      <w:r>
-        <w:rPr>
-          <w:lang w:val="pl-PL"/>
-        </w:rPr>
-        <w:t>inspect</w:t>
-      </w:r>
-      <w:proofErr w:type="spellEnd"/>
-      <w:r>
-        <w:rPr>
-          <w:lang w:val="pl-PL"/>
-        </w:rPr>
-        <w:t xml:space="preserve"> my-net”.</w:t>
+        <w:t>„docker network inspect my-net”.</w:t>
       </w:r>
     </w:p>
     <w:p>
@@ -12867,23 +12167,7 @@
         <w:t>ła również obsłużenia certyfikatów SSL dla bezpiecznych połączeń protokołu HTTPS. Na potrzeby aplikacji utworzony został</w:t>
       </w:r>
       <w:r>
-        <w:t xml:space="preserve"> certyfikat typu </w:t>
-      </w:r>
-      <w:proofErr w:type="spellStart"/>
-      <w:r>
-        <w:t>Self-Signed</w:t>
-      </w:r>
-      <w:proofErr w:type="spellEnd"/>
-      <w:r>
-        <w:t xml:space="preserve"> dla domeny </w:t>
-      </w:r>
-      <w:proofErr w:type="spellStart"/>
-      <w:r>
-        <w:t>localhost</w:t>
-      </w:r>
-      <w:proofErr w:type="spellEnd"/>
-      <w:r>
-        <w:t>, dodatkowo serwer główny został skonfigurowany tak, aby nie sprawdzał poprawności certyfikatów w czasie komunikacji z serwisem logiki. Jest to rozwiązanie wyłącznie dla sieci lokalnych.</w:t>
+        <w:t xml:space="preserve"> certyfikat typu Self-Signed dla domeny localhost, dodatkowo serwer główny został skonfigurowany tak, aby nie sprawdzał poprawności certyfikatów w czasie komunikacji z serwisem logiki. Jest to rozwiązanie wyłącznie dla sieci lokalnych.</w:t>
       </w:r>
     </w:p>
     <w:p>
@@ -12899,7 +12183,7 @@
           <w:numId w:val="1"/>
         </w:numPr>
       </w:pPr>
-      <w:bookmarkStart w:id="31" w:name="_Toc123237446"/>
+      <w:bookmarkStart w:id="31" w:name="_Toc123654116"/>
       <w:r>
         <w:t>Podsumowanie</w:t>
       </w:r>
@@ -12949,34 +12233,46 @@
         <w:ind w:firstLine="360"/>
       </w:pPr>
       <w:r>
-        <w:t xml:space="preserve">Opracowana aplikacja cechuje się uproszczonym modelem, składającym się wyłącznie z dwóch serwerów HTTPS. Aplikacja zaprojektowana w sposób, który umożliwia na dołączanie większej liczby serwisów logiki w ramach jednego serwera główne. </w:t>
-      </w:r>
-      <w:r>
-        <w:t xml:space="preserve">W przypadku korzystania z publicznie dostępnych serwerów logiki, należałoby przenieść moduł walidacji OpenAPI z serwisu logiki do nowego serwera pośredniczącego. Kierując wszystkie zapytania przez powstałą bramę, można byłoby zagwarantować poprawność odpowiedzi od nieznanych </w:t>
+        <w:t xml:space="preserve">Opracowana aplikacja cechuje się uproszczonym modelem, składającym się wyłącznie </w:t>
+      </w:r>
+      <w:r>
+        <w:br/>
+      </w:r>
+      <w:r>
+        <w:t xml:space="preserve">z dwóch serwerów HTTPS. Aplikacja zaprojektowana w sposób, który umożliwia na dołączanie większej liczby serwisów logiki w ramach jednego serwera główne. </w:t>
+      </w:r>
+      <w:r>
+        <w:t xml:space="preserve">W przypadku korzystania z publicznie dostępnych serwerów logiki, należałoby przenieść moduł walidacji OpenAPI </w:t>
+      </w:r>
+      <w:r>
+        <w:br/>
+      </w:r>
+      <w:r>
+        <w:t xml:space="preserve">z serwisu logiki do nowego serwera pośredniczącego. Kierując wszystkie zapytania przez powstałą bramę, można byłoby zagwarantować poprawność odpowiedzi od nieznanych serwerów logiki ze specyfikacją interfejsu. Takie rozwiązanie wyeliminowałoby </w:t>
+      </w:r>
+      <w:r>
+        <w:t>wymóg implementacji walidacji po stronie logiki.</w:t>
+      </w:r>
+    </w:p>
+    <w:p>
+      <w:pPr>
+        <w:ind w:firstLine="360"/>
+      </w:pPr>
+      <w:r>
+        <w:t>W czasie wdrożenia aplikacji w formie kontenerów pojawił się problem z nawiązywaniem bezpiecznego połączenia między serwerami HTTPS. Został on rozwiązany poprzez wyłączenie sprawdzania poprawności certyfikatów SSL. W przypadku wdrożenia w sieci Internet potrzebny byłby certyfikat wystawiony przez zewnętrzy ośrodek certyfika</w:t>
+      </w:r>
+      <w:r>
+        <w:t>cyjny</w:t>
+      </w:r>
+      <w:r>
+        <w:t>.</w:t>
+      </w:r>
+      <w:r>
+        <w:t xml:space="preserve"> W celu </w:t>
       </w:r>
       <w:r>
         <w:lastRenderedPageBreak/>
-        <w:t xml:space="preserve">serwerów logiki ze specyfikacją interfejsu. Takie rozwiązanie wyeliminowałoby </w:t>
-      </w:r>
-      <w:r>
-        <w:t>wymóg implementacji walidacji po stronie logiki.</w:t>
-      </w:r>
-    </w:p>
-    <w:p>
-      <w:pPr>
-        <w:ind w:firstLine="360"/>
-      </w:pPr>
-      <w:r>
-        <w:t>W czasie wdrożenia aplikacji w formie kontenerów pojawił się problem z nawiązywaniem bezpiecznego połączenia między serwerami HTTPS. Został on rozwiązany poprzez wyłączenie sprawdzania poprawności certyfikatów SSL. W przypadku wdrożenia w sieci Internet potrzebny byłby certyfikat wystawiony przez zewnętrzy ośrodek certyfika</w:t>
-      </w:r>
-      <w:r>
-        <w:t>cyjny</w:t>
-      </w:r>
-      <w:r>
-        <w:t>.</w:t>
-      </w:r>
-      <w:r>
-        <w:t xml:space="preserve"> W celu zapobiegnięci</w:t>
+        <w:t>zapobiegnięci</w:t>
       </w:r>
       <w:r>
         <w:t>a</w:t>
@@ -12985,10 +12281,7 @@
         <w:t xml:space="preserve"> potrzeby ciągłego rozsyłania nowych certyfikatów po przedawnieniu poprzednich możliwe jest zastosowanie serwera pośredniczącego Reverse-proxy, przez który przesyłane byłyby wszystkie żądania HTTPS</w:t>
       </w:r>
       <w:r>
-        <w:t xml:space="preserve">, ponieważ </w:t>
-      </w:r>
-      <w:r>
-        <w:t>większość narzędzi Reverse-proxy oferuje automatyczne odnawianie certyfikatów SSL</w:t>
+        <w:t>, ponieważ większość narzędzi Reverse-proxy oferuje automatyczne odnawianie certyfikatów SSL</w:t>
       </w:r>
       <w:r>
         <w:t xml:space="preserve">. </w:t>
@@ -13044,14 +12337,21 @@
           <w:numId w:val="1"/>
         </w:numPr>
       </w:pPr>
-      <w:bookmarkStart w:id="32" w:name="_Toc123237447"/>
-      <w:r>
+      <w:r>
+        <w:br w:type="column"/>
+      </w:r>
+      <w:bookmarkStart w:id="32" w:name="_Toc123654117"/>
+      <w:r>
+        <w:lastRenderedPageBreak/>
         <w:t>Bibliografia</w:t>
       </w:r>
       <w:bookmarkEnd w:id="32"/>
     </w:p>
     <w:p/>
     <w:p>
+      <w:r>
+        <w:t xml:space="preserve">[1] </w:t>
+      </w:r>
       <w:hyperlink r:id="rId26" w:history="1">
         <w:r>
           <w:rPr>
@@ -13086,6 +12386,9 @@
       </w:r>
     </w:p>
     <w:p>
+      <w:r>
+        <w:t xml:space="preserve">[2] </w:t>
+      </w:r>
       <w:hyperlink r:id="rId27" w:history="1">
         <w:r>
           <w:rPr>
@@ -13118,6 +12421,9 @@
       </w:r>
     </w:p>
     <w:p>
+      <w:r>
+        <w:t xml:space="preserve">[3] </w:t>
+      </w:r>
       <w:hyperlink r:id="rId28" w:history="1">
         <w:r>
           <w:rPr>
@@ -13158,6 +12464,9 @@
           <w:shd w:val="clear" w:color="auto" w:fill="FFFFFF"/>
         </w:rPr>
       </w:pPr>
+      <w:r>
+        <w:t xml:space="preserve">[4] </w:t>
+      </w:r>
       <w:hyperlink r:id="rId29" w:history="1">
         <w:r>
           <w:rPr>
@@ -13196,13 +12505,30 @@
           <w:rFonts w:cstheme="minorHAnsi"/>
         </w:rPr>
       </w:pPr>
+      <w:r>
+        <w:t xml:space="preserve">[5] </w:t>
+      </w:r>
       <w:hyperlink r:id="rId30" w:history="1">
         <w:r>
           <w:rPr>
             <w:rStyle w:val="Hipercze"/>
             <w:rFonts w:cstheme="minorHAnsi"/>
           </w:rPr>
-          <w:t>https://www.npmjs.com/package/ws</w:t>
+          <w:t>https://www.npm</w:t>
+        </w:r>
+        <w:r>
+          <w:rPr>
+            <w:rStyle w:val="Hipercze"/>
+            <w:rFonts w:cstheme="minorHAnsi"/>
+          </w:rPr>
+          <w:t>j</w:t>
+        </w:r>
+        <w:r>
+          <w:rPr>
+            <w:rStyle w:val="Hipercze"/>
+            <w:rFonts w:cstheme="minorHAnsi"/>
+          </w:rPr>
+          <w:t>s.com/package/ws</w:t>
         </w:r>
       </w:hyperlink>
       <w:r>
@@ -13235,6 +12561,9 @@
       </w:r>
     </w:p>
     <w:p>
+      <w:r>
+        <w:t xml:space="preserve">[6] </w:t>
+      </w:r>
       <w:hyperlink r:id="rId31" w:history="1">
         <w:r>
           <w:rPr>
@@ -13266,11 +12595,9 @@
       </w:r>
     </w:p>
     <w:p>
-      <w:pPr>
-        <w:rPr>
-          <w:rFonts w:cstheme="minorHAnsi"/>
-        </w:rPr>
-      </w:pPr>
+      <w:r>
+        <w:t xml:space="preserve">[7] </w:t>
+      </w:r>
       <w:hyperlink r:id="rId32" w:history="1">
         <w:r>
           <w:rPr>
@@ -13289,15 +12616,7 @@
         <w:t xml:space="preserve"> </w:t>
       </w:r>
       <w:r>
-        <w:t xml:space="preserve">– Oprogramowanie </w:t>
-      </w:r>
-      <w:proofErr w:type="spellStart"/>
-      <w:r>
-        <w:t>Swagger</w:t>
-      </w:r>
-      <w:proofErr w:type="spellEnd"/>
-      <w:r>
-        <w:t xml:space="preserve"> Editor</w:t>
+        <w:t>– Oprogramowanie Swagger Editor</w:t>
       </w:r>
       <w:r>
         <w:rPr>
@@ -13323,7 +12642,52 @@
           <w:rFonts w:cstheme="minorHAnsi"/>
         </w:rPr>
       </w:pPr>
+      <w:r>
+        <w:t xml:space="preserve">[8] </w:t>
+      </w:r>
       <w:hyperlink r:id="rId33" w:history="1">
+        <w:r>
+          <w:rPr>
+            <w:rStyle w:val="Hipercze"/>
+          </w:rPr>
+          <w:t>https://www.uml.org</w:t>
+        </w:r>
+      </w:hyperlink>
+      <w:r>
+        <w:t xml:space="preserve"> </w:t>
+      </w:r>
+      <w:r>
+        <w:t>–</w:t>
+      </w:r>
+      <w:r>
+        <w:t xml:space="preserve"> Zunifiko</w:t>
+      </w:r>
+      <w:r>
+        <w:t xml:space="preserve">wany </w:t>
+      </w:r>
+      <w:r>
+        <w:t>j</w:t>
+      </w:r>
+      <w:r>
+        <w:t xml:space="preserve">ęzyk </w:t>
+      </w:r>
+      <w:r>
+        <w:t>m</w:t>
+      </w:r>
+      <w:r>
+        <w:t>odelowania (UML) [Dostęp 28.12.2022]</w:t>
+      </w:r>
+    </w:p>
+    <w:p>
+      <w:pPr>
+        <w:rPr>
+          <w:rFonts w:cstheme="minorHAnsi"/>
+        </w:rPr>
+      </w:pPr>
+      <w:r>
+        <w:t xml:space="preserve">[9] </w:t>
+      </w:r>
+      <w:hyperlink r:id="rId34" w:history="1">
         <w:r>
           <w:rPr>
             <w:rStyle w:val="Hipercze"/>
@@ -13347,6 +12711,7 @@
         <w:rPr>
           <w:rStyle w:val="Hipercze"/>
           <w:rFonts w:cstheme="minorHAnsi"/>
+          <w:u w:val="none"/>
         </w:rPr>
         <w:t xml:space="preserve"> </w:t>
       </w:r>
@@ -13366,7 +12731,10 @@
           <w:rFonts w:cstheme="minorHAnsi"/>
         </w:rPr>
       </w:pPr>
-      <w:hyperlink r:id="rId34" w:history="1">
+      <w:r>
+        <w:t xml:space="preserve">[10] </w:t>
+      </w:r>
+      <w:hyperlink r:id="rId35" w:history="1">
         <w:r>
           <w:rPr>
             <w:rStyle w:val="Hipercze"/>
@@ -13410,7 +12778,10 @@
           <w:shd w:val="clear" w:color="auto" w:fill="FFFFFF"/>
         </w:rPr>
       </w:pPr>
-      <w:hyperlink r:id="rId35" w:history="1">
+      <w:r>
+        <w:t xml:space="preserve">[11] </w:t>
+      </w:r>
+      <w:hyperlink r:id="rId36" w:history="1">
         <w:r>
           <w:rPr>
             <w:rStyle w:val="Hipercze"/>
@@ -13430,7 +12801,13 @@
         <w:t xml:space="preserve"> </w:t>
       </w:r>
       <w:r>
-        <w:t>– Narzędzie do konteneryzacji Docker</w:t>
+        <w:t xml:space="preserve">– Narzędzie do konteneryzacji </w:t>
+      </w:r>
+      <w:r>
+        <w:t>[</w:t>
+      </w:r>
+      <w:r>
+        <w:t>Docker</w:t>
       </w:r>
       <w:r>
         <w:rPr>
@@ -13446,9 +12823,12 @@
       </w:r>
     </w:p>
     <w:sectPr>
+      <w:footerReference w:type="default" r:id="rId37"/>
       <w:pgSz w:w="11906" w:h="16838"/>
       <w:pgMar w:top="1417" w:right="1417" w:bottom="1417" w:left="1417" w:header="708" w:footer="708" w:gutter="0"/>
+      <w:pgNumType w:start="0"/>
       <w:cols w:space="708"/>
+      <w:titlePg/>
       <w:docGrid w:linePitch="360"/>
     </w:sectPr>
   </w:body>
@@ -13478,6 +12858,126 @@
     </w:p>
   </w:endnote>
 </w:endnotes>
+</file>
+
+<file path=word/footer1.xml><?xml version="1.0" encoding="utf-8"?>
+<w:ftr xmlns:wpc="http://schemas.microsoft.com/office/word/2010/wordprocessingCanvas" xmlns:cx="http://schemas.microsoft.com/office/drawing/2014/chartex" xmlns:cx1="http://schemas.microsoft.com/office/drawing/2015/9/8/chartex" xmlns:cx2="http://schemas.microsoft.com/office/drawing/2015/10/21/chartex" xmlns:cx3="http://schemas.microsoft.com/office/drawing/2016/5/9/chartex" xmlns:cx4="http://schemas.microsoft.com/office/drawing/2016/5/10/chartex" xmlns:cx5="http://schemas.microsoft.com/office/drawing/2016/5/11/chartex" xmlns:cx6="http://schemas.microsoft.com/office/drawing/2016/5/12/chartex" xmlns:cx7="http://schemas.microsoft.com/office/drawing/2016/5/13/chartex" xmlns:cx8="http://schemas.microsoft.com/office/drawing/2016/5/14/chartex" xmlns:mc="http://schemas.openxmlformats.org/markup-compatibility/2006" xmlns:aink="http://schemas.microsoft.com/office/drawing/2016/ink" xmlns:am3d="http://schemas.microsoft.com/office/drawing/2017/model3d" xmlns:o="urn:schemas-microsoft-com:office:office" xmlns:oel="http://schemas.microsoft.com/office/2019/extlst" xmlns:r="http://schemas.openxmlformats.org/officeDocument/2006/relationships" xmlns:m="http://schemas.openxmlformats.org/officeDocument/2006/math" xmlns:v="urn:schemas-microsoft-com:vml" xmlns:wp14="http://schemas.microsoft.com/office/word/2010/wordprocessingDrawing" xmlns:wp="http://schemas.openxmlformats.org/drawingml/2006/wordprocessingDrawing" xmlns:w10="urn:schemas-microsoft-com:office:word" xmlns:w="http://schemas.openxmlformats.org/wordprocessingml/2006/main" xmlns:w14="http://schemas.microsoft.com/office/word/2010/wordml" xmlns:w15="http://schemas.microsoft.com/office/word/2012/wordml" xmlns:w16cex="http://schemas.microsoft.com/office/word/2018/wordml/cex" xmlns:w16cid="http://schemas.microsoft.com/office/word/2016/wordml/cid" xmlns:w16="http://schemas.microsoft.com/office/word/2018/wordml" xmlns:w16sdtdh="http://schemas.microsoft.com/office/word/2020/wordml/sdtdatahash" xmlns:w16se="http://schemas.microsoft.com/office/word/2015/wordml/symex" xmlns:wpg="http://schemas.microsoft.com/office/word/2010/wordprocessingGroup" xmlns:wpi="http://schemas.microsoft.com/office/word/2010/wordprocessingInk" xmlns:wne="http://schemas.microsoft.com/office/word/2006/wordml" xmlns:wps="http://schemas.microsoft.com/office/word/2010/wordprocessingShape" mc:Ignorable="w14 w15 w16se w16cid w16 w16cex w16sdtdh wp14">
+  <w:sdt>
+    <w:sdtPr>
+      <w:id w:val="-1756513723"/>
+      <w:docPartObj>
+        <w:docPartGallery w:val="Page Numbers (Bottom of Page)"/>
+        <w:docPartUnique/>
+      </w:docPartObj>
+    </w:sdtPr>
+    <w:sdtContent>
+      <w:sdt>
+        <w:sdtPr>
+          <w:id w:val="-1769616900"/>
+          <w:docPartObj>
+            <w:docPartGallery w:val="Page Numbers (Top of Page)"/>
+            <w:docPartUnique/>
+          </w:docPartObj>
+        </w:sdtPr>
+        <w:sdtContent>
+          <w:p>
+            <w:pPr>
+              <w:pStyle w:val="Stopka"/>
+              <w:jc w:val="right"/>
+            </w:pPr>
+            <w:r>
+              <w:t xml:space="preserve">Strona </w:t>
+            </w:r>
+            <w:r>
+              <w:rPr>
+                <w:b/>
+                <w:bCs/>
+                <w:szCs w:val="24"/>
+              </w:rPr>
+              <w:fldChar w:fldCharType="begin"/>
+            </w:r>
+            <w:r>
+              <w:rPr>
+                <w:b/>
+                <w:bCs/>
+              </w:rPr>
+              <w:instrText>PAGE</w:instrText>
+            </w:r>
+            <w:r>
+              <w:rPr>
+                <w:b/>
+                <w:bCs/>
+                <w:szCs w:val="24"/>
+              </w:rPr>
+              <w:fldChar w:fldCharType="separate"/>
+            </w:r>
+            <w:r>
+              <w:rPr>
+                <w:b/>
+                <w:bCs/>
+              </w:rPr>
+              <w:t>2</w:t>
+            </w:r>
+            <w:r>
+              <w:rPr>
+                <w:b/>
+                <w:bCs/>
+                <w:szCs w:val="24"/>
+              </w:rPr>
+              <w:fldChar w:fldCharType="end"/>
+            </w:r>
+            <w:r>
+              <w:t xml:space="preserve"> z </w:t>
+            </w:r>
+            <w:r>
+              <w:rPr>
+                <w:b/>
+                <w:bCs/>
+                <w:szCs w:val="24"/>
+              </w:rPr>
+              <w:fldChar w:fldCharType="begin"/>
+            </w:r>
+            <w:r>
+              <w:rPr>
+                <w:b/>
+                <w:bCs/>
+              </w:rPr>
+              <w:instrText>NUMPAGES</w:instrText>
+            </w:r>
+            <w:r>
+              <w:rPr>
+                <w:b/>
+                <w:bCs/>
+                <w:szCs w:val="24"/>
+              </w:rPr>
+              <w:fldChar w:fldCharType="separate"/>
+            </w:r>
+            <w:r>
+              <w:rPr>
+                <w:b/>
+                <w:bCs/>
+              </w:rPr>
+              <w:t>2</w:t>
+            </w:r>
+            <w:r>
+              <w:rPr>
+                <w:b/>
+                <w:bCs/>
+                <w:szCs w:val="24"/>
+              </w:rPr>
+              <w:fldChar w:fldCharType="end"/>
+            </w:r>
+          </w:p>
+        </w:sdtContent>
+      </w:sdt>
+    </w:sdtContent>
+  </w:sdt>
+  <w:p>
+    <w:pPr>
+      <w:pStyle w:val="Stopka"/>
+    </w:pPr>
+  </w:p>
+</w:ftr>
 </file>
 
 <file path=word/footnotes.xml><?xml version="1.0" encoding="utf-8"?>
@@ -16398,6 +15898,18 @@
     <w:basedOn w:val="Domylnaczcionkaakapitu"/>
     <w:rsid w:val="00B66200"/>
   </w:style>
+  <w:style w:type="character" w:styleId="UyteHipercze">
+    <w:name w:val="FollowedHyperlink"/>
+    <w:basedOn w:val="Domylnaczcionkaakapitu"/>
+    <w:uiPriority w:val="99"/>
+    <w:semiHidden/>
+    <w:unhideWhenUsed/>
+    <w:rsid w:val="008031BB"/>
+    <w:rPr>
+      <w:color w:val="954F72" w:themeColor="followedHyperlink"/>
+      <w:u w:val="single"/>
+    </w:rPr>
+  </w:style>
 </w:styles>
 </file>
 

</xml_diff>

<commit_message>
HTML5 and CSS validation
</commit_message>
<xml_diff>
--- a/Dokumentacja.docx
+++ b/Dokumentacja.docx
@@ -396,8 +396,17 @@
           <w:rFonts w:ascii="Titillium" w:eastAsia="Calibri" w:hAnsi="Titillium"/>
           <w:i/>
         </w:rPr>
-        <w:t xml:space="preserve"> Dydejczyk</w:t>
-      </w:r>
+        <w:t xml:space="preserve"> </w:t>
+      </w:r>
+      <w:proofErr w:type="spellStart"/>
+      <w:r>
+        <w:rPr>
+          <w:rFonts w:ascii="Titillium" w:eastAsia="Calibri" w:hAnsi="Titillium"/>
+          <w:i/>
+        </w:rPr>
+        <w:t>Dydejczyk</w:t>
+      </w:r>
+      <w:proofErr w:type="spellEnd"/>
       <w:r>
         <w:rPr>
           <w:rFonts w:ascii="Titillium" w:eastAsia="Calibri" w:hAnsi="Titillium"/>
@@ -4240,8 +4249,13 @@
         <w:t>z silnika JavaScript Google V8. Node.js zaprojektowany zastał do umożliwienia tworzenia łatwo skalowalnych aplikacji internetowych stosując paradygmat „</w:t>
       </w:r>
       <w:r>
-        <w:t>JavaScript everywhere</w:t>
-      </w:r>
+        <w:t xml:space="preserve">JavaScript </w:t>
+      </w:r>
+      <w:proofErr w:type="spellStart"/>
+      <w:r>
+        <w:t>everywhere</w:t>
+      </w:r>
+      <w:proofErr w:type="spellEnd"/>
       <w:r>
         <w:t xml:space="preserve">” (JavaScript wszędzie). </w:t>
       </w:r>
@@ -5299,10 +5313,26 @@
         <w:t xml:space="preserve">[6] </w:t>
       </w:r>
       <w:r>
-        <w:t xml:space="preserve">(dawniej Swagger). Specyfikacja OpenAPI opisuje </w:t>
-      </w:r>
-      <w:r>
-        <w:t xml:space="preserve">format plików, które pozwalają na projektowanie serwisów internetowych w stylu RESTful. Bogata gama narzędzi obsługujących specyfikację pozwala na automatyzację procesu </w:t>
+        <w:t xml:space="preserve">(dawniej </w:t>
+      </w:r>
+      <w:proofErr w:type="spellStart"/>
+      <w:r>
+        <w:t>Swagger</w:t>
+      </w:r>
+      <w:proofErr w:type="spellEnd"/>
+      <w:r>
+        <w:t xml:space="preserve">). Specyfikacja OpenAPI opisuje </w:t>
+      </w:r>
+      <w:r>
+        <w:t xml:space="preserve">format plików, które pozwalają na projektowanie serwisów internetowych w stylu </w:t>
+      </w:r>
+      <w:proofErr w:type="spellStart"/>
+      <w:r>
+        <w:t>RESTful</w:t>
+      </w:r>
+      <w:proofErr w:type="spellEnd"/>
+      <w:r>
+        <w:t xml:space="preserve">. Bogata gama narzędzi obsługujących specyfikację pozwala na automatyzację procesu </w:t>
       </w:r>
       <w:r>
         <w:t>wdrażania</w:t>
@@ -5374,7 +5404,31 @@
         <w:t>API</w:t>
       </w:r>
       <w:r>
-        <w:t>, NewGame, NewRound, Move, Update, Status, Open, Close</w:t>
+        <w:t xml:space="preserve">, </w:t>
+      </w:r>
+      <w:proofErr w:type="spellStart"/>
+      <w:r>
+        <w:t>NewGame</w:t>
+      </w:r>
+      <w:proofErr w:type="spellEnd"/>
+      <w:r>
+        <w:t xml:space="preserve">, </w:t>
+      </w:r>
+      <w:proofErr w:type="spellStart"/>
+      <w:r>
+        <w:t>NewRound</w:t>
+      </w:r>
+      <w:proofErr w:type="spellEnd"/>
+      <w:r>
+        <w:t xml:space="preserve">, </w:t>
+      </w:r>
+      <w:proofErr w:type="spellStart"/>
+      <w:r>
+        <w:t>Move</w:t>
+      </w:r>
+      <w:proofErr w:type="spellEnd"/>
+      <w:r>
+        <w:t>, Update, Status, Open, Close</w:t>
       </w:r>
       <w:r>
         <w:t xml:space="preserve">. </w:t>
@@ -5404,7 +5458,15 @@
         <w:t>, co pozwala użytkownikom na łatwe podejrzenie zawartości deklaracji.</w:t>
       </w:r>
       <w:r>
-        <w:t xml:space="preserve"> Rysunek 3 przedstawia listę wszystkich funkcji wyświetloną w programie Swagger Editor</w:t>
+        <w:t xml:space="preserve"> Rysunek 3 przedstawia listę wszystkich funkcji wyświetloną w programie </w:t>
+      </w:r>
+      <w:proofErr w:type="spellStart"/>
+      <w:r>
+        <w:t>Swagger</w:t>
+      </w:r>
+      <w:proofErr w:type="spellEnd"/>
+      <w:r>
+        <w:t xml:space="preserve"> Editor</w:t>
       </w:r>
       <w:r>
         <w:t xml:space="preserve"> [7]</w:t>
@@ -5818,10 +5880,12 @@
       <w:r>
         <w:br w:type="column"/>
       </w:r>
+      <w:proofErr w:type="spellStart"/>
       <w:r>
         <w:lastRenderedPageBreak/>
         <w:t>NewGame</w:t>
       </w:r>
+      <w:proofErr w:type="spellEnd"/>
     </w:p>
     <w:p>
       <w:pPr>
@@ -5941,9 +6005,11 @@
           <w:numId w:val="3"/>
         </w:numPr>
       </w:pPr>
+      <w:proofErr w:type="spellStart"/>
       <w:r>
         <w:t>NewRound</w:t>
       </w:r>
+      <w:proofErr w:type="spellEnd"/>
     </w:p>
     <w:p>
       <w:pPr>
@@ -6185,9 +6251,11 @@
           <w:numId w:val="3"/>
         </w:numPr>
       </w:pPr>
+      <w:proofErr w:type="spellStart"/>
       <w:r>
         <w:t>move</w:t>
       </w:r>
+      <w:proofErr w:type="spellEnd"/>
       <w:r>
         <w:t xml:space="preserve"> – wybór pary dwóch pól planszy</w:t>
       </w:r>
@@ -6230,9 +6298,11 @@
       <w:r>
         <w:t>Ten rodzaj ruchu przyjmuje wyłącznie wartość „</w:t>
       </w:r>
+      <w:proofErr w:type="spellStart"/>
       <w:r>
         <w:t>throw</w:t>
       </w:r>
+      <w:proofErr w:type="spellEnd"/>
       <w:r>
         <w:t>”,</w:t>
       </w:r>
@@ -6270,7 +6340,15 @@
         <w:t>ista ścianek rzuconych kości do gry</w:t>
       </w:r>
       <w:r>
-        <w:t xml:space="preserve"> (obowiązuje w przypadku ruchu typu throw)</w:t>
+        <w:t xml:space="preserve"> (obowiązuje w przypadku ruchu typu </w:t>
+      </w:r>
+      <w:proofErr w:type="spellStart"/>
+      <w:r>
+        <w:t>throw</w:t>
+      </w:r>
+      <w:proofErr w:type="spellEnd"/>
+      <w:r>
+        <w:t>)</w:t>
       </w:r>
     </w:p>
     <w:p>
@@ -6600,7 +6678,23 @@
         <w:t xml:space="preserve"> wartości: </w:t>
       </w:r>
       <w:r>
-        <w:t>„choice”, „move”, „throw”</w:t>
+        <w:t>„choice”, „</w:t>
+      </w:r>
+      <w:proofErr w:type="spellStart"/>
+      <w:r>
+        <w:t>move</w:t>
+      </w:r>
+      <w:proofErr w:type="spellEnd"/>
+      <w:r>
+        <w:t>”, „</w:t>
+      </w:r>
+      <w:proofErr w:type="spellStart"/>
+      <w:r>
+        <w:t>throw</w:t>
+      </w:r>
+      <w:proofErr w:type="spellEnd"/>
+      <w:r>
+        <w:t>”</w:t>
       </w:r>
       <w:r>
         <w:t>.</w:t>
@@ -7096,8 +7190,13 @@
         <w:t>ć</w:t>
       </w:r>
       <w:r>
-        <w:t xml:space="preserve"> pola type</w:t>
-      </w:r>
+        <w:t xml:space="preserve"> pola </w:t>
+      </w:r>
+      <w:proofErr w:type="spellStart"/>
+      <w:r>
+        <w:t>type</w:t>
+      </w:r>
+      <w:proofErr w:type="spellEnd"/>
       <w:r>
         <w:t xml:space="preserve"> w deklaracji.</w:t>
       </w:r>
@@ -7167,7 +7266,15 @@
         </w:numPr>
       </w:pPr>
       <w:r>
-        <w:t>„custom”</w:t>
+        <w:t>„</w:t>
+      </w:r>
+      <w:proofErr w:type="spellStart"/>
+      <w:r>
+        <w:t>custom</w:t>
+      </w:r>
+      <w:proofErr w:type="spellEnd"/>
+      <w:r>
+        <w:t>”</w:t>
       </w:r>
     </w:p>
     <w:p>
@@ -7212,7 +7319,15 @@
         <w:ind w:left="708"/>
       </w:pPr>
       <w:r>
-        <w:t>Ze względu na politykę Same-origin wszystkie względne adresy grafik, są obsługiwane przez serwis główny. Dopuszcza się stosowanie adresów absolutnych do serwerów zewnętrznych.</w:t>
+        <w:t>Ze względu na politykę Same-</w:t>
+      </w:r>
+      <w:proofErr w:type="spellStart"/>
+      <w:r>
+        <w:t>origin</w:t>
+      </w:r>
+      <w:proofErr w:type="spellEnd"/>
+      <w:r>
+        <w:t xml:space="preserve"> wszystkie względne adresy grafik, są obsługiwane przez serwis główny. Dopuszcza się stosowanie adresów absolutnych do serwerów zewnętrznych.</w:t>
       </w:r>
     </w:p>
     <w:p>
@@ -7224,7 +7339,15 @@
         </w:numPr>
       </w:pPr>
       <w:r>
-        <w:t>„random”</w:t>
+        <w:t>„</w:t>
+      </w:r>
+      <w:proofErr w:type="spellStart"/>
+      <w:r>
+        <w:t>random</w:t>
+      </w:r>
+      <w:proofErr w:type="spellEnd"/>
+      <w:r>
+        <w:t>”</w:t>
       </w:r>
     </w:p>
     <w:p>
@@ -7295,8 +7418,21 @@
         <w:t xml:space="preserve">w Chińczyka (ang. </w:t>
       </w:r>
       <w:r>
-        <w:t>Man, Don’t Get Angry</w:t>
-      </w:r>
+        <w:t xml:space="preserve">Man, </w:t>
+      </w:r>
+      <w:proofErr w:type="spellStart"/>
+      <w:r>
+        <w:t>Don’t</w:t>
+      </w:r>
+      <w:proofErr w:type="spellEnd"/>
+      <w:r>
+        <w:t xml:space="preserve"> Get </w:t>
+      </w:r>
+      <w:proofErr w:type="spellStart"/>
+      <w:r>
+        <w:t>Angry</w:t>
+      </w:r>
+      <w:proofErr w:type="spellEnd"/>
       <w:r>
         <w:t>).</w:t>
       </w:r>
@@ -7403,7 +7539,21 @@
         <w:rPr>
           <w:lang w:val="en-GB"/>
         </w:rPr>
-        <w:t>{x: 16, y: 272, name: 's0’},</w:t>
+        <w:t xml:space="preserve">{x: </w:t>
+      </w:r>
+      <w:proofErr w:type="gramStart"/>
+      <w:r>
+        <w:rPr>
+          <w:lang w:val="en-GB"/>
+        </w:rPr>
+        <w:t>16</w:t>
+      </w:r>
+      <w:proofErr w:type="gramEnd"/>
+      <w:r>
+        <w:rPr>
+          <w:lang w:val="en-GB"/>
+        </w:rPr>
+        <w:t>, y: 272, name: 's0’},</w:t>
       </w:r>
     </w:p>
     <w:p>
@@ -7421,7 +7571,21 @@
         <w:rPr>
           <w:lang w:val="en-GB"/>
         </w:rPr>
-        <w:t>{x: 80, y: 272, name: 'm1’},</w:t>
+        <w:t xml:space="preserve">{x: </w:t>
+      </w:r>
+      <w:proofErr w:type="gramStart"/>
+      <w:r>
+        <w:rPr>
+          <w:lang w:val="en-GB"/>
+        </w:rPr>
+        <w:t>80</w:t>
+      </w:r>
+      <w:proofErr w:type="gramEnd"/>
+      <w:r>
+        <w:rPr>
+          <w:lang w:val="en-GB"/>
+        </w:rPr>
+        <w:t>, y: 272, name: 'm1’},</w:t>
       </w:r>
     </w:p>
     <w:p>
@@ -7457,7 +7621,21 @@
         <w:rPr>
           <w:lang w:val="en-GB"/>
         </w:rPr>
-        <w:t>{x: 16, y: 656, name: 'b4’},</w:t>
+        <w:t xml:space="preserve">{x: </w:t>
+      </w:r>
+      <w:proofErr w:type="gramStart"/>
+      <w:r>
+        <w:rPr>
+          <w:lang w:val="en-GB"/>
+        </w:rPr>
+        <w:t>16</w:t>
+      </w:r>
+      <w:proofErr w:type="gramEnd"/>
+      <w:r>
+        <w:rPr>
+          <w:lang w:val="en-GB"/>
+        </w:rPr>
+        <w:t>, y: 656, name: 'b4’},</w:t>
       </w:r>
     </w:p>
     <w:p>
@@ -7475,7 +7653,21 @@
         <w:rPr>
           <w:lang w:val="en-GB"/>
         </w:rPr>
-        <w:t>{x: 80, y: 656, name: 'b4’},</w:t>
+        <w:t xml:space="preserve">{x: </w:t>
+      </w:r>
+      <w:proofErr w:type="gramStart"/>
+      <w:r>
+        <w:rPr>
+          <w:lang w:val="en-GB"/>
+        </w:rPr>
+        <w:t>80</w:t>
+      </w:r>
+      <w:proofErr w:type="gramEnd"/>
+      <w:r>
+        <w:rPr>
+          <w:lang w:val="en-GB"/>
+        </w:rPr>
+        <w:t>, y: 656, name: 'b4’},</w:t>
       </w:r>
     </w:p>
     <w:p>
@@ -7493,7 +7685,21 @@
         <w:rPr>
           <w:lang w:val="en-GB"/>
         </w:rPr>
-        <w:t>{x: 80, y: 336, name: 'f1’},</w:t>
+        <w:t xml:space="preserve">{x: </w:t>
+      </w:r>
+      <w:proofErr w:type="gramStart"/>
+      <w:r>
+        <w:rPr>
+          <w:lang w:val="en-GB"/>
+        </w:rPr>
+        <w:t>80</w:t>
+      </w:r>
+      <w:proofErr w:type="gramEnd"/>
+      <w:r>
+        <w:rPr>
+          <w:lang w:val="en-GB"/>
+        </w:rPr>
+        <w:t>, y: 336, name: 'f1’},</w:t>
       </w:r>
     </w:p>
     <w:p>
@@ -7566,7 +7772,23 @@
         <w:t xml:space="preserve">. Dla przykładu polecenie API dostępne jest pod adresem </w:t>
       </w:r>
       <w:r>
-        <w:t>/ManDontGetAngry/api.</w:t>
+        <w:t>/</w:t>
+      </w:r>
+      <w:proofErr w:type="spellStart"/>
+      <w:r>
+        <w:t>ManDontGetAngry</w:t>
+      </w:r>
+      <w:proofErr w:type="spellEnd"/>
+      <w:r>
+        <w:t>/</w:t>
+      </w:r>
+      <w:proofErr w:type="spellStart"/>
+      <w:r>
+        <w:t>api</w:t>
+      </w:r>
+      <w:proofErr w:type="spellEnd"/>
+      <w:r>
+        <w:t>.</w:t>
       </w:r>
     </w:p>
     <w:p>
@@ -7715,11 +7937,47 @@
         </w:rPr>
         <w:t xml:space="preserve"> </w:t>
       </w:r>
+      <w:proofErr w:type="spellStart"/>
       <w:r>
         <w:rPr>
           <w:lang w:val="pl-PL"/>
         </w:rPr>
-        <w:t>function processApiRequest(req, res) {</w:t>
+        <w:t>function</w:t>
+      </w:r>
+      <w:proofErr w:type="spellEnd"/>
+      <w:r>
+        <w:rPr>
+          <w:lang w:val="pl-PL"/>
+        </w:rPr>
+        <w:t xml:space="preserve"> </w:t>
+      </w:r>
+      <w:proofErr w:type="spellStart"/>
+      <w:r>
+        <w:rPr>
+          <w:lang w:val="pl-PL"/>
+        </w:rPr>
+        <w:t>processApiRequest</w:t>
+      </w:r>
+      <w:proofErr w:type="spellEnd"/>
+      <w:r>
+        <w:rPr>
+          <w:lang w:val="pl-PL"/>
+        </w:rPr>
+        <w:t>(</w:t>
+      </w:r>
+      <w:proofErr w:type="spellStart"/>
+      <w:r>
+        <w:rPr>
+          <w:lang w:val="pl-PL"/>
+        </w:rPr>
+        <w:t>req</w:t>
+      </w:r>
+      <w:proofErr w:type="spellEnd"/>
+      <w:r>
+        <w:rPr>
+          <w:lang w:val="pl-PL"/>
+        </w:rPr>
+        <w:t>, res) {</w:t>
       </w:r>
       <w:r>
         <w:rPr>
@@ -7743,7 +8001,23 @@
         <w:t xml:space="preserve"> </w:t>
       </w:r>
       <w:r>
-        <w:t>if (!description[req.params.GameName]) {</w:t>
+        <w:t xml:space="preserve">if </w:t>
+      </w:r>
+      <w:proofErr w:type="gramStart"/>
+      <w:r>
+        <w:t>(!description</w:t>
+      </w:r>
+      <w:proofErr w:type="gramEnd"/>
+      <w:r>
+        <w:t>[</w:t>
+      </w:r>
+      <w:proofErr w:type="spellStart"/>
+      <w:r>
+        <w:t>req.params.GameName</w:t>
+      </w:r>
+      <w:proofErr w:type="spellEnd"/>
+      <w:r>
+        <w:t>]) {</w:t>
       </w:r>
     </w:p>
     <w:p>
@@ -7763,8 +8037,15 @@
       <w:r>
         <w:t xml:space="preserve"> </w:t>
       </w:r>
-      <w:r>
-        <w:t xml:space="preserve">res.json({ accepted: false, </w:t>
+      <w:proofErr w:type="spellStart"/>
+      <w:proofErr w:type="gramStart"/>
+      <w:r>
+        <w:t>res.json</w:t>
+      </w:r>
+      <w:proofErr w:type="spellEnd"/>
+      <w:proofErr w:type="gramEnd"/>
+      <w:r>
+        <w:t xml:space="preserve">({ accepted: false, </w:t>
       </w:r>
     </w:p>
     <w:p>
@@ -7785,7 +8066,15 @@
         <w:t xml:space="preserve">  </w:t>
       </w:r>
       <w:r>
-        <w:t>message: "Game doesn't exist!" });</w:t>
+        <w:t>message: "Game doesn't exist!</w:t>
+      </w:r>
+      <w:proofErr w:type="gramStart"/>
+      <w:r>
+        <w:t>" }</w:t>
+      </w:r>
+      <w:proofErr w:type="gramEnd"/>
+      <w:r>
+        <w:t>);</w:t>
       </w:r>
     </w:p>
     <w:p>
@@ -7805,9 +8094,11 @@
       <w:r>
         <w:t xml:space="preserve"> </w:t>
       </w:r>
+      <w:proofErr w:type="gramStart"/>
       <w:r>
         <w:t>return;</w:t>
       </w:r>
+      <w:proofErr w:type="gramEnd"/>
     </w:p>
     <w:p>
       <w:pPr>
@@ -7841,8 +8132,15 @@
       <w:r>
         <w:t xml:space="preserve"> </w:t>
       </w:r>
-      <w:r>
-        <w:t xml:space="preserve">res.json({ accepted: true, </w:t>
+      <w:proofErr w:type="spellStart"/>
+      <w:proofErr w:type="gramStart"/>
+      <w:r>
+        <w:t>res.json</w:t>
+      </w:r>
+      <w:proofErr w:type="spellEnd"/>
+      <w:proofErr w:type="gramEnd"/>
+      <w:r>
+        <w:t xml:space="preserve">({ accepted: true, </w:t>
       </w:r>
     </w:p>
     <w:p>
@@ -7862,8 +8160,26 @@
       <w:r>
         <w:t xml:space="preserve"> </w:t>
       </w:r>
-      <w:r>
-        <w:t>api: description[req.params.GameName] });</w:t>
+      <w:proofErr w:type="spellStart"/>
+      <w:r>
+        <w:t>api</w:t>
+      </w:r>
+      <w:proofErr w:type="spellEnd"/>
+      <w:r>
+        <w:t>: description[</w:t>
+      </w:r>
+      <w:proofErr w:type="spellStart"/>
+      <w:proofErr w:type="gramStart"/>
+      <w:r>
+        <w:t>req.params</w:t>
+      </w:r>
+      <w:proofErr w:type="gramEnd"/>
+      <w:r>
+        <w:t>.GameName</w:t>
+      </w:r>
+      <w:proofErr w:type="spellEnd"/>
+      <w:r>
+        <w:t>] });</w:t>
       </w:r>
     </w:p>
     <w:p>
@@ -7895,8 +8211,31 @@
           <w:numId w:val="10"/>
         </w:numPr>
       </w:pPr>
-      <w:r>
-        <w:t>app.route('/:GameName/api')</w:t>
+      <w:proofErr w:type="spellStart"/>
+      <w:proofErr w:type="gramStart"/>
+      <w:r>
+        <w:t>app.route</w:t>
+      </w:r>
+      <w:proofErr w:type="spellEnd"/>
+      <w:proofErr w:type="gramEnd"/>
+      <w:r>
+        <w:t>('/:</w:t>
+      </w:r>
+      <w:proofErr w:type="spellStart"/>
+      <w:r>
+        <w:t>GameName</w:t>
+      </w:r>
+      <w:proofErr w:type="spellEnd"/>
+      <w:r>
+        <w:t>/</w:t>
+      </w:r>
+      <w:proofErr w:type="spellStart"/>
+      <w:r>
+        <w:t>api</w:t>
+      </w:r>
+      <w:proofErr w:type="spellEnd"/>
+      <w:r>
+        <w:t>')</w:t>
       </w:r>
     </w:p>
     <w:p>
@@ -7908,13 +8247,26 @@
         </w:numPr>
       </w:pPr>
       <w:r>
-        <w:t xml:space="preserve">     .</w:t>
-      </w:r>
-      <w:r>
-        <w:t>get(</w:t>
-      </w:r>
-      <w:r>
-        <w:t>processApiRequest)</w:t>
+        <w:t xml:space="preserve">     </w:t>
+      </w:r>
+      <w:proofErr w:type="gramStart"/>
+      <w:r>
+        <w:t>.</w:t>
+      </w:r>
+      <w:r>
+        <w:t>get</w:t>
+      </w:r>
+      <w:proofErr w:type="gramEnd"/>
+      <w:r>
+        <w:t>(</w:t>
+      </w:r>
+      <w:proofErr w:type="spellStart"/>
+      <w:r>
+        <w:t>processApiRequest</w:t>
+      </w:r>
+      <w:proofErr w:type="spellEnd"/>
+      <w:r>
+        <w:t>)</w:t>
       </w:r>
     </w:p>
     <w:p>
@@ -7930,15 +8282,22 @@
       <w:r>
         <w:t xml:space="preserve">     </w:t>
       </w:r>
+      <w:proofErr w:type="gramStart"/>
       <w:r>
         <w:t>.</w:t>
       </w:r>
       <w:r>
-        <w:t>post(</w:t>
-      </w:r>
+        <w:t>post</w:t>
+      </w:r>
+      <w:proofErr w:type="gramEnd"/>
+      <w:r>
+        <w:t>(</w:t>
+      </w:r>
+      <w:proofErr w:type="spellStart"/>
       <w:r>
         <w:t>processApiRequest</w:t>
       </w:r>
+      <w:proofErr w:type="spellEnd"/>
       <w:r>
         <w:t>);</w:t>
       </w:r>
@@ -8084,8 +8443,34 @@
         </w:rPr>
         <w:t xml:space="preserve"> </w:t>
       </w:r>
-      <w:r>
-        <w:t>app.post('/:GameName/Update', (req, res) =&gt; {</w:t>
+      <w:proofErr w:type="spellStart"/>
+      <w:proofErr w:type="gramStart"/>
+      <w:r>
+        <w:t>app.post</w:t>
+      </w:r>
+      <w:proofErr w:type="spellEnd"/>
+      <w:r>
+        <w:t>(</w:t>
+      </w:r>
+      <w:proofErr w:type="gramEnd"/>
+      <w:r>
+        <w:t>'/:</w:t>
+      </w:r>
+      <w:proofErr w:type="spellStart"/>
+      <w:r>
+        <w:t>GameName</w:t>
+      </w:r>
+      <w:proofErr w:type="spellEnd"/>
+      <w:r>
+        <w:t>/Update', (</w:t>
+      </w:r>
+      <w:proofErr w:type="spellStart"/>
+      <w:r>
+        <w:t>req</w:t>
+      </w:r>
+      <w:proofErr w:type="spellEnd"/>
+      <w:r>
+        <w:t>, res) =&gt; {</w:t>
       </w:r>
     </w:p>
     <w:p>
@@ -8102,8 +8487,34 @@
       <w:r>
         <w:t xml:space="preserve">  </w:t>
       </w:r>
-      <w:r>
-        <w:t>const gameName = req.params.GameName;</w:t>
+      <w:proofErr w:type="spellStart"/>
+      <w:r>
+        <w:t>const</w:t>
+      </w:r>
+      <w:proofErr w:type="spellEnd"/>
+      <w:r>
+        <w:t xml:space="preserve"> </w:t>
+      </w:r>
+      <w:proofErr w:type="spellStart"/>
+      <w:r>
+        <w:t>gameName</w:t>
+      </w:r>
+      <w:proofErr w:type="spellEnd"/>
+      <w:r>
+        <w:t xml:space="preserve"> = </w:t>
+      </w:r>
+      <w:proofErr w:type="spellStart"/>
+      <w:proofErr w:type="gramStart"/>
+      <w:r>
+        <w:t>req.params</w:t>
+      </w:r>
+      <w:proofErr w:type="gramEnd"/>
+      <w:r>
+        <w:t>.GameName</w:t>
+      </w:r>
+      <w:proofErr w:type="spellEnd"/>
+      <w:r>
+        <w:t>;</w:t>
       </w:r>
     </w:p>
     <w:p>
@@ -8120,9 +8531,24 @@
       <w:r>
         <w:t xml:space="preserve">  </w:t>
       </w:r>
-      <w:r>
-        <w:t>const game = games[gameName];</w:t>
-      </w:r>
+      <w:proofErr w:type="spellStart"/>
+      <w:r>
+        <w:t>const</w:t>
+      </w:r>
+      <w:proofErr w:type="spellEnd"/>
+      <w:r>
+        <w:t xml:space="preserve"> game = games[</w:t>
+      </w:r>
+      <w:proofErr w:type="spellStart"/>
+      <w:r>
+        <w:t>gameName</w:t>
+      </w:r>
+      <w:proofErr w:type="spellEnd"/>
+      <w:proofErr w:type="gramStart"/>
+      <w:r>
+        <w:t>];</w:t>
+      </w:r>
+      <w:proofErr w:type="gramEnd"/>
     </w:p>
     <w:p>
       <w:pPr>
@@ -8139,7 +8565,23 @@
         <w:t xml:space="preserve">  </w:t>
       </w:r>
       <w:r>
-        <w:t>if (!game) res.json({ accepted: false,</w:t>
+        <w:t xml:space="preserve">if </w:t>
+      </w:r>
+      <w:proofErr w:type="gramStart"/>
+      <w:r>
+        <w:t>(!game</w:t>
+      </w:r>
+      <w:proofErr w:type="gramEnd"/>
+      <w:r>
+        <w:t xml:space="preserve">) </w:t>
+      </w:r>
+      <w:proofErr w:type="spellStart"/>
+      <w:r>
+        <w:t>res.json</w:t>
+      </w:r>
+      <w:proofErr w:type="spellEnd"/>
+      <w:r>
+        <w:t>({ accepted: false,</w:t>
       </w:r>
     </w:p>
     <w:p>
@@ -8165,9 +8607,11 @@
       <w:r>
         <w:t>”}</w:t>
       </w:r>
+      <w:proofErr w:type="gramStart"/>
       <w:r>
         <w:t>);</w:t>
       </w:r>
+      <w:proofErr w:type="gramEnd"/>
     </w:p>
     <w:p>
       <w:pPr>
@@ -8183,8 +8627,26 @@
       <w:r>
         <w:t xml:space="preserve">  </w:t>
       </w:r>
-      <w:r>
-        <w:t>const rid = req.body.room;</w:t>
+      <w:proofErr w:type="spellStart"/>
+      <w:r>
+        <w:t>const</w:t>
+      </w:r>
+      <w:proofErr w:type="spellEnd"/>
+      <w:r>
+        <w:t xml:space="preserve"> rid = </w:t>
+      </w:r>
+      <w:proofErr w:type="spellStart"/>
+      <w:proofErr w:type="gramStart"/>
+      <w:r>
+        <w:t>req.body</w:t>
+      </w:r>
+      <w:proofErr w:type="gramEnd"/>
+      <w:r>
+        <w:t>.room</w:t>
+      </w:r>
+      <w:proofErr w:type="spellEnd"/>
+      <w:r>
+        <w:t>;</w:t>
       </w:r>
     </w:p>
     <w:p>
@@ -8201,9 +8663,27 @@
       <w:r>
         <w:t xml:space="preserve">  </w:t>
       </w:r>
-      <w:r>
-        <w:t>const roomName = rid;</w:t>
-      </w:r>
+      <w:proofErr w:type="spellStart"/>
+      <w:r>
+        <w:t>const</w:t>
+      </w:r>
+      <w:proofErr w:type="spellEnd"/>
+      <w:r>
+        <w:t xml:space="preserve"> </w:t>
+      </w:r>
+      <w:proofErr w:type="spellStart"/>
+      <w:r>
+        <w:t>roomName</w:t>
+      </w:r>
+      <w:proofErr w:type="spellEnd"/>
+      <w:r>
+        <w:t xml:space="preserve"> = </w:t>
+      </w:r>
+      <w:proofErr w:type="gramStart"/>
+      <w:r>
+        <w:t>rid;</w:t>
+      </w:r>
+      <w:proofErr w:type="gramEnd"/>
     </w:p>
     <w:p>
       <w:pPr>
@@ -8219,9 +8699,32 @@
       <w:r>
         <w:t xml:space="preserve">  </w:t>
       </w:r>
-      <w:r>
-        <w:t>const room = rooms.get(roomName);</w:t>
-      </w:r>
+      <w:proofErr w:type="spellStart"/>
+      <w:r>
+        <w:t>const</w:t>
+      </w:r>
+      <w:proofErr w:type="spellEnd"/>
+      <w:r>
+        <w:t xml:space="preserve"> room = </w:t>
+      </w:r>
+      <w:proofErr w:type="spellStart"/>
+      <w:r>
+        <w:t>rooms.get</w:t>
+      </w:r>
+      <w:proofErr w:type="spellEnd"/>
+      <w:r>
+        <w:t>(</w:t>
+      </w:r>
+      <w:proofErr w:type="spellStart"/>
+      <w:r>
+        <w:t>roomName</w:t>
+      </w:r>
+      <w:proofErr w:type="spellEnd"/>
+      <w:proofErr w:type="gramStart"/>
+      <w:r>
+        <w:t>);</w:t>
+      </w:r>
+      <w:proofErr w:type="gramEnd"/>
     </w:p>
     <w:p>
       <w:pPr>
@@ -8252,8 +8755,21 @@
       <w:r>
         <w:t xml:space="preserve">    </w:t>
       </w:r>
-      <w:r>
-        <w:t>const player = req.body.player;</w:t>
+      <w:proofErr w:type="spellStart"/>
+      <w:r>
+        <w:t>const</w:t>
+      </w:r>
+      <w:proofErr w:type="spellEnd"/>
+      <w:r>
+        <w:t xml:space="preserve"> player = </w:t>
+      </w:r>
+      <w:proofErr w:type="spellStart"/>
+      <w:r>
+        <w:t>req.body.player</w:t>
+      </w:r>
+      <w:proofErr w:type="spellEnd"/>
+      <w:r>
+        <w:t>;</w:t>
       </w:r>
     </w:p>
     <w:p>
@@ -8273,8 +8789,13 @@
       <w:r>
         <w:t xml:space="preserve">    </w:t>
       </w:r>
-      <w:r>
-        <w:t>const data =</w:t>
+      <w:proofErr w:type="spellStart"/>
+      <w:r>
+        <w:t>const</w:t>
+      </w:r>
+      <w:proofErr w:type="spellEnd"/>
+      <w:r>
+        <w:t xml:space="preserve"> data =</w:t>
       </w:r>
       <w:r>
         <w:rPr>
@@ -8283,6 +8804,7 @@
         </w:rPr>
         <w:t xml:space="preserve"> </w:t>
       </w:r>
+      <w:proofErr w:type="spellStart"/>
       <w:r>
         <w:rPr>
           <w:b/>
@@ -8290,7 +8812,17 @@
           <w:sz w:val="24"/>
           <w:szCs w:val="24"/>
         </w:rPr>
-        <w:t>game.getUpdate(room, player);</w:t>
+        <w:t>game.getUpdate</w:t>
+      </w:r>
+      <w:proofErr w:type="spellEnd"/>
+      <w:r>
+        <w:rPr>
+          <w:b/>
+          <w:bCs/>
+          <w:sz w:val="24"/>
+          <w:szCs w:val="24"/>
+        </w:rPr>
+        <w:t>(room, player);</w:t>
       </w:r>
     </w:p>
     <w:p>
@@ -8305,7 +8837,15 @@
         <w:t xml:space="preserve">    </w:t>
       </w:r>
       <w:r>
-        <w:t>if (Object.keys(data).length) {</w:t>
+        <w:t>if (</w:t>
+      </w:r>
+      <w:proofErr w:type="spellStart"/>
+      <w:r>
+        <w:t>Object.keys</w:t>
+      </w:r>
+      <w:proofErr w:type="spellEnd"/>
+      <w:r>
+        <w:t>(data).length) {</w:t>
       </w:r>
     </w:p>
     <w:p>
@@ -8319,8 +8859,15 @@
       <w:r>
         <w:t xml:space="preserve">      </w:t>
       </w:r>
-      <w:r>
-        <w:t>res.json({</w:t>
+      <w:proofErr w:type="spellStart"/>
+      <w:proofErr w:type="gramStart"/>
+      <w:r>
+        <w:t>res.json</w:t>
+      </w:r>
+      <w:proofErr w:type="spellEnd"/>
+      <w:proofErr w:type="gramEnd"/>
+      <w:r>
+        <w:t>({</w:t>
       </w:r>
     </w:p>
     <w:p>
@@ -8412,8 +8959,15 @@
       <w:r>
         <w:t xml:space="preserve">      </w:t>
       </w:r>
-      <w:r>
-        <w:t>res.json({ accepted: false,</w:t>
+      <w:proofErr w:type="spellStart"/>
+      <w:proofErr w:type="gramStart"/>
+      <w:r>
+        <w:t>res.json</w:t>
+      </w:r>
+      <w:proofErr w:type="spellEnd"/>
+      <w:proofErr w:type="gramEnd"/>
+      <w:r>
+        <w:t>({ accepted: false,</w:t>
       </w:r>
     </w:p>
     <w:p>
@@ -8428,7 +8982,15 @@
         <w:t xml:space="preserve">      </w:t>
       </w:r>
       <w:r>
-        <w:t>message: 'Request unsuccessful' });</w:t>
+        <w:t>message: 'Request unsuccessful</w:t>
+      </w:r>
+      <w:proofErr w:type="gramStart"/>
+      <w:r>
+        <w:t>' }</w:t>
+      </w:r>
+      <w:proofErr w:type="gramEnd"/>
+      <w:r>
+        <w:t>);</w:t>
       </w:r>
     </w:p>
     <w:p>
@@ -8457,8 +9019,13 @@
       <w:r>
         <w:t xml:space="preserve">    </w:t>
       </w:r>
-      <w:r>
-        <w:t>res.json({ accepted: false,</w:t>
+      <w:proofErr w:type="spellStart"/>
+      <w:r>
+        <w:t>res.json</w:t>
+      </w:r>
+      <w:proofErr w:type="spellEnd"/>
+      <w:r>
+        <w:t>({ accepted: false,</w:t>
       </w:r>
     </w:p>
     <w:p>
@@ -8484,9 +9051,11 @@
       <w:r>
         <w:t>”}</w:t>
       </w:r>
+      <w:proofErr w:type="gramStart"/>
       <w:r>
         <w:t>);</w:t>
       </w:r>
+      <w:proofErr w:type="gramEnd"/>
     </w:p>
     <w:p>
       <w:pPr>
@@ -8515,7 +9084,28 @@
         </w:numPr>
       </w:pPr>
       <w:r>
-        <w:t>function getUpdate(room, playerId) {</w:t>
+        <w:t xml:space="preserve">function </w:t>
+      </w:r>
+      <w:proofErr w:type="spellStart"/>
+      <w:proofErr w:type="gramStart"/>
+      <w:r>
+        <w:t>getUpdate</w:t>
+      </w:r>
+      <w:proofErr w:type="spellEnd"/>
+      <w:r>
+        <w:t>(</w:t>
+      </w:r>
+      <w:proofErr w:type="gramEnd"/>
+      <w:r>
+        <w:t xml:space="preserve">room, </w:t>
+      </w:r>
+      <w:proofErr w:type="spellStart"/>
+      <w:r>
+        <w:t>playerId</w:t>
+      </w:r>
+      <w:proofErr w:type="spellEnd"/>
+      <w:r>
+        <w:t>) {</w:t>
       </w:r>
     </w:p>
     <w:p>
@@ -8529,8 +9119,13 @@
       <w:r>
         <w:t xml:space="preserve">  </w:t>
       </w:r>
-      <w:r>
-        <w:t>const board =</w:t>
+      <w:proofErr w:type="spellStart"/>
+      <w:r>
+        <w:t>const</w:t>
+      </w:r>
+      <w:proofErr w:type="spellEnd"/>
+      <w:r>
+        <w:t xml:space="preserve"> board =</w:t>
       </w:r>
     </w:p>
     <w:p>
@@ -8544,8 +9139,26 @@
       <w:r>
         <w:t xml:space="preserve">    </w:t>
       </w:r>
-      <w:r>
-        <w:t>room.board.concat(room.bases)</w:t>
+      <w:proofErr w:type="spellStart"/>
+      <w:proofErr w:type="gramStart"/>
+      <w:r>
+        <w:t>room.board</w:t>
+      </w:r>
+      <w:proofErr w:type="gramEnd"/>
+      <w:r>
+        <w:t>.concat</w:t>
+      </w:r>
+      <w:proofErr w:type="spellEnd"/>
+      <w:r>
+        <w:t>(</w:t>
+      </w:r>
+      <w:proofErr w:type="spellStart"/>
+      <w:r>
+        <w:t>room.bases</w:t>
+      </w:r>
+      <w:proofErr w:type="spellEnd"/>
+      <w:r>
+        <w:t>)</w:t>
       </w:r>
     </w:p>
     <w:p>
@@ -8559,8 +9172,26 @@
       <w:r>
         <w:t xml:space="preserve">    </w:t>
       </w:r>
-      <w:r>
-        <w:t>.concat(room.finishes);</w:t>
+      <w:proofErr w:type="gramStart"/>
+      <w:r>
+        <w:t>.</w:t>
+      </w:r>
+      <w:proofErr w:type="spellStart"/>
+      <w:r>
+        <w:t>concat</w:t>
+      </w:r>
+      <w:proofErr w:type="spellEnd"/>
+      <w:proofErr w:type="gramEnd"/>
+      <w:r>
+        <w:t>(</w:t>
+      </w:r>
+      <w:proofErr w:type="spellStart"/>
+      <w:r>
+        <w:t>room.finishes</w:t>
+      </w:r>
+      <w:proofErr w:type="spellEnd"/>
+      <w:r>
+        <w:t>);</w:t>
       </w:r>
     </w:p>
     <w:p>
@@ -8608,7 +9239,17 @@
         <w:t xml:space="preserve">    </w:t>
       </w:r>
       <w:r>
-        <w:t>score: room.score,</w:t>
+        <w:t xml:space="preserve">score: </w:t>
+      </w:r>
+      <w:proofErr w:type="spellStart"/>
+      <w:proofErr w:type="gramStart"/>
+      <w:r>
+        <w:t>room.score</w:t>
+      </w:r>
+      <w:proofErr w:type="spellEnd"/>
+      <w:proofErr w:type="gramEnd"/>
+      <w:r>
+        <w:t>,</w:t>
       </w:r>
     </w:p>
     <w:p>
@@ -8623,7 +9264,17 @@
         <w:t xml:space="preserve">    </w:t>
       </w:r>
       <w:r>
-        <w:t>state: room.state,</w:t>
+        <w:t xml:space="preserve">state: </w:t>
+      </w:r>
+      <w:proofErr w:type="spellStart"/>
+      <w:proofErr w:type="gramStart"/>
+      <w:r>
+        <w:t>room.state</w:t>
+      </w:r>
+      <w:proofErr w:type="spellEnd"/>
+      <w:proofErr w:type="gramEnd"/>
+      <w:r>
+        <w:t>,</w:t>
       </w:r>
     </w:p>
     <w:p>
@@ -8637,8 +9288,23 @@
       <w:r>
         <w:t xml:space="preserve">    </w:t>
       </w:r>
-      <w:r>
-        <w:t>nextMove: room.nextMove,</w:t>
+      <w:proofErr w:type="spellStart"/>
+      <w:r>
+        <w:t>nextMove</w:t>
+      </w:r>
+      <w:proofErr w:type="spellEnd"/>
+      <w:r>
+        <w:t xml:space="preserve">: </w:t>
+      </w:r>
+      <w:proofErr w:type="spellStart"/>
+      <w:proofErr w:type="gramStart"/>
+      <w:r>
+        <w:t>room.nextMove</w:t>
+      </w:r>
+      <w:proofErr w:type="spellEnd"/>
+      <w:proofErr w:type="gramEnd"/>
+      <w:r>
+        <w:t>,</w:t>
       </w:r>
     </w:p>
     <w:p>
@@ -8652,8 +9318,23 @@
       <w:r>
         <w:t xml:space="preserve">    </w:t>
       </w:r>
-      <w:r>
-        <w:t>nextPlayer: room.player,</w:t>
+      <w:proofErr w:type="spellStart"/>
+      <w:r>
+        <w:t>nextPlayer</w:t>
+      </w:r>
+      <w:proofErr w:type="spellEnd"/>
+      <w:r>
+        <w:t xml:space="preserve">: </w:t>
+      </w:r>
+      <w:proofErr w:type="spellStart"/>
+      <w:proofErr w:type="gramStart"/>
+      <w:r>
+        <w:t>room.player</w:t>
+      </w:r>
+      <w:proofErr w:type="spellEnd"/>
+      <w:proofErr w:type="gramEnd"/>
+      <w:r>
+        <w:t>,</w:t>
       </w:r>
     </w:p>
     <w:p>
@@ -8746,7 +9427,15 @@
         <w:t>w zależności od wyniku funkcji</w:t>
       </w:r>
       <w:r>
-        <w:t xml:space="preserve"> getUpdate </w:t>
+        <w:t xml:space="preserve"> </w:t>
+      </w:r>
+      <w:proofErr w:type="spellStart"/>
+      <w:r>
+        <w:t>getUpdate</w:t>
+      </w:r>
+      <w:proofErr w:type="spellEnd"/>
+      <w:r>
+        <w:t xml:space="preserve"> </w:t>
       </w:r>
       <w:r>
         <w:t>wyróżnionej w linii 11</w:t>
@@ -8923,8 +9612,21 @@
         <w:ind w:left="708"/>
       </w:pPr>
       <w:r>
-        <w:t>Odpowiedź w formacie JSON posiadająca pole accepted o wartości true</w:t>
-      </w:r>
+        <w:t xml:space="preserve">Odpowiedź w formacie JSON posiadająca pole </w:t>
+      </w:r>
+      <w:proofErr w:type="spellStart"/>
+      <w:r>
+        <w:t>accepted</w:t>
+      </w:r>
+      <w:proofErr w:type="spellEnd"/>
+      <w:r>
+        <w:t xml:space="preserve"> o wartości </w:t>
+      </w:r>
+      <w:proofErr w:type="spellStart"/>
+      <w:r>
+        <w:t>true</w:t>
+      </w:r>
+      <w:proofErr w:type="spellEnd"/>
       <w:r>
         <w:t xml:space="preserve">. Otrzymanie takiej wiadomości sygnalizuje, że zapytanie było poprawne oraz zostało pomyślnie przetworzone </w:t>
       </w:r>
@@ -8961,7 +9663,15 @@
         <w:t>a</w:t>
       </w:r>
       <w:r>
-        <w:t xml:space="preserve"> accepted </w:t>
+        <w:t xml:space="preserve"> </w:t>
+      </w:r>
+      <w:proofErr w:type="spellStart"/>
+      <w:r>
+        <w:t>accepted</w:t>
+      </w:r>
+      <w:proofErr w:type="spellEnd"/>
+      <w:r>
+        <w:t xml:space="preserve"> </w:t>
       </w:r>
       <w:r>
         <w:t>jest równoznaczna z logicznym fałszem. Jest to sygnał na prawidłowe żądanie, którego przetworzenie zakończyło się niepowodzeniem np. zapytanie o deklarację gry, której serwis nie obsługuje.</w:t>
@@ -8987,8 +9697,13 @@
         <w:t xml:space="preserve">Odpowiedź w innym formacie niż JSON lub w nieposiadająca </w:t>
       </w:r>
       <w:r>
-        <w:t>pola accepted</w:t>
-      </w:r>
+        <w:t xml:space="preserve">pola </w:t>
+      </w:r>
+      <w:proofErr w:type="spellStart"/>
+      <w:r>
+        <w:t>accepted</w:t>
+      </w:r>
+      <w:proofErr w:type="spellEnd"/>
       <w:r>
         <w:t>. Sytuacja mogąca wyłącznie wystąpić, gdy walidacja OpenAPI nie została zastosowana</w:t>
       </w:r>
@@ -9027,7 +9742,15 @@
         <w:ind w:firstLine="360"/>
       </w:pPr>
       <w:r>
-        <w:t>Na potrzeby przeprowadzenia testów do serwisu głównego dodana została podstrona /tests, której otwarcie wywoływało podstawowe testy, których celem było sprawdzenie reakcji serwera na każdy rodzaj odpowiedzi.</w:t>
+        <w:t>Na potrzeby przeprowadzenia testów do serwisu głównego dodana została podstrona /</w:t>
+      </w:r>
+      <w:proofErr w:type="spellStart"/>
+      <w:r>
+        <w:t>tests</w:t>
+      </w:r>
+      <w:proofErr w:type="spellEnd"/>
+      <w:r>
+        <w:t>, której otwarcie wywoływało podstawowe testy, których celem było sprawdzenie reakcji serwera na każdy rodzaj odpowiedzi.</w:t>
       </w:r>
     </w:p>
     <w:p/>
@@ -11085,7 +11808,23 @@
         <w:t>ło</w:t>
       </w:r>
       <w:r>
-        <w:t xml:space="preserve"> kliknąć przycisk Create app.  </w:t>
+        <w:t xml:space="preserve"> kliknąć przycisk </w:t>
+      </w:r>
+      <w:proofErr w:type="spellStart"/>
+      <w:r>
+        <w:t>Create</w:t>
+      </w:r>
+      <w:proofErr w:type="spellEnd"/>
+      <w:r>
+        <w:t xml:space="preserve"> </w:t>
+      </w:r>
+      <w:proofErr w:type="spellStart"/>
+      <w:r>
+        <w:t>app</w:t>
+      </w:r>
+      <w:proofErr w:type="spellEnd"/>
+      <w:r>
+        <w:t xml:space="preserve">.  </w:t>
       </w:r>
     </w:p>
     <w:p>
@@ -11346,7 +12085,39 @@
         <w:t>było wybranie</w:t>
       </w:r>
       <w:r>
-        <w:t xml:space="preserve"> buildpack’a, który definiuje proces uruchomienia aplikacji. Opcja ta znajduję się w zakładce Settings pod przyciskiem Add buildpack, widocznej na </w:t>
+        <w:t xml:space="preserve"> </w:t>
+      </w:r>
+      <w:proofErr w:type="spellStart"/>
+      <w:r>
+        <w:t>buildpack’a</w:t>
+      </w:r>
+      <w:proofErr w:type="spellEnd"/>
+      <w:r>
+        <w:t xml:space="preserve">, który definiuje proces uruchomienia aplikacji. Opcja ta znajduję się w zakładce </w:t>
+      </w:r>
+      <w:proofErr w:type="spellStart"/>
+      <w:r>
+        <w:t>Settings</w:t>
+      </w:r>
+      <w:proofErr w:type="spellEnd"/>
+      <w:r>
+        <w:t xml:space="preserve"> pod przyciskiem </w:t>
+      </w:r>
+      <w:proofErr w:type="spellStart"/>
+      <w:r>
+        <w:t>Add</w:t>
+      </w:r>
+      <w:proofErr w:type="spellEnd"/>
+      <w:r>
+        <w:t xml:space="preserve"> </w:t>
+      </w:r>
+      <w:proofErr w:type="spellStart"/>
+      <w:r>
+        <w:t>buildpack</w:t>
+      </w:r>
+      <w:proofErr w:type="spellEnd"/>
+      <w:r>
+        <w:t xml:space="preserve">, widocznej na </w:t>
       </w:r>
       <w:r>
         <w:t>r</w:t>
@@ -11437,8 +12208,13 @@
         <w:t>–</w:t>
       </w:r>
       <w:r>
-        <w:t xml:space="preserve"> dodanie buildpack'a</w:t>
-      </w:r>
+        <w:t xml:space="preserve"> dodanie </w:t>
+      </w:r>
+      <w:proofErr w:type="spellStart"/>
+      <w:r>
+        <w:t>buildpack'a</w:t>
+      </w:r>
+      <w:proofErr w:type="spellEnd"/>
     </w:p>
     <w:p>
       <w:pPr>
@@ -11450,10 +12226,26 @@
         <w:ind w:firstLine="708"/>
       </w:pPr>
       <w:r>
-        <w:t xml:space="preserve">Rysunek 17 ilustruje dziewięć oficjalnych buildpack’ów wspieranych przez platformę Heroku. Wśród których znajduje się również </w:t>
-      </w:r>
-      <w:r>
-        <w:t xml:space="preserve">ten zastosowany przy implementacji serwisu. Po wybraniu nodejs jako procesu uruchomieniowego konfiguracja aplikacji </w:t>
+        <w:t xml:space="preserve">Rysunek 17 ilustruje dziewięć oficjalnych </w:t>
+      </w:r>
+      <w:proofErr w:type="spellStart"/>
+      <w:r>
+        <w:t>buildpack’ów</w:t>
+      </w:r>
+      <w:proofErr w:type="spellEnd"/>
+      <w:r>
+        <w:t xml:space="preserve"> wspieranych przez platformę Heroku. Wśród których znajduje się również </w:t>
+      </w:r>
+      <w:r>
+        <w:t xml:space="preserve">ten zastosowany przy implementacji serwisu. Po wybraniu </w:t>
+      </w:r>
+      <w:proofErr w:type="spellStart"/>
+      <w:r>
+        <w:t>nodejs</w:t>
+      </w:r>
+      <w:proofErr w:type="spellEnd"/>
+      <w:r>
+        <w:t xml:space="preserve"> jako procesu uruchomieniowego konfiguracja aplikacji </w:t>
       </w:r>
       <w:r>
         <w:t>była</w:t>
@@ -11545,8 +12337,13 @@
         <w:t>–</w:t>
       </w:r>
       <w:r>
-        <w:t xml:space="preserve"> wybór buildpack'a</w:t>
-      </w:r>
+        <w:t xml:space="preserve"> wybór </w:t>
+      </w:r>
+      <w:proofErr w:type="spellStart"/>
+      <w:r>
+        <w:t>buildpack'a</w:t>
+      </w:r>
+      <w:proofErr w:type="spellEnd"/>
     </w:p>
     <w:p>
       <w:pPr>
@@ -11587,8 +12384,23 @@
           <w:numId w:val="16"/>
         </w:numPr>
       </w:pPr>
-      <w:r>
-        <w:t>const port = process.env.PORT;</w:t>
+      <w:proofErr w:type="spellStart"/>
+      <w:r>
+        <w:t>const</w:t>
+      </w:r>
+      <w:proofErr w:type="spellEnd"/>
+      <w:r>
+        <w:t xml:space="preserve"> port = </w:t>
+      </w:r>
+      <w:proofErr w:type="spellStart"/>
+      <w:proofErr w:type="gramStart"/>
+      <w:r>
+        <w:t>process.env.PORT</w:t>
+      </w:r>
+      <w:proofErr w:type="spellEnd"/>
+      <w:proofErr w:type="gramEnd"/>
+      <w:r>
+        <w:t>;</w:t>
       </w:r>
     </w:p>
     <w:p>
@@ -11600,7 +12412,15 @@
         </w:numPr>
       </w:pPr>
       <w:r>
-        <w:t>var server = app.listen(port, () =&gt; {</w:t>
+        <w:t xml:space="preserve">var server = </w:t>
+      </w:r>
+      <w:proofErr w:type="spellStart"/>
+      <w:r>
+        <w:t>app.listen</w:t>
+      </w:r>
+      <w:proofErr w:type="spellEnd"/>
+      <w:r>
+        <w:t>(port, () =&gt; {</w:t>
       </w:r>
     </w:p>
     <w:p>
@@ -11608,8 +12428,13 @@
         <w:pStyle w:val="Kod"/>
         <w:ind w:left="2160"/>
       </w:pPr>
-      <w:r>
-        <w:t>customLog('App listening');</w:t>
+      <w:proofErr w:type="spellStart"/>
+      <w:r>
+        <w:t>customLog</w:t>
+      </w:r>
+      <w:proofErr w:type="spellEnd"/>
+      <w:r>
+        <w:t>('App listening');</w:t>
       </w:r>
     </w:p>
     <w:p>
@@ -11644,7 +12469,23 @@
         <w:t>ł</w:t>
       </w:r>
       <w:r>
-        <w:t xml:space="preserve"> w efekcie wykonania metody listen klasy Express. Funkcja ta zwraca obiekt klasy http.Server. Platforma Heroku automatycznie przygotow</w:t>
+        <w:t xml:space="preserve"> w efekcie wykonania metody </w:t>
+      </w:r>
+      <w:proofErr w:type="spellStart"/>
+      <w:r>
+        <w:t>listen</w:t>
+      </w:r>
+      <w:proofErr w:type="spellEnd"/>
+      <w:r>
+        <w:t xml:space="preserve"> klasy Express. Funkcja ta zwraca obiekt klasy </w:t>
+      </w:r>
+      <w:proofErr w:type="spellStart"/>
+      <w:r>
+        <w:t>http.Server</w:t>
+      </w:r>
+      <w:proofErr w:type="spellEnd"/>
+      <w:r>
+        <w:t>. Platforma Heroku automatycznie przygotow</w:t>
       </w:r>
       <w:r>
         <w:t>ała</w:t>
@@ -11784,7 +12625,15 @@
         <w:t xml:space="preserve"> kody źródłowego</w:t>
       </w:r>
       <w:r>
-        <w:t xml:space="preserve"> aplikacji pliku o nazwie Dockerfile bez rozszerzeń oraz umieszczenie kodu</w:t>
+        <w:t xml:space="preserve"> aplikacji pliku o nazwie </w:t>
+      </w:r>
+      <w:proofErr w:type="spellStart"/>
+      <w:r>
+        <w:t>Dockerfile</w:t>
+      </w:r>
+      <w:proofErr w:type="spellEnd"/>
+      <w:r>
+        <w:t xml:space="preserve"> bez rozszerzeń oraz umieszczenie kodu</w:t>
       </w:r>
       <w:r>
         <w:t xml:space="preserve"> z listingu 5</w:t>
@@ -11798,8 +12647,13 @@
         <w:pStyle w:val="Kod"/>
       </w:pPr>
       <w:r>
-        <w:t>FROM node:16</w:t>
-      </w:r>
+        <w:t>FROM node:</w:t>
+      </w:r>
+      <w:proofErr w:type="gramStart"/>
+      <w:r>
+        <w:t>16</w:t>
+      </w:r>
+      <w:proofErr w:type="gramEnd"/>
     </w:p>
     <w:p>
       <w:pPr>
@@ -11814,7 +12668,17 @@
         <w:pStyle w:val="Kod"/>
       </w:pPr>
       <w:r>
-        <w:t>COPY package.json /app</w:t>
+        <w:t xml:space="preserve">COPY </w:t>
+      </w:r>
+      <w:proofErr w:type="spellStart"/>
+      <w:proofErr w:type="gramStart"/>
+      <w:r>
+        <w:t>package.json</w:t>
+      </w:r>
+      <w:proofErr w:type="spellEnd"/>
+      <w:proofErr w:type="gramEnd"/>
+      <w:r>
+        <w:t xml:space="preserve"> /app</w:t>
       </w:r>
     </w:p>
     <w:p>
@@ -11822,23 +12686,49 @@
         <w:pStyle w:val="Kod"/>
       </w:pPr>
       <w:r>
-        <w:t>RUN npm install</w:t>
+        <w:t xml:space="preserve">RUN </w:t>
+      </w:r>
+      <w:proofErr w:type="spellStart"/>
+      <w:r>
+        <w:t>npm</w:t>
+      </w:r>
+      <w:proofErr w:type="spellEnd"/>
+      <w:r>
+        <w:t xml:space="preserve"> install</w:t>
       </w:r>
     </w:p>
     <w:p>
       <w:pPr>
         <w:pStyle w:val="Kod"/>
       </w:pPr>
-      <w:r>
-        <w:t>COPY . /app</w:t>
-      </w:r>
+      <w:proofErr w:type="gramStart"/>
+      <w:r>
+        <w:t>COPY .</w:t>
+      </w:r>
+      <w:proofErr w:type="gramEnd"/>
+      <w:r>
+        <w:t xml:space="preserve"> /</w:t>
+      </w:r>
+      <w:proofErr w:type="gramStart"/>
+      <w:r>
+        <w:t>app</w:t>
+      </w:r>
+      <w:proofErr w:type="gramEnd"/>
     </w:p>
     <w:p>
       <w:pPr>
         <w:pStyle w:val="Kod"/>
       </w:pPr>
       <w:r>
-        <w:t>CMD ["npm", "start"]</w:t>
+        <w:t>CMD ["</w:t>
+      </w:r>
+      <w:proofErr w:type="spellStart"/>
+      <w:r>
+        <w:t>npm</w:t>
+      </w:r>
+      <w:proofErr w:type="spellEnd"/>
+      <w:r>
+        <w:t>", "start"]</w:t>
       </w:r>
     </w:p>
     <w:p>
@@ -11847,8 +12737,13 @@
         <w:jc w:val="center"/>
       </w:pPr>
       <w:r>
-        <w:t>Listing 4 Treść Dockerfile</w:t>
-      </w:r>
+        <w:t xml:space="preserve">Listing 4 Treść </w:t>
+      </w:r>
+      <w:proofErr w:type="spellStart"/>
+      <w:r>
+        <w:t>Dockerfile</w:t>
+      </w:r>
+      <w:proofErr w:type="spellEnd"/>
     </w:p>
     <w:p>
       <w:pPr>
@@ -11880,6 +12775,7 @@
         </w:rPr>
         <w:t>„</w:t>
       </w:r>
+      <w:proofErr w:type="spellStart"/>
       <w:r>
         <w:rPr>
           <w:rStyle w:val="KodZnak"/>
@@ -11894,104 +12790,181 @@
           <w:sz w:val="22"/>
           <w:lang w:val="pl-PL"/>
         </w:rPr>
-        <w:t>ocker build nazwa-kontenera .”</w:t>
-      </w:r>
-    </w:p>
-    <w:p>
-      <w:r>
-        <w:t>wewnątrz katalogów zawierających odpowiednio serwis logiki oraz główny,</w:t>
-      </w:r>
-      <w:r>
-        <w:t xml:space="preserve"> a</w:t>
-      </w:r>
-      <w:r>
-        <w:t>by wywołać proces konstrukcji kontenera zgodnie podanym przepisem. Każda linia pliku Dockerfile odpowiada</w:t>
-      </w:r>
-      <w:r>
-        <w:t>ła</w:t>
-      </w:r>
-      <w:r>
-        <w:t xml:space="preserve"> jednemu etapowi tworzenia kontenera. Najpierw zosta</w:t>
-      </w:r>
-      <w:r>
-        <w:t>ł</w:t>
-      </w:r>
-      <w:r>
-        <w:t xml:space="preserve"> przygotowany kontener podstawowy, w tym przypadku </w:t>
-      </w:r>
-      <w:r>
-        <w:t>był to</w:t>
-      </w:r>
-      <w:r>
-        <w:t xml:space="preserve"> </w:t>
-      </w:r>
-      <w:r>
-        <w:t>kontener zawierający środowisko Node.js w wersji 16. Następnie zosta</w:t>
-      </w:r>
-      <w:r>
-        <w:t>ł</w:t>
-      </w:r>
-      <w:r>
-        <w:t xml:space="preserve"> przygotowany katalog roboczy o nazwie app, do którego Docker skopi</w:t>
-      </w:r>
-      <w:r>
-        <w:t>ował</w:t>
-      </w:r>
-      <w:r>
-        <w:t xml:space="preserve"> plik packege.json. Kolejno wywoła</w:t>
-      </w:r>
-      <w:r>
-        <w:t>ne zostało</w:t>
-      </w:r>
-      <w:r>
-        <w:t xml:space="preserve"> polecenie npm install, które zainstal</w:t>
-      </w:r>
-      <w:r>
-        <w:t>owało</w:t>
-      </w:r>
-      <w:r>
-        <w:t xml:space="preserve"> wszystkie niezbędne pakiety dla środowiska Node.js. Później</w:t>
-      </w:r>
-      <w:r>
-        <w:t xml:space="preserve"> </w:t>
-      </w:r>
-      <w:r>
-        <w:t>zosta</w:t>
-      </w:r>
-      <w:r>
-        <w:t>ł</w:t>
-      </w:r>
-      <w:r>
-        <w:t xml:space="preserve"> skopiowany do katalogu roboczego kod źródłowy </w:t>
-      </w:r>
-      <w:r>
-        <w:t xml:space="preserve">oraz </w:t>
-      </w:r>
-      <w:r>
-        <w:t xml:space="preserve">polecenie </w:t>
-      </w:r>
-    </w:p>
-    <w:p>
-      <w:pPr>
-        <w:ind w:firstLine="360"/>
-        <w:jc w:val="center"/>
-        <w:rPr>
-          <w:sz w:val="22"/>
-        </w:rPr>
-      </w:pPr>
-      <w:r>
-        <w:rPr>
-          <w:sz w:val="22"/>
-        </w:rPr>
-        <w:t>„</w:t>
-      </w:r>
+        <w:t>ocker</w:t>
+      </w:r>
+      <w:proofErr w:type="spellEnd"/>
       <w:r>
         <w:rPr>
           <w:rStyle w:val="KodZnak"/>
           <w:sz w:val="22"/>
           <w:lang w:val="pl-PL"/>
         </w:rPr>
-        <w:t>npm start</w:t>
+        <w:t xml:space="preserve"> </w:t>
+      </w:r>
+      <w:proofErr w:type="spellStart"/>
+      <w:r>
+        <w:rPr>
+          <w:rStyle w:val="KodZnak"/>
+          <w:sz w:val="22"/>
+          <w:lang w:val="pl-PL"/>
+        </w:rPr>
+        <w:t>build</w:t>
+      </w:r>
+      <w:proofErr w:type="spellEnd"/>
+      <w:r>
+        <w:rPr>
+          <w:rStyle w:val="KodZnak"/>
+          <w:sz w:val="22"/>
+          <w:lang w:val="pl-PL"/>
+        </w:rPr>
+        <w:t xml:space="preserve"> nazwa-kontenera .”</w:t>
+      </w:r>
+    </w:p>
+    <w:p>
+      <w:r>
+        <w:t>wewnątrz katalogów zawierających odpowiednio serwis logiki oraz główny,</w:t>
+      </w:r>
+      <w:r>
+        <w:t xml:space="preserve"> a</w:t>
+      </w:r>
+      <w:r>
+        <w:t xml:space="preserve">by wywołać proces konstrukcji kontenera zgodnie podanym przepisem. Każda linia pliku </w:t>
+      </w:r>
+      <w:proofErr w:type="spellStart"/>
+      <w:r>
+        <w:t>Dockerfile</w:t>
+      </w:r>
+      <w:proofErr w:type="spellEnd"/>
+      <w:r>
+        <w:t xml:space="preserve"> odpowiada</w:t>
+      </w:r>
+      <w:r>
+        <w:t>ła</w:t>
+      </w:r>
+      <w:r>
+        <w:t xml:space="preserve"> jednemu etapowi tworzenia kontenera. Najpierw zosta</w:t>
+      </w:r>
+      <w:r>
+        <w:t>ł</w:t>
+      </w:r>
+      <w:r>
+        <w:t xml:space="preserve"> przygotowany kontener podstawowy, w tym przypadku </w:t>
+      </w:r>
+      <w:r>
+        <w:t>był to</w:t>
+      </w:r>
+      <w:r>
+        <w:t xml:space="preserve"> </w:t>
+      </w:r>
+      <w:r>
+        <w:t>kontener zawierający środowisko Node.js w wersji 16. Następnie zosta</w:t>
+      </w:r>
+      <w:r>
+        <w:t>ł</w:t>
+      </w:r>
+      <w:r>
+        <w:t xml:space="preserve"> przygotowany katalog roboczy o nazwie </w:t>
+      </w:r>
+      <w:proofErr w:type="spellStart"/>
+      <w:r>
+        <w:t>app</w:t>
+      </w:r>
+      <w:proofErr w:type="spellEnd"/>
+      <w:r>
+        <w:t>, do którego Docker skopi</w:t>
+      </w:r>
+      <w:r>
+        <w:t>ował</w:t>
+      </w:r>
+      <w:r>
+        <w:t xml:space="preserve"> plik </w:t>
+      </w:r>
+      <w:proofErr w:type="spellStart"/>
+      <w:r>
+        <w:t>packege.json</w:t>
+      </w:r>
+      <w:proofErr w:type="spellEnd"/>
+      <w:r>
+        <w:t>. Kolejno wywoła</w:t>
+      </w:r>
+      <w:r>
+        <w:t>ne zostało</w:t>
+      </w:r>
+      <w:r>
+        <w:t xml:space="preserve"> polecenie </w:t>
+      </w:r>
+      <w:proofErr w:type="spellStart"/>
+      <w:r>
+        <w:t>npm</w:t>
+      </w:r>
+      <w:proofErr w:type="spellEnd"/>
+      <w:r>
+        <w:t xml:space="preserve"> </w:t>
+      </w:r>
+      <w:proofErr w:type="spellStart"/>
+      <w:r>
+        <w:t>install</w:t>
+      </w:r>
+      <w:proofErr w:type="spellEnd"/>
+      <w:r>
+        <w:t>, które zainstal</w:t>
+      </w:r>
+      <w:r>
+        <w:t>owało</w:t>
+      </w:r>
+      <w:r>
+        <w:t xml:space="preserve"> wszystkie niezbędne pakiety dla środowiska Node.js. Później</w:t>
+      </w:r>
+      <w:r>
+        <w:t xml:space="preserve"> </w:t>
+      </w:r>
+      <w:r>
+        <w:t>zosta</w:t>
+      </w:r>
+      <w:r>
+        <w:t>ł</w:t>
+      </w:r>
+      <w:r>
+        <w:t xml:space="preserve"> skopiowany do katalogu roboczego kod źródłowy </w:t>
+      </w:r>
+      <w:r>
+        <w:t xml:space="preserve">oraz </w:t>
+      </w:r>
+      <w:r>
+        <w:t xml:space="preserve">polecenie </w:t>
+      </w:r>
+    </w:p>
+    <w:p>
+      <w:pPr>
+        <w:ind w:firstLine="360"/>
+        <w:jc w:val="center"/>
+        <w:rPr>
+          <w:sz w:val="22"/>
+        </w:rPr>
+      </w:pPr>
+      <w:r>
+        <w:rPr>
+          <w:sz w:val="22"/>
+        </w:rPr>
+        <w:t>„</w:t>
+      </w:r>
+      <w:proofErr w:type="spellStart"/>
+      <w:r>
+        <w:rPr>
+          <w:rStyle w:val="KodZnak"/>
+          <w:sz w:val="22"/>
+          <w:lang w:val="pl-PL"/>
+        </w:rPr>
+        <w:t>npm</w:t>
+      </w:r>
+      <w:proofErr w:type="spellEnd"/>
+      <w:r>
+        <w:rPr>
+          <w:rStyle w:val="KodZnak"/>
+          <w:sz w:val="22"/>
+          <w:lang w:val="pl-PL"/>
+        </w:rPr>
+        <w:t xml:space="preserve"> start</w:t>
       </w:r>
       <w:r>
         <w:rPr>
@@ -12068,7 +13041,35 @@
         <w:rPr>
           <w:lang w:val="pl-PL"/>
         </w:rPr>
-        <w:t>„docker network create my-net”.</w:t>
+        <w:t>„</w:t>
+      </w:r>
+      <w:proofErr w:type="spellStart"/>
+      <w:r>
+        <w:rPr>
+          <w:lang w:val="pl-PL"/>
+        </w:rPr>
+        <w:t>docker</w:t>
+      </w:r>
+      <w:proofErr w:type="spellEnd"/>
+      <w:r>
+        <w:rPr>
+          <w:lang w:val="pl-PL"/>
+        </w:rPr>
+        <w:t xml:space="preserve"> network </w:t>
+      </w:r>
+      <w:proofErr w:type="spellStart"/>
+      <w:r>
+        <w:rPr>
+          <w:lang w:val="pl-PL"/>
+        </w:rPr>
+        <w:t>create</w:t>
+      </w:r>
+      <w:proofErr w:type="spellEnd"/>
+      <w:r>
+        <w:rPr>
+          <w:lang w:val="pl-PL"/>
+        </w:rPr>
+        <w:t xml:space="preserve"> my-net”.</w:t>
       </w:r>
     </w:p>
     <w:p>
@@ -12094,7 +13095,77 @@
         <w:rPr>
           <w:lang w:val="pl-PL"/>
         </w:rPr>
-        <w:t>„docker run -it -p 443:443 --network my-net --name glowny server”,</w:t>
+        <w:t>„</w:t>
+      </w:r>
+      <w:proofErr w:type="spellStart"/>
+      <w:r>
+        <w:rPr>
+          <w:lang w:val="pl-PL"/>
+        </w:rPr>
+        <w:t>docker</w:t>
+      </w:r>
+      <w:proofErr w:type="spellEnd"/>
+      <w:r>
+        <w:rPr>
+          <w:lang w:val="pl-PL"/>
+        </w:rPr>
+        <w:t xml:space="preserve"> run -</w:t>
+      </w:r>
+      <w:proofErr w:type="spellStart"/>
+      <w:r>
+        <w:rPr>
+          <w:lang w:val="pl-PL"/>
+        </w:rPr>
+        <w:t>it</w:t>
+      </w:r>
+      <w:proofErr w:type="spellEnd"/>
+      <w:r>
+        <w:rPr>
+          <w:lang w:val="pl-PL"/>
+        </w:rPr>
+        <w:t xml:space="preserve"> -p 443:443 --network my-net --</w:t>
+      </w:r>
+      <w:proofErr w:type="spellStart"/>
+      <w:r>
+        <w:rPr>
+          <w:lang w:val="pl-PL"/>
+        </w:rPr>
+        <w:t>name</w:t>
+      </w:r>
+      <w:proofErr w:type="spellEnd"/>
+      <w:r>
+        <w:rPr>
+          <w:lang w:val="pl-PL"/>
+        </w:rPr>
+        <w:t xml:space="preserve"> </w:t>
+      </w:r>
+      <w:proofErr w:type="spellStart"/>
+      <w:r>
+        <w:rPr>
+          <w:lang w:val="pl-PL"/>
+        </w:rPr>
+        <w:t>glowny</w:t>
+      </w:r>
+      <w:proofErr w:type="spellEnd"/>
+      <w:r>
+        <w:rPr>
+          <w:lang w:val="pl-PL"/>
+        </w:rPr>
+        <w:t xml:space="preserve"> </w:t>
+      </w:r>
+      <w:proofErr w:type="spellStart"/>
+      <w:r>
+        <w:rPr>
+          <w:lang w:val="pl-PL"/>
+        </w:rPr>
+        <w:t>server</w:t>
+      </w:r>
+      <w:proofErr w:type="spellEnd"/>
+      <w:r>
+        <w:rPr>
+          <w:lang w:val="pl-PL"/>
+        </w:rPr>
+        <w:t>”,</w:t>
       </w:r>
     </w:p>
     <w:p>
@@ -12109,7 +13180,15 @@
       </w:pPr>
       <w:r>
         <w:lastRenderedPageBreak/>
-        <w:t>„docker run -it -p 8443:443 --network my-net --name logika games”</w:t>
+        <w:t xml:space="preserve">„docker run -it -p 8443:443 --network my-net --name </w:t>
+      </w:r>
+      <w:proofErr w:type="spellStart"/>
+      <w:r>
+        <w:t>logika</w:t>
+      </w:r>
+      <w:proofErr w:type="spellEnd"/>
+      <w:r>
+        <w:t xml:space="preserve"> games”</w:t>
       </w:r>
       <w:r>
         <w:t>,</w:t>
@@ -12142,7 +13221,35 @@
         <w:rPr>
           <w:lang w:val="pl-PL"/>
         </w:rPr>
-        <w:t>„docker network inspect my-net”.</w:t>
+        <w:t>„</w:t>
+      </w:r>
+      <w:proofErr w:type="spellStart"/>
+      <w:r>
+        <w:rPr>
+          <w:lang w:val="pl-PL"/>
+        </w:rPr>
+        <w:t>docker</w:t>
+      </w:r>
+      <w:proofErr w:type="spellEnd"/>
+      <w:r>
+        <w:rPr>
+          <w:lang w:val="pl-PL"/>
+        </w:rPr>
+        <w:t xml:space="preserve"> network </w:t>
+      </w:r>
+      <w:proofErr w:type="spellStart"/>
+      <w:r>
+        <w:rPr>
+          <w:lang w:val="pl-PL"/>
+        </w:rPr>
+        <w:t>inspect</w:t>
+      </w:r>
+      <w:proofErr w:type="spellEnd"/>
+      <w:r>
+        <w:rPr>
+          <w:lang w:val="pl-PL"/>
+        </w:rPr>
+        <w:t xml:space="preserve"> my-net”.</w:t>
       </w:r>
     </w:p>
     <w:p>
@@ -12167,7 +13274,23 @@
         <w:t>ła również obsłużenia certyfikatów SSL dla bezpiecznych połączeń protokołu HTTPS. Na potrzeby aplikacji utworzony został</w:t>
       </w:r>
       <w:r>
-        <w:t xml:space="preserve"> certyfikat typu Self-Signed dla domeny localhost, dodatkowo serwer główny został skonfigurowany tak, aby nie sprawdzał poprawności certyfikatów w czasie komunikacji z serwisem logiki. Jest to rozwiązanie wyłącznie dla sieci lokalnych.</w:t>
+        <w:t xml:space="preserve"> certyfikat typu </w:t>
+      </w:r>
+      <w:proofErr w:type="spellStart"/>
+      <w:r>
+        <w:t>Self-Signed</w:t>
+      </w:r>
+      <w:proofErr w:type="spellEnd"/>
+      <w:r>
+        <w:t xml:space="preserve"> dla domeny </w:t>
+      </w:r>
+      <w:proofErr w:type="spellStart"/>
+      <w:r>
+        <w:t>localhost</w:t>
+      </w:r>
+      <w:proofErr w:type="spellEnd"/>
+      <w:r>
+        <w:t>, dodatkowo serwer główny został skonfigurowany tak, aby nie sprawdzał poprawności certyfikatów w czasie komunikacji z serwisem logiki. Jest to rozwiązanie wyłącznie dla sieci lokalnych.</w:t>
       </w:r>
     </w:p>
     <w:p>
@@ -12198,7 +13321,13 @@
         <w:ind w:firstLine="360"/>
       </w:pPr>
       <w:r>
-        <w:t xml:space="preserve">Celem pracy było opracowanie aplikacji do udostępniania gier planszowych, składającej się z dwóch komunikujących się ze sobą serwisów HTTPS. W ramach pracy opracowany został prosty interfejs  pozwalający na ustandaryzowanie przepływu informacji między interfejsem graficznym użytkownika, a maszyną stanów reprezentującą zbiór reguł gry planszowej. Zaproponowane rozwiązanie umożliwiło utworzenie czterech różnych gier </w:t>
+        <w:t xml:space="preserve">Celem pracy było opracowanie aplikacji do udostępniania gier planszowych, składającej się z dwóch komunikujących się ze sobą serwisów HTTPS. W ramach pracy opracowany został prosty </w:t>
+      </w:r>
+      <w:r>
+        <w:t>interfejs pozwalający</w:t>
+      </w:r>
+      <w:r>
+        <w:t xml:space="preserve"> na ustandaryzowanie przepływu informacji między interfejsem graficznym użytkownika, a maszyną stanów reprezentującą zbiór reguł gry planszowej. Zaproponowane rozwiązanie umożliwiło utworzenie czterech różnych gier </w:t>
       </w:r>
       <w:r>
         <w:t>oraz</w:t>
@@ -12313,7 +13442,13 @@
         <w:ind w:firstLine="360"/>
       </w:pPr>
       <w:r>
-        <w:t xml:space="preserve">Funkcjonalność przedstawionego interfejsu implementuje wyłącznie minimalną liczbę procedur potrzebnych do obsługi prostych gier planszowych. Pomimo bieżących limitacji jest to rozwiązanie z możliwością rozbudowy o dodatkowe funkcje pozwalające  na wdrożenie bardziej wyszukanego interfejsu graficznego. </w:t>
+        <w:t xml:space="preserve">Funkcjonalność przedstawionego interfejsu implementuje wyłącznie minimalną liczbę procedur potrzebnych do obsługi prostych gier planszowych. Pomimo bieżących limitacji jest to rozwiązanie z możliwością rozbudowy o dodatkowe funkcje </w:t>
+      </w:r>
+      <w:r>
+        <w:t>pozwalające na</w:t>
+      </w:r>
+      <w:r>
+        <w:t xml:space="preserve"> wdrożenie bardziej wyszukanego interfejsu graficznego. </w:t>
       </w:r>
       <w:r>
         <w:t xml:space="preserve">Do aplikacji warto byłoby dodać m.in. planszę reprezentującą zbiór kart do gry gracza, obszar punktację w czasie </w:t>
@@ -12638,7 +13773,15 @@
         <w:t xml:space="preserve"> </w:t>
       </w:r>
       <w:r>
-        <w:t>– Oprogramowanie Swagger Editor</w:t>
+        <w:t xml:space="preserve">– Oprogramowanie </w:t>
+      </w:r>
+      <w:proofErr w:type="spellStart"/>
+      <w:r>
+        <w:t>Swagger</w:t>
+      </w:r>
+      <w:proofErr w:type="spellEnd"/>
+      <w:r>
+        <w:t xml:space="preserve"> Editor</w:t>
       </w:r>
       <w:r>
         <w:rPr>

</xml_diff>